<commit_message>
Scheletro implementazione in Omnet
- Aggiunti Channel, Transmitter e Receiver SimpleModules con intestazione metodi e definizione parametri e statistiche da collezionare
- Ritocchi alla bozza di documentazione
</commit_message>
<xml_diff>
--- a/bozza documentazione.docx
+++ b/bozza documentazione.docx
@@ -1,107 +1,116 @@
 
 <file path=word/document.xml><?xml version="1.0" encoding="utf-8"?>
-<w:document xmlns:mc="http://schemas.openxmlformats.org/markup-compatibility/2006" xmlns:o="urn:schemas-microsoft-com:office:office" xmlns:r="http://schemas.openxmlformats.org/officeDocument/2006/relationships" xmlns:m="http://schemas.openxmlformats.org/officeDocument/2006/math" xmlns:v="urn:schemas-microsoft-com:vml" xmlns:wp="http://schemas.openxmlformats.org/drawingml/2006/wordprocessingDrawing" xmlns:w10="urn:schemas-microsoft-com:office:word" xmlns:w="http://schemas.openxmlformats.org/wordprocessingml/2006/main" xmlns:wne="http://schemas.microsoft.com/office/word/2006/wordml" xmlns:sl="http://schemas.openxmlformats.org/schemaLibrary/2006/main" xmlns:a="http://schemas.openxmlformats.org/drawingml/2006/main" xmlns:pic="http://schemas.openxmlformats.org/drawingml/2006/picture" xmlns:c="http://schemas.openxmlformats.org/drawingml/2006/chart" xmlns:lc="http://schemas.openxmlformats.org/drawingml/2006/lockedCanvas" xmlns:dgm="http://schemas.openxmlformats.org/drawingml/2006/diagram" xmlns:wps="http://schemas.microsoft.com/office/word/2010/wordprocessingShape" xmlns:wpg="http://schemas.microsoft.com/office/word/2010/wordprocessingGroup" xmlns:w14="http://schemas.microsoft.com/office/word/2010/wordml" xmlns:w15="http://schemas.microsoft.com/office/word/2012/wordml">
+<w:document xmlns:o="urn:schemas-microsoft-com:office:office" xmlns:r="http://schemas.openxmlformats.org/officeDocument/2006/relationships" xmlns:v="urn:schemas-microsoft-com:vml" xmlns:w="http://schemas.openxmlformats.org/wordprocessingml/2006/main" xmlns:w10="urn:schemas-microsoft-com:office:word" xmlns:wp="http://schemas.openxmlformats.org/drawingml/2006/wordprocessingDrawing" xmlns:wps="http://schemas.microsoft.com/office/word/2010/wordprocessingShape" xmlns:wpg="http://schemas.microsoft.com/office/word/2010/wordprocessingGroup" xmlns:mc="http://schemas.openxmlformats.org/markup-compatibility/2006" xmlns:wp14="http://schemas.microsoft.com/office/word/2010/wordprocessingDrawing" xmlns:w14="http://schemas.microsoft.com/office/word/2010/wordml" mc:Ignorable="w14 wp14">
   <w:body>
     <w:p>
       <w:pPr>
-        <w:rPr/>
-      </w:pPr>
-      <w:r>
-        <w:rPr>
-          <w:rtl w:val="0"/>
-        </w:rPr>
-        <w:t xml:space="preserve">SMART Objective: Effectiveness of the Slotted Protocol</w:t>
-      </w:r>
-    </w:p>
-    <w:p>
-      <w:pPr>
-        <w:rPr/>
-      </w:pPr>
-      <w:r>
-        <w:rPr>
-          <w:rtl w:val="0"/>
-        </w:rPr>
-        <w:t xml:space="preserve">KPI: </w:t>
-      </w:r>
-    </w:p>
-    <w:p>
-      <w:pPr>
+        <w:pStyle w:val="LOnormal"/>
+        <w:rPr/>
+      </w:pPr>
+      <w:r>
+        <w:rPr>
+          <w:b/>
+          <w:bCs/>
+        </w:rPr>
+        <w:t>SMART Objective</w:t>
+      </w:r>
+      <w:r>
+        <w:rPr/>
+        <w:t>: Effectiveness of the Slotted Random-Access Network Protocol</w:t>
+      </w:r>
+    </w:p>
+    <w:p>
+      <w:pPr>
+        <w:pStyle w:val="LOnormal"/>
+        <w:rPr/>
+      </w:pPr>
+      <w:r>
+        <w:rPr>
+          <w:b/>
+          <w:bCs/>
+        </w:rPr>
+        <w:t>KPI</w:t>
+      </w:r>
+      <w:r>
+        <w:rPr/>
+        <w:t xml:space="preserve"> (what defines the performances of the protocol): </w:t>
+      </w:r>
+    </w:p>
+    <w:p>
+      <w:pPr>
+        <w:pStyle w:val="LOnormal"/>
         <w:numPr>
           <w:ilvl w:val="0"/>
           <w:numId w:val="4"/>
         </w:numPr>
-        <w:spacing w:after="0" w:afterAutospacing="0"/>
-        <w:ind w:left="720" w:hanging="360"/>
-        <w:rPr>
-          <w:u w:val="none"/>
-        </w:rPr>
-      </w:pPr>
-      <w:r>
-        <w:rPr>
-          <w:rtl w:val="0"/>
-        </w:rPr>
+        <w:spacing w:before="0" w:afterAutospacing="0" w:after="0"/>
+        <w:ind w:left="720" w:hanging="360"/>
+        <w:rPr>
+          <w:u w:val="none"/>
+        </w:rPr>
+      </w:pPr>
+      <w:r>
+        <w:rPr/>
         <w:t xml:space="preserve">throughput, </w:t>
       </w:r>
     </w:p>
     <w:p>
       <w:pPr>
+        <w:pStyle w:val="LOnormal"/>
         <w:numPr>
           <w:ilvl w:val="0"/>
           <w:numId w:val="4"/>
         </w:numPr>
-        <w:spacing w:after="0" w:afterAutospacing="0"/>
-        <w:ind w:left="720" w:hanging="360"/>
-        <w:rPr>
-          <w:u w:val="none"/>
-        </w:rPr>
-      </w:pPr>
-      <w:r>
-        <w:rPr>
-          <w:rtl w:val="0"/>
-        </w:rPr>
+        <w:spacing w:before="0" w:afterAutospacing="0" w:after="0"/>
+        <w:ind w:left="720" w:hanging="360"/>
+        <w:rPr>
+          <w:u w:val="none"/>
+        </w:rPr>
+      </w:pPr>
+      <w:r>
+        <w:rPr/>
         <w:t xml:space="preserve">packet delay, </w:t>
       </w:r>
     </w:p>
     <w:p>
       <w:pPr>
+        <w:pStyle w:val="LOnormal"/>
         <w:numPr>
           <w:ilvl w:val="0"/>
           <w:numId w:val="4"/>
         </w:numPr>
-        <w:spacing w:after="0" w:afterAutospacing="0"/>
-        <w:ind w:left="720" w:hanging="360"/>
-        <w:rPr>
-          <w:u w:val="none"/>
-        </w:rPr>
-      </w:pPr>
-      <w:r>
-        <w:rPr>
-          <w:rtl w:val="0"/>
-        </w:rPr>
-        <w:t xml:space="preserve">percentage of loss packets (due to overflow in the queues)</w:t>
-      </w:r>
-    </w:p>
-    <w:p>
-      <w:pPr>
+        <w:spacing w:before="0" w:afterAutospacing="0" w:after="0"/>
+        <w:ind w:left="720" w:hanging="360"/>
+        <w:rPr>
+          <w:u w:val="none"/>
+        </w:rPr>
+      </w:pPr>
+      <w:r>
+        <w:rPr/>
+        <w:t>percentage of loss packets (due to overflow in the queues)</w:t>
+      </w:r>
+    </w:p>
+    <w:p>
+      <w:pPr>
+        <w:pStyle w:val="LOnormal"/>
         <w:numPr>
           <w:ilvl w:val="0"/>
           <w:numId w:val="4"/>
         </w:numPr>
-        <w:spacing w:after="0" w:afterAutospacing="0"/>
-        <w:ind w:left="720" w:hanging="360"/>
-        <w:rPr>
-          <w:u w:val="none"/>
-        </w:rPr>
-      </w:pPr>
-      <w:r>
-        <w:rPr>
-          <w:rtl w:val="0"/>
-        </w:rPr>
-        <w:t xml:space="preserve">network traffic</w:t>
-      </w:r>
-    </w:p>
-    <w:p>
-      <w:pPr>
+        <w:spacing w:before="0" w:afterAutospacing="0" w:after="0"/>
+        <w:ind w:left="720" w:hanging="360"/>
+        <w:rPr>
+          <w:u w:val="none"/>
+        </w:rPr>
+      </w:pPr>
+      <w:r>
+        <w:rPr/>
+        <w:t>network traffic</w:t>
+      </w:r>
+    </w:p>
+    <w:p>
+      <w:pPr>
+        <w:pStyle w:val="LOnormal"/>
         <w:numPr>
           <w:ilvl w:val="0"/>
           <w:numId w:val="4"/>
@@ -112,139 +121,195 @@
         </w:rPr>
       </w:pPr>
       <w:r>
-        <w:rPr>
-          <w:rtl w:val="0"/>
-        </w:rPr>
-        <w:t xml:space="preserve">(compatibility with real-time Application = percentage of deadline not respected)</w:t>
-      </w:r>
-    </w:p>
-    <w:p>
-      <w:pPr>
-        <w:rPr/>
-      </w:pPr>
-      <w:r>
-        <w:rPr>
-          <w:rtl w:val="0"/>
-        </w:rPr>
-        <w:t xml:space="preserve">Factors: </w:t>
-      </w:r>
-    </w:p>
-    <w:p>
-      <w:pPr>
+        <w:rPr/>
+        <w:t>(compatibility with real-time Application = percentage of deadline not respected)</w:t>
+      </w:r>
+    </w:p>
+    <w:p>
+      <w:pPr>
+        <w:pStyle w:val="LOnormal"/>
+        <w:rPr/>
+      </w:pPr>
+      <w:r>
+        <w:rPr>
+          <w:b/>
+          <w:bCs/>
+        </w:rPr>
+        <w:t>Factors</w:t>
+      </w:r>
+      <w:r>
+        <w:rPr/>
+        <w:t xml:space="preserve">: </w:t>
+      </w:r>
+    </w:p>
+    <w:p>
+      <w:pPr>
+        <w:pStyle w:val="LOnormal"/>
         <w:numPr>
           <w:ilvl w:val="0"/>
           <w:numId w:val="2"/>
         </w:numPr>
-        <w:spacing w:after="0" w:afterAutospacing="0"/>
-        <w:ind w:left="720" w:hanging="360"/>
-        <w:rPr>
-          <w:u w:val="none"/>
-        </w:rPr>
-      </w:pPr>
-      <w:r>
-        <w:rPr>
-          <w:rtl w:val="0"/>
-        </w:rPr>
-        <w:t xml:space="preserve">N couples of Tx-Rx,</w:t>
-      </w:r>
-    </w:p>
-    <w:p>
-      <w:pPr>
+        <w:spacing w:before="0" w:afterAutospacing="0" w:after="0"/>
+        <w:ind w:left="720" w:hanging="360"/>
+        <w:rPr>
+          <w:u w:val="none"/>
+        </w:rPr>
+      </w:pPr>
+      <w:r>
+        <w:rPr>
+          <w:b/>
+          <w:bCs/>
+        </w:rPr>
+        <w:t>N couples</w:t>
+      </w:r>
+      <w:r>
+        <w:rPr/>
+        <w:t xml:space="preserve"> of Tx-Rx,</w:t>
+      </w:r>
+    </w:p>
+    <w:p>
+      <w:pPr>
+        <w:pStyle w:val="LOnormal"/>
         <w:numPr>
           <w:ilvl w:val="0"/>
           <w:numId w:val="2"/>
         </w:numPr>
-        <w:spacing w:after="0" w:afterAutospacing="0"/>
-        <w:ind w:left="720" w:hanging="360"/>
-        <w:rPr>
-          <w:u w:val="none"/>
-        </w:rPr>
-      </w:pPr>
-      <w:r>
-        <w:rPr>
-          <w:rtl w:val="0"/>
-        </w:rPr>
-        <w:t xml:space="preserve">C number of channels, </w:t>
-      </w:r>
-    </w:p>
-    <w:p>
-      <w:pPr>
+        <w:spacing w:before="0" w:afterAutospacing="0" w:after="0"/>
+        <w:ind w:left="720" w:hanging="360"/>
+        <w:rPr>
+          <w:u w:val="none"/>
+        </w:rPr>
+      </w:pPr>
+      <w:r>
+        <w:rPr>
+          <w:b/>
+          <w:bCs/>
+        </w:rPr>
+        <w:t>C number of channels</w:t>
+      </w:r>
+      <w:r>
+        <w:rPr/>
+        <w:t xml:space="preserve">, </w:t>
+      </w:r>
+    </w:p>
+    <w:p>
+      <w:pPr>
+        <w:pStyle w:val="LOnormal"/>
         <w:numPr>
           <w:ilvl w:val="0"/>
           <w:numId w:val="2"/>
         </w:numPr>
-        <w:spacing w:after="0" w:afterAutospacing="0"/>
-        <w:ind w:left="720" w:hanging="360"/>
-        <w:rPr>
-          <w:u w:val="none"/>
-        </w:rPr>
-      </w:pPr>
-      <w:r>
-        <w:rPr>
-          <w:rtl w:val="0"/>
-        </w:rPr>
-        <w:t xml:space="preserve">probability p,</w:t>
-      </w:r>
-    </w:p>
-    <w:p>
-      <w:pPr>
+        <w:spacing w:before="0" w:afterAutospacing="0" w:after="0"/>
+        <w:ind w:left="720" w:hanging="360"/>
+        <w:rPr>
+          <w:u w:val="none"/>
+        </w:rPr>
+      </w:pPr>
+      <w:r>
+        <w:rPr/>
+        <w:t xml:space="preserve">probability </w:t>
+      </w:r>
+      <w:r>
+        <w:rPr>
+          <w:b/>
+          <w:bCs/>
+        </w:rPr>
+        <w:t xml:space="preserve">p </w:t>
+      </w:r>
+      <w:r>
+        <w:rPr>
+          <w:b w:val="false"/>
+          <w:bCs w:val="false"/>
+        </w:rPr>
+        <w:t>(probability of sending a packet in the current timeslot)</w:t>
+      </w:r>
+      <w:r>
+        <w:rPr/>
+        <w:t>,</w:t>
+      </w:r>
+    </w:p>
+    <w:p>
+      <w:pPr>
+        <w:pStyle w:val="LOnormal"/>
         <w:numPr>
           <w:ilvl w:val="0"/>
           <w:numId w:val="2"/>
         </w:numPr>
-        <w:spacing w:after="0" w:afterAutospacing="0"/>
-        <w:ind w:left="720" w:hanging="360"/>
-        <w:rPr>
-          <w:u w:val="none"/>
-        </w:rPr>
-      </w:pPr>
-      <w:r>
-        <w:rPr>
-          <w:rtl w:val="0"/>
-        </w:rPr>
-        <w:t xml:space="preserve">lambda  rate of the exponential distribution,</w:t>
-      </w:r>
-    </w:p>
-    <w:p>
-      <w:pPr>
+        <w:spacing w:before="0" w:afterAutospacing="0" w:after="0"/>
+        <w:ind w:left="720" w:hanging="360"/>
+        <w:rPr>
+          <w:u w:val="none"/>
+        </w:rPr>
+      </w:pPr>
+      <w:r>
+        <w:rPr>
+          <w:b/>
+          <w:bCs/>
+        </w:rPr>
+        <w:t xml:space="preserve">lambda rate </w:t>
+      </w:r>
+      <w:r>
+        <w:rPr/>
+        <w:t>of the exponential distribution,</w:t>
+      </w:r>
+    </w:p>
+    <w:p>
+      <w:pPr>
+        <w:pStyle w:val="LOnormal"/>
         <w:numPr>
           <w:ilvl w:val="0"/>
           <w:numId w:val="2"/>
         </w:numPr>
-        <w:spacing w:after="0" w:afterAutospacing="0"/>
-        <w:ind w:left="720" w:hanging="360"/>
-        <w:rPr>
-          <w:u w:val="none"/>
-        </w:rPr>
-      </w:pPr>
-      <w:r>
-        <w:rPr>
-          <w:rtl w:val="0"/>
-        </w:rPr>
-        <w:t xml:space="preserve">Tx and Rx buffer size</w:t>
-      </w:r>
-    </w:p>
-    <w:p>
-      <w:pPr>
+        <w:spacing w:before="0" w:afterAutospacing="0" w:after="0"/>
+        <w:ind w:left="720" w:hanging="360"/>
+        <w:rPr>
+          <w:u w:val="none"/>
+        </w:rPr>
+      </w:pPr>
+      <w:r>
+        <w:rPr/>
+        <w:t xml:space="preserve">Tx and Rx </w:t>
+      </w:r>
+      <w:r>
+        <w:rPr>
+          <w:b/>
+          <w:bCs/>
+        </w:rPr>
+        <w:t>buffer size</w:t>
+      </w:r>
+    </w:p>
+    <w:p>
+      <w:pPr>
+        <w:pStyle w:val="LOnormal"/>
         <w:numPr>
           <w:ilvl w:val="0"/>
           <w:numId w:val="2"/>
         </w:numPr>
-        <w:spacing w:after="0" w:afterAutospacing="0"/>
-        <w:ind w:left="720" w:hanging="360"/>
-        <w:rPr>
-          <w:u w:val="none"/>
-        </w:rPr>
-      </w:pPr>
-      <w:r>
-        <w:rPr>
-          <w:rtl w:val="0"/>
-        </w:rPr>
-        <w:t xml:space="preserve">(Deadline for real-time application)</w:t>
-      </w:r>
-    </w:p>
-    <w:p>
-      <w:pPr>
+        <w:spacing w:before="0" w:afterAutospacing="0" w:after="0"/>
+        <w:ind w:left="720" w:hanging="360"/>
+        <w:rPr>
+          <w:u w:val="none"/>
+        </w:rPr>
+      </w:pPr>
+      <w:r>
+        <w:rPr/>
+        <w:t>(</w:t>
+      </w:r>
+      <w:r>
+        <w:rPr>
+          <w:b/>
+          <w:bCs/>
+        </w:rPr>
+        <w:t xml:space="preserve">Deadline </w:t>
+      </w:r>
+      <w:r>
+        <w:rPr/>
+        <w:t>for real-time application)</w:t>
+      </w:r>
+    </w:p>
+    <w:p>
+      <w:pPr>
+        <w:pStyle w:val="LOnormal"/>
         <w:numPr>
           <w:ilvl w:val="0"/>
           <w:numId w:val="2"/>
@@ -256,232 +321,306 @@
       </w:pPr>
       <w:r>
         <w:rPr>
-          <w:rtl w:val="0"/>
-        </w:rPr>
-        <w:t xml:space="preserve">time slot</w:t>
-      </w:r>
-    </w:p>
-    <w:p>
-      <w:pPr>
-        <w:rPr/>
-      </w:pPr>
-      <w:r>
-        <w:rPr>
-          <w:rtl w:val="0"/>
-        </w:rPr>
-        <w:t xml:space="preserve">Assumptions: </w:t>
-      </w:r>
-    </w:p>
-    <w:p>
-      <w:pPr>
+          <w:b/>
+          <w:bCs/>
+        </w:rPr>
+        <w:t>time slot</w:t>
+      </w:r>
+      <w:r>
+        <w:rPr>
+          <w:u w:val="none"/>
+        </w:rPr>
+        <w:t xml:space="preserve"> </w:t>
+      </w:r>
+    </w:p>
+    <w:p>
+      <w:pPr>
+        <w:pStyle w:val="LOnormal"/>
+        <w:rPr/>
+      </w:pPr>
+      <w:r>
+        <w:rPr>
+          <w:b/>
+          <w:bCs/>
+        </w:rPr>
+        <w:t>Assumptions</w:t>
+      </w:r>
+      <w:r>
+        <w:rPr/>
+        <w:t xml:space="preserve">: </w:t>
+      </w:r>
+    </w:p>
+    <w:p>
+      <w:pPr>
+        <w:pStyle w:val="LOnormal"/>
         <w:numPr>
           <w:ilvl w:val="0"/>
           <w:numId w:val="5"/>
         </w:numPr>
-        <w:spacing w:after="0" w:afterAutospacing="0"/>
-        <w:ind w:left="720" w:hanging="360"/>
-        <w:rPr>
-          <w:u w:val="none"/>
-        </w:rPr>
-      </w:pPr>
-      <w:r>
-        <w:rPr>
-          <w:rtl w:val="0"/>
-        </w:rPr>
-        <w:t xml:space="preserve">Pure Slotted, </w:t>
-      </w:r>
-    </w:p>
-    <w:p>
-      <w:pPr>
+        <w:spacing w:before="0" w:afterAutospacing="0" w:after="0"/>
+        <w:ind w:left="720" w:hanging="360"/>
+        <w:rPr>
+          <w:u w:val="none"/>
+        </w:rPr>
+      </w:pPr>
+      <w:r>
+        <w:rPr/>
+        <w:t xml:space="preserve">Pure Slotted (packets can only be sent at the beginning of the time-slot), </w:t>
+      </w:r>
+    </w:p>
+    <w:p>
+      <w:pPr>
+        <w:pStyle w:val="LOnormal"/>
         <w:numPr>
           <w:ilvl w:val="0"/>
           <w:numId w:val="1"/>
         </w:numPr>
-        <w:spacing w:after="0" w:afterAutospacing="0"/>
-        <w:ind w:left="720" w:hanging="360"/>
-        <w:rPr>
-          <w:u w:val="none"/>
-        </w:rPr>
-      </w:pPr>
-      <w:r>
-        <w:rPr>
-          <w:rtl w:val="0"/>
-        </w:rPr>
+        <w:spacing w:before="0" w:afterAutospacing="0" w:after="0"/>
+        <w:ind w:left="720" w:hanging="360"/>
+        <w:rPr>
+          <w:u w:val="none"/>
+        </w:rPr>
+      </w:pPr>
+      <w:r>
+        <w:rPr/>
         <w:t xml:space="preserve">One slot Packet Length, </w:t>
       </w:r>
     </w:p>
     <w:p>
       <w:pPr>
+        <w:pStyle w:val="LOnormal"/>
         <w:numPr>
           <w:ilvl w:val="0"/>
           <w:numId w:val="1"/>
         </w:numPr>
-        <w:spacing w:after="0" w:afterAutospacing="0"/>
-        <w:ind w:left="720" w:hanging="360"/>
-        <w:rPr>
-          <w:u w:val="none"/>
-        </w:rPr>
-      </w:pPr>
-      <w:r>
-        <w:rPr>
-          <w:rtl w:val="0"/>
-        </w:rPr>
-        <w:t xml:space="preserve">No errors in the channel, </w:t>
-      </w:r>
-    </w:p>
-    <w:p>
-      <w:pPr>
+        <w:spacing w:before="0" w:afterAutospacing="0" w:after="0"/>
+        <w:ind w:left="720" w:hanging="360"/>
+        <w:rPr>
+          <w:u w:val="none"/>
+        </w:rPr>
+      </w:pPr>
+      <w:r>
+        <w:rPr/>
+        <w:t xml:space="preserve">No bit errors in the channel, </w:t>
+      </w:r>
+    </w:p>
+    <w:p>
+      <w:pPr>
+        <w:pStyle w:val="LOnormal"/>
         <w:numPr>
           <w:ilvl w:val="0"/>
           <w:numId w:val="1"/>
         </w:numPr>
-        <w:spacing w:after="0" w:afterAutospacing="0"/>
-        <w:ind w:left="720" w:hanging="360"/>
-        <w:rPr>
-          <w:u w:val="none"/>
-        </w:rPr>
-      </w:pPr>
-      <w:r>
-        <w:rPr>
-          <w:rtl w:val="0"/>
-        </w:rPr>
-        <w:t xml:space="preserve">FIFO queues with limited capacity</w:t>
-      </w:r>
-    </w:p>
-    <w:p>
-      <w:pPr>
+        <w:spacing w:before="0" w:afterAutospacing="0" w:after="0"/>
+        <w:ind w:left="720" w:hanging="360"/>
+        <w:rPr>
+          <w:u w:val="none"/>
+        </w:rPr>
+      </w:pPr>
+      <w:r>
+        <w:rPr/>
+        <w:t>No trasmission delay in the channel (=&gt; speed of an electromagnetic wave on air is very close to c. With a distance of 2km from the transmitter to the receiver, the transmission delay i</w:t>
+      </w:r>
+      <w:r>
+        <w:rPr/>
+        <w:t>s</w:t>
+      </w:r>
+      <w:r>
+        <w:rPr/>
+        <w:t xml:space="preserve"> in the order of some ns, so we choose to not considere trasmission delay)</w:t>
+      </w:r>
+    </w:p>
+    <w:p>
+      <w:pPr>
+        <w:pStyle w:val="LOnormal"/>
         <w:numPr>
           <w:ilvl w:val="0"/>
           <w:numId w:val="1"/>
         </w:numPr>
-        <w:spacing w:after="0" w:afterAutospacing="0"/>
-        <w:ind w:left="720" w:hanging="360"/>
-        <w:rPr>
-          <w:u w:val="none"/>
-        </w:rPr>
-      </w:pPr>
-      <w:r>
-        <w:rPr>
-          <w:rtl w:val="0"/>
-        </w:rPr>
-        <w:t xml:space="preserve">Tx and Rx always synchronized</w:t>
-      </w:r>
-    </w:p>
-    <w:p>
-      <w:pPr>
+        <w:spacing w:before="0" w:afterAutospacing="0" w:after="0"/>
+        <w:ind w:left="720" w:hanging="360"/>
+        <w:rPr>
+          <w:u w:val="none"/>
+        </w:rPr>
+      </w:pPr>
+      <w:r>
+        <w:rPr/>
+        <w:t>FIFO queues with limited capacity</w:t>
+      </w:r>
+      <w:r>
+        <w:rPr>
+          <w:u w:val="none"/>
+        </w:rPr>
+        <w:t xml:space="preserve"> (=&gt; maybe M/M/1/C)</w:t>
+      </w:r>
+    </w:p>
+    <w:p>
+      <w:pPr>
+        <w:pStyle w:val="LOnormal"/>
         <w:numPr>
           <w:ilvl w:val="0"/>
           <w:numId w:val="1"/>
         </w:numPr>
-        <w:spacing w:after="0" w:afterAutospacing="0"/>
-        <w:ind w:left="720" w:hanging="360"/>
-        <w:rPr>
-          <w:u w:val="none"/>
-        </w:rPr>
-      </w:pPr>
-      <w:r>
-        <w:rPr>
-          <w:rtl w:val="0"/>
-        </w:rPr>
-        <w:t xml:space="preserve">After an eventual collision the packet will change its channel choice randomly</w:t>
-      </w:r>
-    </w:p>
-    <w:p>
-      <w:pPr>
+        <w:spacing w:before="0" w:afterAutospacing="0" w:after="0"/>
+        <w:ind w:left="720" w:hanging="360"/>
+        <w:rPr>
+          <w:u w:val="none"/>
+        </w:rPr>
+      </w:pPr>
+      <w:r>
+        <w:rPr/>
+        <w:t>Tx and Rx always synchronized</w:t>
+      </w:r>
+      <w:r>
+        <w:rPr>
+          <w:u w:val="none"/>
+        </w:rPr>
+        <w:t xml:space="preserve"> </w:t>
+      </w:r>
+    </w:p>
+    <w:p>
+      <w:pPr>
+        <w:pStyle w:val="LOnormal"/>
         <w:numPr>
           <w:ilvl w:val="0"/>
           <w:numId w:val="1"/>
         </w:numPr>
-        <w:ind w:left="720" w:hanging="360"/>
-        <w:rPr>
-          <w:u w:val="none"/>
-        </w:rPr>
-      </w:pPr>
-      <w:r>
-        <w:rPr>
-          <w:rtl w:val="0"/>
-        </w:rPr>
-        <w:t xml:space="preserve">No trasmission delay in the channel</w:t>
-      </w:r>
-    </w:p>
-    <w:p>
-      <w:pPr>
-        <w:rPr/>
-      </w:pPr>
-      <w:r>
-        <w:rPr>
-          <w:rtl w:val="0"/>
-        </w:rPr>
-        <w:t xml:space="preserve">Modeling in Omnet++:</w:t>
-      </w:r>
-    </w:p>
-    <w:p>
-      <w:pPr>
+        <w:spacing w:before="0" w:afterAutospacing="0" w:after="0"/>
+        <w:ind w:left="720" w:hanging="360"/>
+        <w:rPr>
+          <w:u w:val="none"/>
+        </w:rPr>
+      </w:pPr>
+      <w:r>
+        <w:rPr/>
+        <w:t>After an eventual collision the packet will change its channel choice randomly</w:t>
+      </w:r>
+    </w:p>
+    <w:p>
+      <w:pPr>
+        <w:pStyle w:val="LOnormal"/>
+        <w:numPr>
+          <w:ilvl w:val="0"/>
+          <w:numId w:val="0"/>
+        </w:numPr>
+        <w:spacing w:before="0" w:afterAutospacing="0" w:after="0"/>
+        <w:ind w:left="1080" w:hanging="0"/>
+        <w:rPr>
+          <w:u w:val="none"/>
+        </w:rPr>
+      </w:pPr>
+      <w:r>
+        <w:rPr>
+          <w:u w:val="none"/>
+        </w:rPr>
+      </w:r>
+    </w:p>
+    <w:p>
+      <w:pPr>
+        <w:pStyle w:val="LOnormal"/>
+        <w:rPr/>
+      </w:pPr>
+      <w:r>
+        <w:rPr>
+          <w:rFonts w:eastAsia="Calibri" w:cs="Calibri"/>
+          <w:b/>
+          <w:bCs/>
+          <w:color w:val="auto"/>
+          <w:kern w:val="0"/>
+          <w:sz w:val="22"/>
+          <w:szCs w:val="22"/>
+          <w:lang w:val="en-GB" w:eastAsia="zh-CN" w:bidi="hi-IN"/>
+        </w:rPr>
+        <w:t>Implementation</w:t>
+      </w:r>
+      <w:r>
+        <w:rPr>
+          <w:b/>
+          <w:bCs/>
+        </w:rPr>
+        <w:t xml:space="preserve"> in Omnet++</w:t>
+      </w:r>
+      <w:r>
+        <w:rPr/>
+        <w:t>:</w:t>
+      </w:r>
+    </w:p>
+    <w:p>
+      <w:pPr>
+        <w:pStyle w:val="LOnormal"/>
         <w:numPr>
           <w:ilvl w:val="0"/>
           <w:numId w:val="3"/>
         </w:numPr>
-        <w:spacing w:after="0" w:afterAutospacing="0"/>
-        <w:ind w:left="720" w:hanging="360"/>
-        <w:rPr>
-          <w:u w:val="none"/>
-        </w:rPr>
-      </w:pPr>
-      <w:r>
-        <w:rPr>
-          <w:rtl w:val="0"/>
-        </w:rPr>
-        <w:t xml:space="preserve">Transmitter: campo nextArrivalTime per capire se arriverà pacchetto nel prossimo time slot. Campo verrà ricalcolato nel caso di più pacchetti nello stesso time slot</w:t>
-      </w:r>
-    </w:p>
-    <w:p>
-      <w:pPr>
+        <w:spacing w:before="0" w:afterAutospacing="0" w:after="0"/>
+        <w:ind w:left="720" w:hanging="360"/>
+        <w:rPr>
+          <w:u w:val="none"/>
+        </w:rPr>
+      </w:pPr>
+      <w:r>
+        <w:rPr>
+          <w:b/>
+          <w:bCs/>
+        </w:rPr>
+        <w:t>Transmitter</w:t>
+      </w:r>
+      <w:r>
+        <w:rPr/>
+        <w:t>: campo nextArrivalTime per capire se arriverà pacchetto nel prossimo time slot. Campo verrà ricalcolato nel caso di più pacchetti nello stesso time slot</w:t>
+      </w:r>
+    </w:p>
+    <w:p>
+      <w:pPr>
+        <w:pStyle w:val="LOnormal"/>
         <w:numPr>
           <w:ilvl w:val="0"/>
           <w:numId w:val="3"/>
         </w:numPr>
-        <w:spacing w:after="0" w:afterAutospacing="0"/>
-        <w:ind w:left="720" w:hanging="360"/>
-        <w:rPr>
-          <w:u w:val="none"/>
-        </w:rPr>
-      </w:pPr>
-      <w:r>
-        <w:rPr>
-          <w:rtl w:val="0"/>
-        </w:rPr>
-        <w:t xml:space="preserve">Eventi del Transmitter dovranno avere più priorità degli eventi del Channel, il canale entra in funzione quando tutti i transmitter hanno comunicato che vogliono eventualmente trasmettere un pacchetto</w:t>
-      </w:r>
-    </w:p>
-    <w:p>
-      <w:pPr>
+        <w:spacing w:before="0" w:afterAutospacing="0" w:after="0"/>
+        <w:ind w:left="720" w:hanging="360"/>
+        <w:rPr>
+          <w:u w:val="none"/>
+        </w:rPr>
+      </w:pPr>
+      <w:r>
+        <w:rPr/>
+        <w:t>Eventi del Transmitter dovranno avere più priorità degli eventi del Channel, il canale entra in funzione quando tutti i transmitter hanno comunicato che vogliono eventualmente trasmettere un pacchetto</w:t>
+      </w:r>
+    </w:p>
+    <w:p>
+      <w:pPr>
+        <w:pStyle w:val="LOnormal"/>
         <w:numPr>
           <w:ilvl w:val="0"/>
           <w:numId w:val="3"/>
         </w:numPr>
-        <w:ind w:left="720" w:hanging="360"/>
-        <w:rPr>
-          <w:u w:val="none"/>
-        </w:rPr>
-      </w:pPr>
-      <w:r>
-        <w:rPr>
-          <w:rtl w:val="0"/>
-        </w:rPr>
-        <w:t xml:space="preserve">Channel: vector&lt;bool&gt; per capire se c’è stata collisione in un canale</w:t>
+        <w:spacing w:before="0" w:after="160"/>
+        <w:ind w:left="720" w:hanging="360"/>
+        <w:rPr>
+          <w:u w:val="none"/>
+        </w:rPr>
+      </w:pPr>
+      <w:r>
+        <w:rPr/>
+        <w:t>Channel: vector&lt;bool&gt; per capire se c’è stata collisione in un canale</w:t>
       </w:r>
     </w:p>
     <w:sectPr>
-      <w:pgSz w:h="16838" w:w="11906" w:orient="portrait"/>
-      <w:pgMar w:bottom="1440" w:top="1440" w:left="1440" w:right="1440" w:header="708" w:footer="708"/>
-      <w:pgNumType w:start="1"/>
+      <w:type w:val="nextPage"/>
+      <w:pgSz w:w="11906" w:h="16838"/>
+      <w:pgMar w:left="1440" w:right="1440" w:header="0" w:top="1440" w:footer="0" w:bottom="1440" w:gutter="0"/>
+      <w:pgNumType w:start="1" w:fmt="decimal"/>
+      <w:formProt w:val="false"/>
+      <w:textDirection w:val="lrTb"/>
+      <w:docGrid w:type="default" w:linePitch="100" w:charSpace="4096"/>
     </w:sectPr>
   </w:body>
 </w:document>
 </file>
 
 <file path=word/numbering.xml><?xml version="1.0" encoding="utf-8"?>
-<w:numbering xmlns:mc="http://schemas.openxmlformats.org/markup-compatibility/2006" xmlns:o="urn:schemas-microsoft-com:office:office" xmlns:r="http://schemas.openxmlformats.org/officeDocument/2006/relationships" xmlns:m="http://schemas.openxmlformats.org/officeDocument/2006/math" xmlns:v="urn:schemas-microsoft-com:vml" xmlns:wp="http://schemas.openxmlformats.org/drawingml/2006/wordprocessingDrawing" xmlns:w10="urn:schemas-microsoft-com:office:word" xmlns:w="http://schemas.openxmlformats.org/wordprocessingml/2006/main" xmlns:wne="http://schemas.microsoft.com/office/word/2006/wordml" xmlns:sl="http://schemas.openxmlformats.org/schemaLibrary/2006/main" xmlns:a="http://schemas.openxmlformats.org/drawingml/2006/main" xmlns:pic="http://schemas.openxmlformats.org/drawingml/2006/picture" xmlns:c="http://schemas.openxmlformats.org/drawingml/2006/chart" xmlns:lc="http://schemas.openxmlformats.org/drawingml/2006/lockedCanvas" xmlns:dgm="http://schemas.openxmlformats.org/drawingml/2006/diagram" xmlns:wps="http://schemas.microsoft.com/office/word/2010/wordprocessingShape" xmlns:wpg="http://schemas.microsoft.com/office/word/2010/wordprocessingGroup" xmlns:w14="http://schemas.microsoft.com/office/word/2010/wordml" xmlns:w15="http://schemas.microsoft.com/office/word/2012/wordml">
+<w:numbering xmlns:w="http://schemas.openxmlformats.org/wordprocessingml/2006/main" xmlns:o="urn:schemas-microsoft-com:office:office" xmlns:r="http://schemas.openxmlformats.org/officeDocument/2006/relationships" xmlns:v="urn:schemas-microsoft-com:vml">
   <w:abstractNum w:abstractNumId="1">
     <w:lvl w:ilvl="0">
       <w:start w:val="1"/>
@@ -489,10 +628,13 @@
       <w:lvlText w:val="-"/>
       <w:lvlJc w:val="left"/>
       <w:pPr>
-        <w:ind w:left="720" w:hanging="360"/>
-      </w:pPr>
-      <w:rPr>
-        <w:u w:val="none"/>
+        <w:tabs>
+          <w:tab w:val="num" w:pos="0"/>
+        </w:tabs>
+        <w:ind w:left="720" w:hanging="360"/>
+      </w:pPr>
+      <w:rPr>
+        <w:rFonts w:ascii="OpenSymbol" w:hAnsi="OpenSymbol" w:cs="OpenSymbol" w:hint="default"/>
       </w:rPr>
     </w:lvl>
     <w:lvl w:ilvl="1">
@@ -501,10 +643,13 @@
       <w:lvlText w:val="-"/>
       <w:lvlJc w:val="left"/>
       <w:pPr>
+        <w:tabs>
+          <w:tab w:val="num" w:pos="0"/>
+        </w:tabs>
         <w:ind w:left="1440" w:hanging="360"/>
       </w:pPr>
       <w:rPr>
-        <w:u w:val="none"/>
+        <w:rFonts w:ascii="OpenSymbol" w:hAnsi="OpenSymbol" w:cs="OpenSymbol" w:hint="default"/>
       </w:rPr>
     </w:lvl>
     <w:lvl w:ilvl="2">
@@ -513,10 +658,13 @@
       <w:lvlText w:val="-"/>
       <w:lvlJc w:val="left"/>
       <w:pPr>
+        <w:tabs>
+          <w:tab w:val="num" w:pos="0"/>
+        </w:tabs>
         <w:ind w:left="2160" w:hanging="360"/>
       </w:pPr>
       <w:rPr>
-        <w:u w:val="none"/>
+        <w:rFonts w:ascii="OpenSymbol" w:hAnsi="OpenSymbol" w:cs="OpenSymbol" w:hint="default"/>
       </w:rPr>
     </w:lvl>
     <w:lvl w:ilvl="3">
@@ -525,10 +673,13 @@
       <w:lvlText w:val="-"/>
       <w:lvlJc w:val="left"/>
       <w:pPr>
+        <w:tabs>
+          <w:tab w:val="num" w:pos="0"/>
+        </w:tabs>
         <w:ind w:left="2880" w:hanging="360"/>
       </w:pPr>
       <w:rPr>
-        <w:u w:val="none"/>
+        <w:rFonts w:ascii="OpenSymbol" w:hAnsi="OpenSymbol" w:cs="OpenSymbol" w:hint="default"/>
       </w:rPr>
     </w:lvl>
     <w:lvl w:ilvl="4">
@@ -537,10 +688,13 @@
       <w:lvlText w:val="-"/>
       <w:lvlJc w:val="left"/>
       <w:pPr>
+        <w:tabs>
+          <w:tab w:val="num" w:pos="0"/>
+        </w:tabs>
         <w:ind w:left="3600" w:hanging="360"/>
       </w:pPr>
       <w:rPr>
-        <w:u w:val="none"/>
+        <w:rFonts w:ascii="OpenSymbol" w:hAnsi="OpenSymbol" w:cs="OpenSymbol" w:hint="default"/>
       </w:rPr>
     </w:lvl>
     <w:lvl w:ilvl="5">
@@ -549,10 +703,13 @@
       <w:lvlText w:val="-"/>
       <w:lvlJc w:val="left"/>
       <w:pPr>
+        <w:tabs>
+          <w:tab w:val="num" w:pos="0"/>
+        </w:tabs>
         <w:ind w:left="4320" w:hanging="360"/>
       </w:pPr>
       <w:rPr>
-        <w:u w:val="none"/>
+        <w:rFonts w:ascii="OpenSymbol" w:hAnsi="OpenSymbol" w:cs="OpenSymbol" w:hint="default"/>
       </w:rPr>
     </w:lvl>
     <w:lvl w:ilvl="6">
@@ -561,10 +718,13 @@
       <w:lvlText w:val="-"/>
       <w:lvlJc w:val="left"/>
       <w:pPr>
+        <w:tabs>
+          <w:tab w:val="num" w:pos="0"/>
+        </w:tabs>
         <w:ind w:left="5040" w:hanging="360"/>
       </w:pPr>
       <w:rPr>
-        <w:u w:val="none"/>
+        <w:rFonts w:ascii="OpenSymbol" w:hAnsi="OpenSymbol" w:cs="OpenSymbol" w:hint="default"/>
       </w:rPr>
     </w:lvl>
     <w:lvl w:ilvl="7">
@@ -573,10 +733,13 @@
       <w:lvlText w:val="-"/>
       <w:lvlJc w:val="left"/>
       <w:pPr>
+        <w:tabs>
+          <w:tab w:val="num" w:pos="0"/>
+        </w:tabs>
         <w:ind w:left="5760" w:hanging="360"/>
       </w:pPr>
       <w:rPr>
-        <w:u w:val="none"/>
+        <w:rFonts w:ascii="OpenSymbol" w:hAnsi="OpenSymbol" w:cs="OpenSymbol" w:hint="default"/>
       </w:rPr>
     </w:lvl>
     <w:lvl w:ilvl="8">
@@ -585,10 +748,13 @@
       <w:lvlText w:val="-"/>
       <w:lvlJc w:val="left"/>
       <w:pPr>
+        <w:tabs>
+          <w:tab w:val="num" w:pos="0"/>
+        </w:tabs>
         <w:ind w:left="6480" w:hanging="360"/>
       </w:pPr>
       <w:rPr>
-        <w:u w:val="none"/>
+        <w:rFonts w:ascii="OpenSymbol" w:hAnsi="OpenSymbol" w:cs="OpenSymbol" w:hint="default"/>
       </w:rPr>
     </w:lvl>
   </w:abstractNum>
@@ -599,10 +765,13 @@
       <w:lvlText w:val="-"/>
       <w:lvlJc w:val="left"/>
       <w:pPr>
-        <w:ind w:left="720" w:hanging="360"/>
-      </w:pPr>
-      <w:rPr>
-        <w:u w:val="none"/>
+        <w:tabs>
+          <w:tab w:val="num" w:pos="0"/>
+        </w:tabs>
+        <w:ind w:left="720" w:hanging="360"/>
+      </w:pPr>
+      <w:rPr>
+        <w:rFonts w:ascii="OpenSymbol" w:hAnsi="OpenSymbol" w:cs="OpenSymbol" w:hint="default"/>
       </w:rPr>
     </w:lvl>
     <w:lvl w:ilvl="1">
@@ -611,10 +780,13 @@
       <w:lvlText w:val="-"/>
       <w:lvlJc w:val="left"/>
       <w:pPr>
+        <w:tabs>
+          <w:tab w:val="num" w:pos="0"/>
+        </w:tabs>
         <w:ind w:left="1440" w:hanging="360"/>
       </w:pPr>
       <w:rPr>
-        <w:u w:val="none"/>
+        <w:rFonts w:ascii="OpenSymbol" w:hAnsi="OpenSymbol" w:cs="OpenSymbol" w:hint="default"/>
       </w:rPr>
     </w:lvl>
     <w:lvl w:ilvl="2">
@@ -623,10 +795,13 @@
       <w:lvlText w:val="-"/>
       <w:lvlJc w:val="left"/>
       <w:pPr>
+        <w:tabs>
+          <w:tab w:val="num" w:pos="0"/>
+        </w:tabs>
         <w:ind w:left="2160" w:hanging="360"/>
       </w:pPr>
       <w:rPr>
-        <w:u w:val="none"/>
+        <w:rFonts w:ascii="OpenSymbol" w:hAnsi="OpenSymbol" w:cs="OpenSymbol" w:hint="default"/>
       </w:rPr>
     </w:lvl>
     <w:lvl w:ilvl="3">
@@ -635,10 +810,13 @@
       <w:lvlText w:val="-"/>
       <w:lvlJc w:val="left"/>
       <w:pPr>
+        <w:tabs>
+          <w:tab w:val="num" w:pos="0"/>
+        </w:tabs>
         <w:ind w:left="2880" w:hanging="360"/>
       </w:pPr>
       <w:rPr>
-        <w:u w:val="none"/>
+        <w:rFonts w:ascii="OpenSymbol" w:hAnsi="OpenSymbol" w:cs="OpenSymbol" w:hint="default"/>
       </w:rPr>
     </w:lvl>
     <w:lvl w:ilvl="4">
@@ -647,10 +825,13 @@
       <w:lvlText w:val="-"/>
       <w:lvlJc w:val="left"/>
       <w:pPr>
+        <w:tabs>
+          <w:tab w:val="num" w:pos="0"/>
+        </w:tabs>
         <w:ind w:left="3600" w:hanging="360"/>
       </w:pPr>
       <w:rPr>
-        <w:u w:val="none"/>
+        <w:rFonts w:ascii="OpenSymbol" w:hAnsi="OpenSymbol" w:cs="OpenSymbol" w:hint="default"/>
       </w:rPr>
     </w:lvl>
     <w:lvl w:ilvl="5">
@@ -659,10 +840,13 @@
       <w:lvlText w:val="-"/>
       <w:lvlJc w:val="left"/>
       <w:pPr>
+        <w:tabs>
+          <w:tab w:val="num" w:pos="0"/>
+        </w:tabs>
         <w:ind w:left="4320" w:hanging="360"/>
       </w:pPr>
       <w:rPr>
-        <w:u w:val="none"/>
+        <w:rFonts w:ascii="OpenSymbol" w:hAnsi="OpenSymbol" w:cs="OpenSymbol" w:hint="default"/>
       </w:rPr>
     </w:lvl>
     <w:lvl w:ilvl="6">
@@ -671,10 +855,13 @@
       <w:lvlText w:val="-"/>
       <w:lvlJc w:val="left"/>
       <w:pPr>
+        <w:tabs>
+          <w:tab w:val="num" w:pos="0"/>
+        </w:tabs>
         <w:ind w:left="5040" w:hanging="360"/>
       </w:pPr>
       <w:rPr>
-        <w:u w:val="none"/>
+        <w:rFonts w:ascii="OpenSymbol" w:hAnsi="OpenSymbol" w:cs="OpenSymbol" w:hint="default"/>
       </w:rPr>
     </w:lvl>
     <w:lvl w:ilvl="7">
@@ -683,10 +870,13 @@
       <w:lvlText w:val="-"/>
       <w:lvlJc w:val="left"/>
       <w:pPr>
+        <w:tabs>
+          <w:tab w:val="num" w:pos="0"/>
+        </w:tabs>
         <w:ind w:left="5760" w:hanging="360"/>
       </w:pPr>
       <w:rPr>
-        <w:u w:val="none"/>
+        <w:rFonts w:ascii="OpenSymbol" w:hAnsi="OpenSymbol" w:cs="OpenSymbol" w:hint="default"/>
       </w:rPr>
     </w:lvl>
     <w:lvl w:ilvl="8">
@@ -695,10 +885,13 @@
       <w:lvlText w:val="-"/>
       <w:lvlJc w:val="left"/>
       <w:pPr>
+        <w:tabs>
+          <w:tab w:val="num" w:pos="0"/>
+        </w:tabs>
         <w:ind w:left="6480" w:hanging="360"/>
       </w:pPr>
       <w:rPr>
-        <w:u w:val="none"/>
+        <w:rFonts w:ascii="OpenSymbol" w:hAnsi="OpenSymbol" w:cs="OpenSymbol" w:hint="default"/>
       </w:rPr>
     </w:lvl>
   </w:abstractNum>
@@ -709,10 +902,13 @@
       <w:lvlText w:val="-"/>
       <w:lvlJc w:val="left"/>
       <w:pPr>
-        <w:ind w:left="720" w:hanging="360"/>
-      </w:pPr>
-      <w:rPr>
-        <w:u w:val="none"/>
+        <w:tabs>
+          <w:tab w:val="num" w:pos="0"/>
+        </w:tabs>
+        <w:ind w:left="720" w:hanging="360"/>
+      </w:pPr>
+      <w:rPr>
+        <w:rFonts w:ascii="OpenSymbol" w:hAnsi="OpenSymbol" w:cs="OpenSymbol" w:hint="default"/>
       </w:rPr>
     </w:lvl>
     <w:lvl w:ilvl="1">
@@ -721,10 +917,13 @@
       <w:lvlText w:val="-"/>
       <w:lvlJc w:val="left"/>
       <w:pPr>
+        <w:tabs>
+          <w:tab w:val="num" w:pos="0"/>
+        </w:tabs>
         <w:ind w:left="1440" w:hanging="360"/>
       </w:pPr>
       <w:rPr>
-        <w:u w:val="none"/>
+        <w:rFonts w:ascii="OpenSymbol" w:hAnsi="OpenSymbol" w:cs="OpenSymbol" w:hint="default"/>
       </w:rPr>
     </w:lvl>
     <w:lvl w:ilvl="2">
@@ -733,10 +932,13 @@
       <w:lvlText w:val="-"/>
       <w:lvlJc w:val="left"/>
       <w:pPr>
+        <w:tabs>
+          <w:tab w:val="num" w:pos="0"/>
+        </w:tabs>
         <w:ind w:left="2160" w:hanging="360"/>
       </w:pPr>
       <w:rPr>
-        <w:u w:val="none"/>
+        <w:rFonts w:ascii="OpenSymbol" w:hAnsi="OpenSymbol" w:cs="OpenSymbol" w:hint="default"/>
       </w:rPr>
     </w:lvl>
     <w:lvl w:ilvl="3">
@@ -745,10 +947,13 @@
       <w:lvlText w:val="-"/>
       <w:lvlJc w:val="left"/>
       <w:pPr>
+        <w:tabs>
+          <w:tab w:val="num" w:pos="0"/>
+        </w:tabs>
         <w:ind w:left="2880" w:hanging="360"/>
       </w:pPr>
       <w:rPr>
-        <w:u w:val="none"/>
+        <w:rFonts w:ascii="OpenSymbol" w:hAnsi="OpenSymbol" w:cs="OpenSymbol" w:hint="default"/>
       </w:rPr>
     </w:lvl>
     <w:lvl w:ilvl="4">
@@ -757,10 +962,13 @@
       <w:lvlText w:val="-"/>
       <w:lvlJc w:val="left"/>
       <w:pPr>
+        <w:tabs>
+          <w:tab w:val="num" w:pos="0"/>
+        </w:tabs>
         <w:ind w:left="3600" w:hanging="360"/>
       </w:pPr>
       <w:rPr>
-        <w:u w:val="none"/>
+        <w:rFonts w:ascii="OpenSymbol" w:hAnsi="OpenSymbol" w:cs="OpenSymbol" w:hint="default"/>
       </w:rPr>
     </w:lvl>
     <w:lvl w:ilvl="5">
@@ -769,10 +977,13 @@
       <w:lvlText w:val="-"/>
       <w:lvlJc w:val="left"/>
       <w:pPr>
+        <w:tabs>
+          <w:tab w:val="num" w:pos="0"/>
+        </w:tabs>
         <w:ind w:left="4320" w:hanging="360"/>
       </w:pPr>
       <w:rPr>
-        <w:u w:val="none"/>
+        <w:rFonts w:ascii="OpenSymbol" w:hAnsi="OpenSymbol" w:cs="OpenSymbol" w:hint="default"/>
       </w:rPr>
     </w:lvl>
     <w:lvl w:ilvl="6">
@@ -781,10 +992,13 @@
       <w:lvlText w:val="-"/>
       <w:lvlJc w:val="left"/>
       <w:pPr>
+        <w:tabs>
+          <w:tab w:val="num" w:pos="0"/>
+        </w:tabs>
         <w:ind w:left="5040" w:hanging="360"/>
       </w:pPr>
       <w:rPr>
-        <w:u w:val="none"/>
+        <w:rFonts w:ascii="OpenSymbol" w:hAnsi="OpenSymbol" w:cs="OpenSymbol" w:hint="default"/>
       </w:rPr>
     </w:lvl>
     <w:lvl w:ilvl="7">
@@ -793,10 +1007,13 @@
       <w:lvlText w:val="-"/>
       <w:lvlJc w:val="left"/>
       <w:pPr>
+        <w:tabs>
+          <w:tab w:val="num" w:pos="0"/>
+        </w:tabs>
         <w:ind w:left="5760" w:hanging="360"/>
       </w:pPr>
       <w:rPr>
-        <w:u w:val="none"/>
+        <w:rFonts w:ascii="OpenSymbol" w:hAnsi="OpenSymbol" w:cs="OpenSymbol" w:hint="default"/>
       </w:rPr>
     </w:lvl>
     <w:lvl w:ilvl="8">
@@ -805,10 +1022,13 @@
       <w:lvlText w:val="-"/>
       <w:lvlJc w:val="left"/>
       <w:pPr>
+        <w:tabs>
+          <w:tab w:val="num" w:pos="0"/>
+        </w:tabs>
         <w:ind w:left="6480" w:hanging="360"/>
       </w:pPr>
       <w:rPr>
-        <w:u w:val="none"/>
+        <w:rFonts w:ascii="OpenSymbol" w:hAnsi="OpenSymbol" w:cs="OpenSymbol" w:hint="default"/>
       </w:rPr>
     </w:lvl>
   </w:abstractNum>
@@ -819,10 +1039,13 @@
       <w:lvlText w:val="-"/>
       <w:lvlJc w:val="left"/>
       <w:pPr>
-        <w:ind w:left="720" w:hanging="360"/>
-      </w:pPr>
-      <w:rPr>
-        <w:u w:val="none"/>
+        <w:tabs>
+          <w:tab w:val="num" w:pos="0"/>
+        </w:tabs>
+        <w:ind w:left="720" w:hanging="360"/>
+      </w:pPr>
+      <w:rPr>
+        <w:rFonts w:ascii="OpenSymbol" w:hAnsi="OpenSymbol" w:cs="OpenSymbol" w:hint="default"/>
       </w:rPr>
     </w:lvl>
     <w:lvl w:ilvl="1">
@@ -831,10 +1054,13 @@
       <w:lvlText w:val="-"/>
       <w:lvlJc w:val="left"/>
       <w:pPr>
+        <w:tabs>
+          <w:tab w:val="num" w:pos="0"/>
+        </w:tabs>
         <w:ind w:left="1440" w:hanging="360"/>
       </w:pPr>
       <w:rPr>
-        <w:u w:val="none"/>
+        <w:rFonts w:ascii="OpenSymbol" w:hAnsi="OpenSymbol" w:cs="OpenSymbol" w:hint="default"/>
       </w:rPr>
     </w:lvl>
     <w:lvl w:ilvl="2">
@@ -843,10 +1069,13 @@
       <w:lvlText w:val="-"/>
       <w:lvlJc w:val="left"/>
       <w:pPr>
+        <w:tabs>
+          <w:tab w:val="num" w:pos="0"/>
+        </w:tabs>
         <w:ind w:left="2160" w:hanging="360"/>
       </w:pPr>
       <w:rPr>
-        <w:u w:val="none"/>
+        <w:rFonts w:ascii="OpenSymbol" w:hAnsi="OpenSymbol" w:cs="OpenSymbol" w:hint="default"/>
       </w:rPr>
     </w:lvl>
     <w:lvl w:ilvl="3">
@@ -855,10 +1084,13 @@
       <w:lvlText w:val="-"/>
       <w:lvlJc w:val="left"/>
       <w:pPr>
+        <w:tabs>
+          <w:tab w:val="num" w:pos="0"/>
+        </w:tabs>
         <w:ind w:left="2880" w:hanging="360"/>
       </w:pPr>
       <w:rPr>
-        <w:u w:val="none"/>
+        <w:rFonts w:ascii="OpenSymbol" w:hAnsi="OpenSymbol" w:cs="OpenSymbol" w:hint="default"/>
       </w:rPr>
     </w:lvl>
     <w:lvl w:ilvl="4">
@@ -867,10 +1099,13 @@
       <w:lvlText w:val="-"/>
       <w:lvlJc w:val="left"/>
       <w:pPr>
+        <w:tabs>
+          <w:tab w:val="num" w:pos="0"/>
+        </w:tabs>
         <w:ind w:left="3600" w:hanging="360"/>
       </w:pPr>
       <w:rPr>
-        <w:u w:val="none"/>
+        <w:rFonts w:ascii="OpenSymbol" w:hAnsi="OpenSymbol" w:cs="OpenSymbol" w:hint="default"/>
       </w:rPr>
     </w:lvl>
     <w:lvl w:ilvl="5">
@@ -879,10 +1114,13 @@
       <w:lvlText w:val="-"/>
       <w:lvlJc w:val="left"/>
       <w:pPr>
+        <w:tabs>
+          <w:tab w:val="num" w:pos="0"/>
+        </w:tabs>
         <w:ind w:left="4320" w:hanging="360"/>
       </w:pPr>
       <w:rPr>
-        <w:u w:val="none"/>
+        <w:rFonts w:ascii="OpenSymbol" w:hAnsi="OpenSymbol" w:cs="OpenSymbol" w:hint="default"/>
       </w:rPr>
     </w:lvl>
     <w:lvl w:ilvl="6">
@@ -891,10 +1129,13 @@
       <w:lvlText w:val="-"/>
       <w:lvlJc w:val="left"/>
       <w:pPr>
+        <w:tabs>
+          <w:tab w:val="num" w:pos="0"/>
+        </w:tabs>
         <w:ind w:left="5040" w:hanging="360"/>
       </w:pPr>
       <w:rPr>
-        <w:u w:val="none"/>
+        <w:rFonts w:ascii="OpenSymbol" w:hAnsi="OpenSymbol" w:cs="OpenSymbol" w:hint="default"/>
       </w:rPr>
     </w:lvl>
     <w:lvl w:ilvl="7">
@@ -903,10 +1144,13 @@
       <w:lvlText w:val="-"/>
       <w:lvlJc w:val="left"/>
       <w:pPr>
+        <w:tabs>
+          <w:tab w:val="num" w:pos="0"/>
+        </w:tabs>
         <w:ind w:left="5760" w:hanging="360"/>
       </w:pPr>
       <w:rPr>
-        <w:u w:val="none"/>
+        <w:rFonts w:ascii="OpenSymbol" w:hAnsi="OpenSymbol" w:cs="OpenSymbol" w:hint="default"/>
       </w:rPr>
     </w:lvl>
     <w:lvl w:ilvl="8">
@@ -915,10 +1159,13 @@
       <w:lvlText w:val="-"/>
       <w:lvlJc w:val="left"/>
       <w:pPr>
+        <w:tabs>
+          <w:tab w:val="num" w:pos="0"/>
+        </w:tabs>
         <w:ind w:left="6480" w:hanging="360"/>
       </w:pPr>
       <w:rPr>
-        <w:u w:val="none"/>
+        <w:rFonts w:ascii="OpenSymbol" w:hAnsi="OpenSymbol" w:cs="OpenSymbol" w:hint="default"/>
       </w:rPr>
     </w:lvl>
   </w:abstractNum>
@@ -929,10 +1176,13 @@
       <w:lvlText w:val="-"/>
       <w:lvlJc w:val="left"/>
       <w:pPr>
-        <w:ind w:left="720" w:hanging="360"/>
-      </w:pPr>
-      <w:rPr>
-        <w:u w:val="none"/>
+        <w:tabs>
+          <w:tab w:val="num" w:pos="0"/>
+        </w:tabs>
+        <w:ind w:left="720" w:hanging="360"/>
+      </w:pPr>
+      <w:rPr>
+        <w:rFonts w:ascii="OpenSymbol" w:hAnsi="OpenSymbol" w:cs="OpenSymbol" w:hint="default"/>
       </w:rPr>
     </w:lvl>
     <w:lvl w:ilvl="1">
@@ -941,10 +1191,13 @@
       <w:lvlText w:val="-"/>
       <w:lvlJc w:val="left"/>
       <w:pPr>
+        <w:tabs>
+          <w:tab w:val="num" w:pos="0"/>
+        </w:tabs>
         <w:ind w:left="1440" w:hanging="360"/>
       </w:pPr>
       <w:rPr>
-        <w:u w:val="none"/>
+        <w:rFonts w:ascii="OpenSymbol" w:hAnsi="OpenSymbol" w:cs="OpenSymbol" w:hint="default"/>
       </w:rPr>
     </w:lvl>
     <w:lvl w:ilvl="2">
@@ -953,10 +1206,13 @@
       <w:lvlText w:val="-"/>
       <w:lvlJc w:val="left"/>
       <w:pPr>
+        <w:tabs>
+          <w:tab w:val="num" w:pos="0"/>
+        </w:tabs>
         <w:ind w:left="2160" w:hanging="360"/>
       </w:pPr>
       <w:rPr>
-        <w:u w:val="none"/>
+        <w:rFonts w:ascii="OpenSymbol" w:hAnsi="OpenSymbol" w:cs="OpenSymbol" w:hint="default"/>
       </w:rPr>
     </w:lvl>
     <w:lvl w:ilvl="3">
@@ -965,10 +1221,13 @@
       <w:lvlText w:val="-"/>
       <w:lvlJc w:val="left"/>
       <w:pPr>
+        <w:tabs>
+          <w:tab w:val="num" w:pos="0"/>
+        </w:tabs>
         <w:ind w:left="2880" w:hanging="360"/>
       </w:pPr>
       <w:rPr>
-        <w:u w:val="none"/>
+        <w:rFonts w:ascii="OpenSymbol" w:hAnsi="OpenSymbol" w:cs="OpenSymbol" w:hint="default"/>
       </w:rPr>
     </w:lvl>
     <w:lvl w:ilvl="4">
@@ -977,10 +1236,13 @@
       <w:lvlText w:val="-"/>
       <w:lvlJc w:val="left"/>
       <w:pPr>
+        <w:tabs>
+          <w:tab w:val="num" w:pos="0"/>
+        </w:tabs>
         <w:ind w:left="3600" w:hanging="360"/>
       </w:pPr>
       <w:rPr>
-        <w:u w:val="none"/>
+        <w:rFonts w:ascii="OpenSymbol" w:hAnsi="OpenSymbol" w:cs="OpenSymbol" w:hint="default"/>
       </w:rPr>
     </w:lvl>
     <w:lvl w:ilvl="5">
@@ -989,10 +1251,13 @@
       <w:lvlText w:val="-"/>
       <w:lvlJc w:val="left"/>
       <w:pPr>
+        <w:tabs>
+          <w:tab w:val="num" w:pos="0"/>
+        </w:tabs>
         <w:ind w:left="4320" w:hanging="360"/>
       </w:pPr>
       <w:rPr>
-        <w:u w:val="none"/>
+        <w:rFonts w:ascii="OpenSymbol" w:hAnsi="OpenSymbol" w:cs="OpenSymbol" w:hint="default"/>
       </w:rPr>
     </w:lvl>
     <w:lvl w:ilvl="6">
@@ -1001,10 +1266,13 @@
       <w:lvlText w:val="-"/>
       <w:lvlJc w:val="left"/>
       <w:pPr>
+        <w:tabs>
+          <w:tab w:val="num" w:pos="0"/>
+        </w:tabs>
         <w:ind w:left="5040" w:hanging="360"/>
       </w:pPr>
       <w:rPr>
-        <w:u w:val="none"/>
+        <w:rFonts w:ascii="OpenSymbol" w:hAnsi="OpenSymbol" w:cs="OpenSymbol" w:hint="default"/>
       </w:rPr>
     </w:lvl>
     <w:lvl w:ilvl="7">
@@ -1013,10 +1281,13 @@
       <w:lvlText w:val="-"/>
       <w:lvlJc w:val="left"/>
       <w:pPr>
+        <w:tabs>
+          <w:tab w:val="num" w:pos="0"/>
+        </w:tabs>
         <w:ind w:left="5760" w:hanging="360"/>
       </w:pPr>
       <w:rPr>
-        <w:u w:val="none"/>
+        <w:rFonts w:ascii="OpenSymbol" w:hAnsi="OpenSymbol" w:cs="OpenSymbol" w:hint="default"/>
       </w:rPr>
     </w:lvl>
     <w:lvl w:ilvl="8">
@@ -1025,11 +1296,133 @@
       <w:lvlText w:val="-"/>
       <w:lvlJc w:val="left"/>
       <w:pPr>
+        <w:tabs>
+          <w:tab w:val="num" w:pos="0"/>
+        </w:tabs>
         <w:ind w:left="6480" w:hanging="360"/>
       </w:pPr>
       <w:rPr>
-        <w:u w:val="none"/>
-      </w:rPr>
+        <w:rFonts w:ascii="OpenSymbol" w:hAnsi="OpenSymbol" w:cs="OpenSymbol" w:hint="default"/>
+      </w:rPr>
+    </w:lvl>
+  </w:abstractNum>
+  <w:abstractNum w:abstractNumId="6">
+    <w:lvl w:ilvl="0">
+      <w:start w:val="1"/>
+      <w:numFmt w:val="none"/>
+      <w:suff w:val="nothing"/>
+      <w:lvlText w:val=""/>
+      <w:lvlJc w:val="left"/>
+      <w:pPr>
+        <w:tabs>
+          <w:tab w:val="num" w:pos="0"/>
+        </w:tabs>
+        <w:ind w:left="0" w:hanging="0"/>
+      </w:pPr>
+    </w:lvl>
+    <w:lvl w:ilvl="1">
+      <w:start w:val="1"/>
+      <w:numFmt w:val="none"/>
+      <w:suff w:val="nothing"/>
+      <w:lvlText w:val=""/>
+      <w:lvlJc w:val="left"/>
+      <w:pPr>
+        <w:tabs>
+          <w:tab w:val="num" w:pos="0"/>
+        </w:tabs>
+        <w:ind w:left="0" w:hanging="0"/>
+      </w:pPr>
+    </w:lvl>
+    <w:lvl w:ilvl="2">
+      <w:start w:val="1"/>
+      <w:numFmt w:val="none"/>
+      <w:suff w:val="nothing"/>
+      <w:lvlText w:val=""/>
+      <w:lvlJc w:val="left"/>
+      <w:pPr>
+        <w:tabs>
+          <w:tab w:val="num" w:pos="0"/>
+        </w:tabs>
+        <w:ind w:left="0" w:hanging="0"/>
+      </w:pPr>
+    </w:lvl>
+    <w:lvl w:ilvl="3">
+      <w:start w:val="1"/>
+      <w:numFmt w:val="none"/>
+      <w:suff w:val="nothing"/>
+      <w:lvlText w:val=""/>
+      <w:lvlJc w:val="left"/>
+      <w:pPr>
+        <w:tabs>
+          <w:tab w:val="num" w:pos="0"/>
+        </w:tabs>
+        <w:ind w:left="0" w:hanging="0"/>
+      </w:pPr>
+    </w:lvl>
+    <w:lvl w:ilvl="4">
+      <w:start w:val="1"/>
+      <w:numFmt w:val="none"/>
+      <w:suff w:val="nothing"/>
+      <w:lvlText w:val=""/>
+      <w:lvlJc w:val="left"/>
+      <w:pPr>
+        <w:tabs>
+          <w:tab w:val="num" w:pos="0"/>
+        </w:tabs>
+        <w:ind w:left="0" w:hanging="0"/>
+      </w:pPr>
+    </w:lvl>
+    <w:lvl w:ilvl="5">
+      <w:start w:val="1"/>
+      <w:numFmt w:val="none"/>
+      <w:suff w:val="nothing"/>
+      <w:lvlText w:val=""/>
+      <w:lvlJc w:val="left"/>
+      <w:pPr>
+        <w:tabs>
+          <w:tab w:val="num" w:pos="0"/>
+        </w:tabs>
+        <w:ind w:left="0" w:hanging="0"/>
+      </w:pPr>
+    </w:lvl>
+    <w:lvl w:ilvl="6">
+      <w:start w:val="1"/>
+      <w:numFmt w:val="none"/>
+      <w:suff w:val="nothing"/>
+      <w:lvlText w:val=""/>
+      <w:lvlJc w:val="left"/>
+      <w:pPr>
+        <w:tabs>
+          <w:tab w:val="num" w:pos="0"/>
+        </w:tabs>
+        <w:ind w:left="0" w:hanging="0"/>
+      </w:pPr>
+    </w:lvl>
+    <w:lvl w:ilvl="7">
+      <w:start w:val="1"/>
+      <w:numFmt w:val="none"/>
+      <w:suff w:val="nothing"/>
+      <w:lvlText w:val=""/>
+      <w:lvlJc w:val="left"/>
+      <w:pPr>
+        <w:tabs>
+          <w:tab w:val="num" w:pos="0"/>
+        </w:tabs>
+        <w:ind w:left="0" w:hanging="0"/>
+      </w:pPr>
+    </w:lvl>
+    <w:lvl w:ilvl="8">
+      <w:start w:val="1"/>
+      <w:numFmt w:val="none"/>
+      <w:suff w:val="nothing"/>
+      <w:lvlText w:val=""/>
+      <w:lvlJc w:val="left"/>
+      <w:pPr>
+        <w:tabs>
+          <w:tab w:val="num" w:pos="0"/>
+        </w:tabs>
+        <w:ind w:left="0" w:hanging="0"/>
+      </w:pPr>
     </w:lvl>
   </w:abstractNum>
   <w:num w:numId="1">
@@ -1047,184 +1440,286 @@
   <w:num w:numId="5">
     <w:abstractNumId w:val="5"/>
   </w:num>
+  <w:num w:numId="6">
+    <w:abstractNumId w:val="6"/>
+  </w:num>
 </w:numbering>
 </file>
 
 <file path=word/styles.xml><?xml version="1.0" encoding="utf-8"?>
-<w:styles xmlns:mc="http://schemas.openxmlformats.org/markup-compatibility/2006" xmlns:o="urn:schemas-microsoft-com:office:office" xmlns:r="http://schemas.openxmlformats.org/officeDocument/2006/relationships" xmlns:m="http://schemas.openxmlformats.org/officeDocument/2006/math" xmlns:v="urn:schemas-microsoft-com:vml" xmlns:wp="http://schemas.openxmlformats.org/drawingml/2006/wordprocessingDrawing" xmlns:w10="urn:schemas-microsoft-com:office:word" xmlns:w="http://schemas.openxmlformats.org/wordprocessingml/2006/main" xmlns:wne="http://schemas.microsoft.com/office/word/2006/wordml" xmlns:sl="http://schemas.openxmlformats.org/schemaLibrary/2006/main" xmlns:a="http://schemas.openxmlformats.org/drawingml/2006/main" xmlns:pic="http://schemas.openxmlformats.org/drawingml/2006/picture" xmlns:c="http://schemas.openxmlformats.org/drawingml/2006/chart" xmlns:lc="http://schemas.openxmlformats.org/drawingml/2006/lockedCanvas" xmlns:dgm="http://schemas.openxmlformats.org/drawingml/2006/diagram" xmlns:wps="http://schemas.microsoft.com/office/word/2010/wordprocessingShape" xmlns:wpg="http://schemas.microsoft.com/office/word/2010/wordprocessingGroup" xmlns:w14="http://schemas.microsoft.com/office/word/2010/wordml" xmlns:w15="http://schemas.microsoft.com/office/word/2012/wordml">
+<w:styles xmlns:w="http://schemas.openxmlformats.org/wordprocessingml/2006/main" xmlns:w14="http://schemas.microsoft.com/office/word/2010/wordml" xmlns:mc="http://schemas.openxmlformats.org/markup-compatibility/2006" mc:Ignorable="w14">
   <w:docDefaults>
     <w:rPrDefault>
       <w:rPr>
-        <w:rFonts w:ascii="Calibri" w:cs="Calibri" w:eastAsia="Calibri" w:hAnsi="Calibri"/>
-        <w:sz w:val="22"/>
+        <w:rFonts w:ascii="Calibri" w:hAnsi="Calibri" w:eastAsia="Calibri" w:cs="Calibri"/>
         <w:szCs w:val="22"/>
-        <w:lang w:val="en-GB"/>
+        <w:lang w:val="en-GB" w:eastAsia="zh-CN" w:bidi="hi-IN"/>
       </w:rPr>
     </w:rPrDefault>
     <w:pPrDefault>
       <w:pPr>
-        <w:spacing w:after="160" w:line="259" w:lineRule="auto"/>
+        <w:suppressAutoHyphens w:val="true"/>
       </w:pPr>
     </w:pPrDefault>
   </w:docDefaults>
   <w:style w:type="paragraph" w:styleId="Normal" w:default="1">
-    <w:name w:val="normal"/>
-  </w:style>
-  <w:style w:type="table" w:styleId="TableNormal" w:default="1">
-    <w:name w:val="Table Normal"/>
+    <w:name w:val="Normal"/>
+    <w:qFormat/>
+    <w:pPr>
+      <w:widowControl/>
+      <w:suppressAutoHyphens w:val="true"/>
+      <w:bidi w:val="0"/>
+      <w:spacing w:lineRule="auto" w:line="259" w:before="0" w:after="160"/>
+      <w:jc w:val="left"/>
+    </w:pPr>
+    <w:rPr>
+      <w:rFonts w:ascii="Calibri" w:hAnsi="Calibri" w:eastAsia="Calibri" w:cs="Calibri"/>
+      <w:color w:val="auto"/>
+      <w:kern w:val="0"/>
+      <w:sz w:val="22"/>
+      <w:szCs w:val="22"/>
+      <w:lang w:val="en-GB" w:eastAsia="zh-CN" w:bidi="hi-IN"/>
+    </w:rPr>
   </w:style>
   <w:style w:type="paragraph" w:styleId="Heading1">
-    <w:name w:val="heading 1"/>
-    <w:basedOn w:val="Normal"/>
-    <w:next w:val="Normal"/>
+    <w:name w:val="Heading 1"/>
+    <w:basedOn w:val="LOnormal"/>
+    <w:next w:val="LOnormal"/>
+    <w:qFormat/>
     <w:pPr>
-      <w:keepNext w:val="1"/>
-      <w:keepLines w:val="1"/>
-      <w:spacing w:after="120" w:before="480" w:lineRule="auto"/>
+      <w:keepNext w:val="true"/>
+      <w:keepLines/>
+      <w:spacing w:lineRule="auto" w:line="240" w:before="480" w:after="120"/>
     </w:pPr>
     <w:rPr>
-      <w:b w:val="1"/>
+      <w:b/>
       <w:sz w:val="48"/>
       <w:szCs w:val="48"/>
     </w:rPr>
   </w:style>
   <w:style w:type="paragraph" w:styleId="Heading2">
-    <w:name w:val="heading 2"/>
-    <w:basedOn w:val="Normal"/>
-    <w:next w:val="Normal"/>
+    <w:name w:val="Heading 2"/>
+    <w:basedOn w:val="LOnormal"/>
+    <w:next w:val="LOnormal"/>
+    <w:qFormat/>
     <w:pPr>
-      <w:keepNext w:val="1"/>
-      <w:keepLines w:val="1"/>
-      <w:spacing w:after="80" w:before="360" w:lineRule="auto"/>
+      <w:keepNext w:val="true"/>
+      <w:keepLines/>
+      <w:spacing w:lineRule="auto" w:line="240" w:before="360" w:after="80"/>
     </w:pPr>
     <w:rPr>
-      <w:b w:val="1"/>
+      <w:b/>
       <w:sz w:val="36"/>
       <w:szCs w:val="36"/>
     </w:rPr>
   </w:style>
   <w:style w:type="paragraph" w:styleId="Heading3">
-    <w:name w:val="heading 3"/>
-    <w:basedOn w:val="Normal"/>
-    <w:next w:val="Normal"/>
+    <w:name w:val="Heading 3"/>
+    <w:basedOn w:val="LOnormal"/>
+    <w:next w:val="LOnormal"/>
+    <w:qFormat/>
     <w:pPr>
-      <w:keepNext w:val="1"/>
-      <w:keepLines w:val="1"/>
-      <w:spacing w:after="80" w:before="280" w:lineRule="auto"/>
+      <w:keepNext w:val="true"/>
+      <w:keepLines/>
+      <w:spacing w:lineRule="auto" w:line="240" w:before="280" w:after="80"/>
     </w:pPr>
     <w:rPr>
-      <w:b w:val="1"/>
+      <w:b/>
       <w:sz w:val="28"/>
       <w:szCs w:val="28"/>
     </w:rPr>
   </w:style>
   <w:style w:type="paragraph" w:styleId="Heading4">
-    <w:name w:val="heading 4"/>
-    <w:basedOn w:val="Normal"/>
-    <w:next w:val="Normal"/>
+    <w:name w:val="Heading 4"/>
+    <w:basedOn w:val="LOnormal"/>
+    <w:next w:val="LOnormal"/>
+    <w:qFormat/>
     <w:pPr>
-      <w:keepNext w:val="1"/>
-      <w:keepLines w:val="1"/>
-      <w:spacing w:after="40" w:before="240" w:lineRule="auto"/>
+      <w:keepNext w:val="true"/>
+      <w:keepLines/>
+      <w:spacing w:lineRule="auto" w:line="240" w:before="240" w:after="40"/>
     </w:pPr>
     <w:rPr>
-      <w:b w:val="1"/>
+      <w:b/>
       <w:sz w:val="24"/>
       <w:szCs w:val="24"/>
     </w:rPr>
   </w:style>
   <w:style w:type="paragraph" w:styleId="Heading5">
-    <w:name w:val="heading 5"/>
-    <w:basedOn w:val="Normal"/>
-    <w:next w:val="Normal"/>
+    <w:name w:val="Heading 5"/>
+    <w:basedOn w:val="LOnormal"/>
+    <w:next w:val="LOnormal"/>
+    <w:qFormat/>
     <w:pPr>
-      <w:keepNext w:val="1"/>
-      <w:keepLines w:val="1"/>
-      <w:spacing w:after="40" w:before="220" w:lineRule="auto"/>
+      <w:keepNext w:val="true"/>
+      <w:keepLines/>
+      <w:spacing w:lineRule="auto" w:line="240" w:before="220" w:after="40"/>
     </w:pPr>
     <w:rPr>
-      <w:b w:val="1"/>
+      <w:b/>
       <w:sz w:val="22"/>
       <w:szCs w:val="22"/>
     </w:rPr>
   </w:style>
   <w:style w:type="paragraph" w:styleId="Heading6">
-    <w:name w:val="heading 6"/>
-    <w:basedOn w:val="Normal"/>
-    <w:next w:val="Normal"/>
+    <w:name w:val="Heading 6"/>
+    <w:basedOn w:val="LOnormal"/>
+    <w:next w:val="LOnormal"/>
+    <w:qFormat/>
     <w:pPr>
-      <w:keepNext w:val="1"/>
-      <w:keepLines w:val="1"/>
-      <w:spacing w:after="40" w:before="200" w:lineRule="auto"/>
+      <w:keepNext w:val="true"/>
+      <w:keepLines/>
+      <w:spacing w:lineRule="auto" w:line="240" w:before="200" w:after="40"/>
     </w:pPr>
     <w:rPr>
-      <w:b w:val="1"/>
+      <w:b/>
       <w:sz w:val="20"/>
       <w:szCs w:val="20"/>
     </w:rPr>
   </w:style>
+  <w:style w:type="character" w:styleId="DefaultParagraphFont" w:default="1">
+    <w:name w:val="Default Paragraph Font"/>
+    <w:uiPriority w:val="1"/>
+    <w:semiHidden/>
+    <w:unhideWhenUsed/>
+    <w:qFormat/>
+    <w:rPr/>
+  </w:style>
+  <w:style w:type="paragraph" w:styleId="Heading">
+    <w:name w:val="Heading"/>
+    <w:basedOn w:val="Normal"/>
+    <w:next w:val="TextBody"/>
+    <w:qFormat/>
+    <w:pPr>
+      <w:keepNext w:val="true"/>
+      <w:spacing w:before="240" w:after="120"/>
+    </w:pPr>
+    <w:rPr>
+      <w:rFonts w:ascii="Liberation Sans" w:hAnsi="Liberation Sans" w:eastAsia="Noto Sans CJK SC" w:cs="Lohit Devanagari"/>
+      <w:sz w:val="28"/>
+      <w:szCs w:val="28"/>
+    </w:rPr>
+  </w:style>
+  <w:style w:type="paragraph" w:styleId="TextBody">
+    <w:name w:val="Body Text"/>
+    <w:basedOn w:val="Normal"/>
+    <w:pPr>
+      <w:spacing w:lineRule="auto" w:line="276" w:before="0" w:after="140"/>
+    </w:pPr>
+    <w:rPr/>
+  </w:style>
+  <w:style w:type="paragraph" w:styleId="List">
+    <w:name w:val="List"/>
+    <w:basedOn w:val="TextBody"/>
+    <w:pPr/>
+    <w:rPr>
+      <w:rFonts w:cs="Lohit Devanagari"/>
+    </w:rPr>
+  </w:style>
+  <w:style w:type="paragraph" w:styleId="Caption">
+    <w:name w:val="Caption"/>
+    <w:basedOn w:val="Normal"/>
+    <w:qFormat/>
+    <w:pPr>
+      <w:suppressLineNumbers/>
+      <w:spacing w:before="120" w:after="120"/>
+    </w:pPr>
+    <w:rPr>
+      <w:rFonts w:cs="Lohit Devanagari"/>
+      <w:i/>
+      <w:iCs/>
+      <w:sz w:val="24"/>
+      <w:szCs w:val="24"/>
+    </w:rPr>
+  </w:style>
+  <w:style w:type="paragraph" w:styleId="Index">
+    <w:name w:val="Index"/>
+    <w:basedOn w:val="Normal"/>
+    <w:qFormat/>
+    <w:pPr>
+      <w:suppressLineNumbers/>
+    </w:pPr>
+    <w:rPr>
+      <w:rFonts w:cs="Lohit Devanagari"/>
+    </w:rPr>
+  </w:style>
+  <w:style w:type="paragraph" w:styleId="LOnormal" w:default="1">
+    <w:name w:val="LO-normal"/>
+    <w:qFormat/>
+    <w:pPr>
+      <w:widowControl/>
+      <w:suppressAutoHyphens w:val="true"/>
+      <w:bidi w:val="0"/>
+      <w:spacing w:lineRule="auto" w:line="259" w:before="0" w:after="160"/>
+      <w:jc w:val="left"/>
+    </w:pPr>
+    <w:rPr>
+      <w:rFonts w:ascii="Calibri" w:hAnsi="Calibri" w:eastAsia="Calibri" w:cs="Calibri"/>
+      <w:color w:val="auto"/>
+      <w:kern w:val="0"/>
+      <w:sz w:val="22"/>
+      <w:szCs w:val="22"/>
+      <w:lang w:val="en-GB" w:eastAsia="zh-CN" w:bidi="hi-IN"/>
+    </w:rPr>
+  </w:style>
   <w:style w:type="paragraph" w:styleId="Title">
     <w:name w:val="Title"/>
-    <w:basedOn w:val="Normal"/>
-    <w:next w:val="Normal"/>
+    <w:basedOn w:val="LOnormal"/>
+    <w:next w:val="LOnormal"/>
+    <w:qFormat/>
     <w:pPr>
-      <w:keepNext w:val="1"/>
-      <w:keepLines w:val="1"/>
-      <w:spacing w:after="120" w:before="480" w:lineRule="auto"/>
+      <w:keepNext w:val="true"/>
+      <w:keepLines/>
+      <w:spacing w:lineRule="auto" w:line="240" w:before="480" w:after="120"/>
     </w:pPr>
     <w:rPr>
-      <w:b w:val="1"/>
+      <w:b/>
       <w:sz w:val="72"/>
       <w:szCs w:val="72"/>
     </w:rPr>
   </w:style>
-  <w:style w:type="paragraph" w:styleId="Normal" w:default="1">
-    <w:name w:val="Normal"/>
-    <w:qFormat w:val="1"/>
-  </w:style>
-  <w:style w:type="character" w:styleId="DefaultParagraphFont" w:default="1">
-    <w:name w:val="Default Paragraph Font"/>
-    <w:uiPriority w:val="1"/>
-    <w:semiHidden w:val="1"/>
-    <w:unhideWhenUsed w:val="1"/>
-  </w:style>
-  <w:style w:type="table" w:styleId="TableNormal" w:default="1">
-    <w:name w:val="Normal Table"/>
-    <w:uiPriority w:val="99"/>
-    <w:semiHidden w:val="1"/>
-    <w:unhideWhenUsed w:val="1"/>
-    <w:tblPr>
-      <w:tblInd w:w="0.0" w:type="dxa"/>
-      <w:tblCellMar>
-        <w:top w:w="0.0" w:type="dxa"/>
-        <w:left w:w="108.0" w:type="dxa"/>
-        <w:bottom w:w="0.0" w:type="dxa"/>
-        <w:right w:w="108.0" w:type="dxa"/>
-      </w:tblCellMar>
-    </w:tblPr>
+  <w:style w:type="paragraph" w:styleId="Subtitle">
+    <w:name w:val="Subtitle"/>
+    <w:basedOn w:val="LOnormal"/>
+    <w:next w:val="LOnormal"/>
+    <w:qFormat/>
+    <w:pPr>
+      <w:keepNext w:val="true"/>
+      <w:keepLines/>
+      <w:spacing w:lineRule="auto" w:line="240" w:before="360" w:after="80"/>
+    </w:pPr>
+    <w:rPr>
+      <w:rFonts w:ascii="Georgia" w:hAnsi="Georgia" w:eastAsia="Georgia" w:cs="Georgia"/>
+      <w:i/>
+      <w:color w:val="666666"/>
+      <w:sz w:val="48"/>
+      <w:szCs w:val="48"/>
+    </w:rPr>
   </w:style>
   <w:style w:type="numbering" w:styleId="NoList" w:default="1">
     <w:name w:val="No List"/>
     <w:uiPriority w:val="99"/>
-    <w:semiHidden w:val="1"/>
-    <w:unhideWhenUsed w:val="1"/>
+    <w:semiHidden/>
+    <w:unhideWhenUsed/>
+    <w:qFormat/>
   </w:style>
-  <w:style w:type="paragraph" w:styleId="Subtitle">
-    <w:name w:val="Subtitle"/>
-    <w:basedOn w:val="Normal"/>
-    <w:next w:val="Normal"/>
-    <w:pPr>
-      <w:keepNext w:val="1"/>
-      <w:keepLines w:val="1"/>
-      <w:spacing w:after="80" w:before="360" w:lineRule="auto"/>
-    </w:pPr>
-    <w:rPr>
-      <w:rFonts w:ascii="Georgia" w:cs="Georgia" w:eastAsia="Georgia" w:hAnsi="Georgia"/>
-      <w:i w:val="1"/>
-      <w:color w:val="666666"/>
-      <w:sz w:val="48"/>
-      <w:szCs w:val="48"/>
-    </w:rPr>
+  <w:style w:type="table" w:default="1" w:styleId="TableNormal">
+    <w:name w:val="Table Normal"/>
+  </w:style>
+  <w:style w:type="table" w:default="1" w:styleId="TableNormal">
+    <w:name w:val="Normal Table"/>
+    <w:uiPriority w:val="99"/>
+    <w:semiHidden/>
+    <w:unhideWhenUsed/>
+    <w:tblPr>
+      <w:tblInd w:w="0" w:type="dxa"/>
+      <w:tblCellMar>
+        <w:top w:w="0" w:type="dxa"/>
+        <w:left w:w="108" w:type="dxa"/>
+        <w:bottom w:w="0" w:type="dxa"/>
+        <w:right w:w="108" w:type="dxa"/>
+      </w:tblCellMar>
+    </w:tblPr>
   </w:style>
 </w:styles>
 </file>
@@ -1524,13 +2019,13 @@
 </a:theme>
 </file>
 
-<file path=customXML/item1.xml><?xml version="1.0" encoding="utf-8"?>
+<file path=customXml/item1.xml><?xml version="1.0" encoding="utf-8"?>
 <go:gDocsCustomXmlDataStorage xmlns:go="http://customooxmlschemas.google.com/" xmlns:r="http://schemas.openxmlformats.org/officeDocument/2006/relationships">
-  <go:docsCustomData xmlns:go="http://customooxmlschemas.google.com/" roundtripDataSignature="AMtx7mhOc2KHWSAo+eJ4ecwgDBxyH5GbJw==">AMUW2mWTzS0rkHws6JI+NxIGTifD9PpA7gqrRY1eDnLUjqtkVm1xF2u2knq7fjIyhHxvPwA+xRuIm1S9KKK+p3XcrohLlnMFoeq12Idbu71+t5nutLJEVsM=</go:docsCustomData>
+  <go:docsCustomData roundtripDataSignature="AMtx7mhOc2KHWSAo+eJ4ecwgDBxyH5GbJw==">AMUW2mWTzS0rkHws6JI+NxIGTifD9PpA7gqrRY1eDnLUjqtkVm1xF2u2knq7fjIyhHxvPwA+xRuIm1S9KKK+p3XcrohLlnMFoeq12Idbu71+t5nutLJEVsM=</go:docsCustomData>
 </go:gDocsCustomXmlDataStorage>
 </file>
 
-<file path=customXML/itemProps1.xml><?xml version="1.0" encoding="utf-8"?>
+<file path=customXml/itemProps1.xml><?xml version="1.0" encoding="utf-8"?>
 <ds:datastoreItem xmlns:ds="http://schemas.openxmlformats.org/officeDocument/2006/customXml" ds:itemID="{11111111-1234-1234-1234-123412341234}">
   <ds:schemaRefs>
     <ds:schemaRef ds:uri="http://schemas.openxmlformats.org/officeDocument/2006/relationships"/>

</xml_diff>

<commit_message>
Esperimenti Latex e leggera modifica bozza doc per ricezione pacchetti Transmitter
</commit_message>
<xml_diff>
--- a/bozza documentazione.docx
+++ b/bozza documentazione.docx
@@ -674,7 +674,21 @@
           <w:b w:val="false"/>
           <w:bCs w:val="false"/>
         </w:rPr>
-        <w:t xml:space="preserve">viene riattivato all’inizio di ogni timeslot da parte del </w:t>
+        <w:t xml:space="preserve">viene riattivato </w:t>
+      </w:r>
+      <w:r>
+        <w:rPr>
+          <w:b/>
+          <w:bCs/>
+        </w:rPr>
+        <w:t>all’inizio di ogni timeslot</w:t>
+      </w:r>
+      <w:r>
+        <w:rPr>
+          <w:b w:val="false"/>
+          <w:bCs w:val="false"/>
+        </w:rPr>
+        <w:t xml:space="preserve"> da parte del </w:t>
       </w:r>
       <w:r>
         <w:rPr>
@@ -716,21 +730,7 @@
           <w:b w:val="false"/>
           <w:bCs w:val="false"/>
         </w:rPr>
-        <w:t xml:space="preserve">(nel caso </w:t>
-      </w:r>
-      <w:r>
-        <w:rPr>
-          <w:b w:val="false"/>
-          <w:bCs w:val="false"/>
-        </w:rPr>
-        <w:t xml:space="preserve">in cui il Transmitter abbia inviato un pacchetto </w:t>
-      </w:r>
-      <w:r>
-        <w:rPr>
-          <w:b w:val="false"/>
-          <w:bCs w:val="false"/>
-        </w:rPr>
-        <w:t xml:space="preserve">nel timeslot precedente al Channel), oppure semplici </w:t>
+        <w:t xml:space="preserve">(nel caso in cui il Transmitter abbia inviato un pacchetto nel timeslot precedente al Channel), oppure semplici </w:t>
       </w:r>
       <w:r>
         <w:rPr>
@@ -807,20 +807,7 @@
           <w:szCs w:val="22"/>
           <w:lang w:val="en-GB" w:eastAsia="zh-CN" w:bidi="hi-IN"/>
         </w:rPr>
-        <w:t xml:space="preserve">NACK → </w:t>
-      </w:r>
-      <w:r>
-        <w:rPr>
-          <w:rFonts w:eastAsia="Calibri" w:cs="Calibri"/>
-          <w:b/>
-          <w:bCs/>
-          <w:color w:val="auto"/>
-          <w:kern w:val="0"/>
-          <w:sz w:val="22"/>
-          <w:szCs w:val="22"/>
-          <w:lang w:val="en-GB" w:eastAsia="zh-CN" w:bidi="hi-IN"/>
-        </w:rPr>
-        <w:t xml:space="preserve">backoff: </w:t>
+        <w:t xml:space="preserve">NACK → backoff: </w:t>
       </w:r>
       <w:r>
         <w:rPr>
@@ -844,13 +831,16 @@
           <w:numId w:val="6"/>
         </w:numPr>
         <w:spacing w:before="0" w:after="160"/>
-        <w:rPr/>
-      </w:pPr>
-      <w:r>
-        <w:rPr>
-          <w:rFonts w:eastAsia="Calibri" w:cs="Calibri"/>
-          <w:b w:val="false"/>
-          <w:bCs w:val="false"/>
+        <w:rPr>
+          <w:strike/>
+        </w:rPr>
+      </w:pPr>
+      <w:r>
+        <w:rPr>
+          <w:rFonts w:eastAsia="Calibri" w:cs="Calibri"/>
+          <w:b w:val="false"/>
+          <w:bCs w:val="false"/>
+          <w:strike/>
           <w:color w:val="auto"/>
           <w:kern w:val="0"/>
           <w:sz w:val="22"/>
@@ -864,6 +854,7 @@
           <w:rFonts w:eastAsia="Calibri" w:cs="Calibri"/>
           <w:b/>
           <w:bCs/>
+          <w:strike/>
           <w:color w:val="auto"/>
           <w:kern w:val="0"/>
           <w:sz w:val="22"/>
@@ -877,26 +868,14 @@
           <w:rFonts w:eastAsia="Calibri" w:cs="Calibri"/>
           <w:b w:val="false"/>
           <w:bCs w:val="false"/>
-          <w:color w:val="auto"/>
-          <w:kern w:val="0"/>
-          <w:sz w:val="22"/>
-          <w:szCs w:val="22"/>
-          <w:lang w:val="en-GB" w:eastAsia="zh-CN" w:bidi="hi-IN"/>
-        </w:rPr>
-        <w:t xml:space="preserve">finchè l’istante di arrivo del nuovo pacchetto non supererà il tempo corrente (ovvero l’inizio del timeslot). </w:t>
-      </w:r>
-      <w:r>
-        <w:rPr>
-          <w:rFonts w:eastAsia="Calibri" w:cs="Calibri"/>
-          <w:b w:val="false"/>
-          <w:bCs w:val="false"/>
-          <w:color w:val="auto"/>
-          <w:kern w:val="0"/>
-          <w:sz w:val="22"/>
-          <w:szCs w:val="22"/>
-          <w:lang w:val="en-GB" w:eastAsia="zh-CN" w:bidi="hi-IN"/>
-        </w:rPr>
-        <w:t>Se gli istanti di arrivo sono precedenti al tempo corrente, I pacchetti verranno effettivamente inseriti (se lo spazio lo permette) nella coda.</w:t>
+          <w:strike/>
+          <w:color w:val="auto"/>
+          <w:kern w:val="0"/>
+          <w:sz w:val="22"/>
+          <w:szCs w:val="22"/>
+          <w:lang w:val="en-GB" w:eastAsia="zh-CN" w:bidi="hi-IN"/>
+        </w:rPr>
+        <w:t>finchè l’istante di arrivo del nuovo pacchetto non supererà il tempo corrente (ovvero l’inizio del timeslot). Se gli istanti di arrivo sono precedenti al tempo corrente, I pacchetti verranno effettivamente inseriti (se lo spazio lo permette) nella coda.</w:t>
       </w:r>
     </w:p>
     <w:p>
@@ -1022,33 +1001,7 @@
           <w:szCs w:val="22"/>
           <w:lang w:val="en-GB" w:eastAsia="zh-CN" w:bidi="hi-IN"/>
         </w:rPr>
-        <w:t>invi</w:t>
-      </w:r>
-      <w:r>
-        <w:rPr>
-          <w:rFonts w:eastAsia="Calibri" w:cs="Calibri"/>
-          <w:b w:val="false"/>
-          <w:bCs w:val="false"/>
-          <w:color w:val="auto"/>
-          <w:kern w:val="0"/>
-          <w:sz w:val="22"/>
-          <w:szCs w:val="22"/>
-          <w:lang w:val="en-GB" w:eastAsia="zh-CN" w:bidi="hi-IN"/>
-        </w:rPr>
-        <w:t>erà</w:t>
-      </w:r>
-      <w:r>
-        <w:rPr>
-          <w:rFonts w:eastAsia="Calibri" w:cs="Calibri"/>
-          <w:b w:val="false"/>
-          <w:bCs w:val="false"/>
-          <w:color w:val="auto"/>
-          <w:kern w:val="0"/>
-          <w:sz w:val="22"/>
-          <w:szCs w:val="22"/>
-          <w:lang w:val="en-GB" w:eastAsia="zh-CN" w:bidi="hi-IN"/>
-        </w:rPr>
-        <w:t xml:space="preserve"> effettivamente il pacchetto al </w:t>
+        <w:t xml:space="preserve">invierà effettivamente il pacchetto al </w:t>
       </w:r>
       <w:r>
         <w:rPr>
@@ -1104,6 +1057,130 @@
     <w:p>
       <w:pPr>
         <w:pStyle w:val="LOnormal"/>
+        <w:numPr>
+          <w:ilvl w:val="0"/>
+          <w:numId w:val="6"/>
+        </w:numPr>
+        <w:spacing w:before="0" w:after="160"/>
+        <w:rPr/>
+      </w:pPr>
+      <w:r>
+        <w:rPr>
+          <w:rFonts w:eastAsia="Calibri" w:cs="Calibri"/>
+          <w:b w:val="false"/>
+          <w:bCs w:val="false"/>
+          <w:color w:val="auto"/>
+          <w:kern w:val="0"/>
+          <w:sz w:val="22"/>
+          <w:szCs w:val="22"/>
+          <w:lang w:val="en-GB" w:eastAsia="zh-CN" w:bidi="hi-IN"/>
+        </w:rPr>
+        <w:t xml:space="preserve">Il </w:t>
+      </w:r>
+      <w:r>
+        <w:rPr>
+          <w:rFonts w:eastAsia="Calibri" w:cs="Calibri"/>
+          <w:b/>
+          <w:bCs/>
+          <w:color w:val="auto"/>
+          <w:kern w:val="0"/>
+          <w:sz w:val="22"/>
+          <w:szCs w:val="22"/>
+          <w:lang w:val="en-GB" w:eastAsia="zh-CN" w:bidi="hi-IN"/>
+        </w:rPr>
+        <w:t xml:space="preserve">Transmitter </w:t>
+      </w:r>
+      <w:r>
+        <w:rPr>
+          <w:rFonts w:eastAsia="Calibri" w:cs="Calibri"/>
+          <w:b w:val="false"/>
+          <w:bCs w:val="false"/>
+          <w:color w:val="auto"/>
+          <w:kern w:val="0"/>
+          <w:sz w:val="22"/>
+          <w:szCs w:val="22"/>
+          <w:lang w:val="en-GB" w:eastAsia="zh-CN" w:bidi="hi-IN"/>
+        </w:rPr>
+        <w:t xml:space="preserve">può essere anche risvegliato dagli </w:t>
+      </w:r>
+      <w:r>
+        <w:rPr>
+          <w:rFonts w:eastAsia="Calibri" w:cs="Calibri"/>
+          <w:b/>
+          <w:bCs/>
+          <w:color w:val="auto"/>
+          <w:kern w:val="0"/>
+          <w:sz w:val="22"/>
+          <w:szCs w:val="22"/>
+          <w:lang w:val="en-GB" w:eastAsia="zh-CN" w:bidi="hi-IN"/>
+        </w:rPr>
+        <w:t>arrivi dei pacchetti in qualsiasi istante</w:t>
+      </w:r>
+      <w:r>
+        <w:rPr>
+          <w:rFonts w:eastAsia="Calibri" w:cs="Calibri"/>
+          <w:b w:val="false"/>
+          <w:bCs w:val="false"/>
+          <w:color w:val="auto"/>
+          <w:kern w:val="0"/>
+          <w:sz w:val="22"/>
+          <w:szCs w:val="22"/>
+          <w:lang w:val="en-GB" w:eastAsia="zh-CN" w:bidi="hi-IN"/>
+        </w:rPr>
+        <w:t>, il Transmitter effettuerà le seguenti azioni</w:t>
+      </w:r>
+    </w:p>
+    <w:p>
+      <w:pPr>
+        <w:pStyle w:val="LOnormal"/>
+        <w:numPr>
+          <w:ilvl w:val="1"/>
+          <w:numId w:val="6"/>
+        </w:numPr>
+        <w:spacing w:before="0" w:after="160"/>
+        <w:rPr/>
+      </w:pPr>
+      <w:r>
+        <w:rPr>
+          <w:rFonts w:eastAsia="Calibri" w:cs="Calibri"/>
+          <w:b w:val="false"/>
+          <w:bCs w:val="false"/>
+          <w:color w:val="auto"/>
+          <w:kern w:val="0"/>
+          <w:sz w:val="22"/>
+          <w:szCs w:val="22"/>
+          <w:lang w:val="en-GB" w:eastAsia="zh-CN" w:bidi="hi-IN"/>
+        </w:rPr>
+        <w:t>Tenterà di memorizzare il pacchetto in caso ci sia spazio nel buffer</w:t>
+      </w:r>
+    </w:p>
+    <w:p>
+      <w:pPr>
+        <w:pStyle w:val="LOnormal"/>
+        <w:numPr>
+          <w:ilvl w:val="1"/>
+          <w:numId w:val="6"/>
+        </w:numPr>
+        <w:spacing w:before="0" w:after="160"/>
+        <w:rPr/>
+      </w:pPr>
+      <w:r>
+        <w:rPr>
+          <w:rFonts w:eastAsia="Calibri" w:cs="Calibri"/>
+          <w:b w:val="false"/>
+          <w:bCs w:val="false"/>
+          <w:color w:val="auto"/>
+          <w:kern w:val="0"/>
+          <w:sz w:val="22"/>
+          <w:szCs w:val="22"/>
+          <w:lang w:val="en-GB" w:eastAsia="zh-CN" w:bidi="hi-IN"/>
+        </w:rPr>
+        <w:t xml:space="preserve">Schedulerà l’arrivo del prossimo pacchetto </w:t>
+      </w:r>
+    </w:p>
+    <w:p>
+      <w:pPr>
+        <w:pStyle w:val="LOnormal"/>
         <w:spacing w:before="0" w:after="160"/>
         <w:rPr>
           <w:b/>
@@ -1224,20 +1301,7 @@
           <w:szCs w:val="22"/>
           <w:lang w:val="en-GB" w:eastAsia="zh-CN" w:bidi="hi-IN"/>
         </w:rPr>
-        <w:t xml:space="preserve"> </w:t>
-      </w:r>
-      <w:r>
-        <w:rPr>
-          <w:rFonts w:eastAsia="Calibri" w:cs="Calibri"/>
-          <w:b w:val="false"/>
-          <w:bCs w:val="false"/>
-          <w:color w:val="auto"/>
-          <w:kern w:val="0"/>
-          <w:sz w:val="22"/>
-          <w:szCs w:val="22"/>
-          <w:lang w:val="en-GB" w:eastAsia="zh-CN" w:bidi="hi-IN"/>
-        </w:rPr>
-        <w:t>ai</w:t>
+        <w:t xml:space="preserve"> ai</w:t>
       </w:r>
       <w:r>
         <w:rPr>
@@ -1263,33 +1327,7 @@
           <w:szCs w:val="22"/>
           <w:lang w:val="en-GB" w:eastAsia="zh-CN" w:bidi="hi-IN"/>
         </w:rPr>
-        <w:t xml:space="preserve"> che </w:t>
-      </w:r>
-      <w:r>
-        <w:rPr>
-          <w:rFonts w:eastAsia="Calibri" w:cs="Calibri"/>
-          <w:b w:val="false"/>
-          <w:bCs w:val="false"/>
-          <w:color w:val="auto"/>
-          <w:kern w:val="0"/>
-          <w:sz w:val="22"/>
-          <w:szCs w:val="22"/>
-          <w:lang w:val="en-GB" w:eastAsia="zh-CN" w:bidi="hi-IN"/>
-        </w:rPr>
-        <w:t>hanno</w:t>
-      </w:r>
-      <w:r>
-        <w:rPr>
-          <w:rFonts w:eastAsia="Calibri" w:cs="Calibri"/>
-          <w:b w:val="false"/>
-          <w:bCs w:val="false"/>
-          <w:color w:val="auto"/>
-          <w:kern w:val="0"/>
-          <w:sz w:val="22"/>
-          <w:szCs w:val="22"/>
-          <w:lang w:val="en-GB" w:eastAsia="zh-CN" w:bidi="hi-IN"/>
-        </w:rPr>
-        <w:t xml:space="preserve"> inviato un pacchetto nello scorso timeslot, o un semplice </w:t>
+        <w:t xml:space="preserve"> che hanno inviato un pacchetto nello scorso timeslot, o un semplice </w:t>
       </w:r>
       <w:r>
         <w:rPr>
@@ -1454,59 +1492,7 @@
           <w:szCs w:val="22"/>
           <w:lang w:val="en-GB" w:eastAsia="zh-CN" w:bidi="hi-IN"/>
         </w:rPr>
-        <w:t xml:space="preserve">, riceverà </w:t>
-      </w:r>
-      <w:r>
-        <w:rPr>
-          <w:rFonts w:eastAsia="Calibri" w:cs="Calibri"/>
-          <w:b w:val="false"/>
-          <w:bCs w:val="false"/>
-          <w:color w:val="auto"/>
-          <w:kern w:val="0"/>
-          <w:sz w:val="22"/>
-          <w:szCs w:val="22"/>
-          <w:lang w:val="en-GB" w:eastAsia="zh-CN" w:bidi="hi-IN"/>
-        </w:rPr>
-        <w:t xml:space="preserve">tutti </w:t>
-      </w:r>
-      <w:r>
-        <w:rPr>
-          <w:rFonts w:eastAsia="Calibri" w:cs="Calibri"/>
-          <w:b w:val="false"/>
-          <w:bCs w:val="false"/>
-          <w:color w:val="auto"/>
-          <w:kern w:val="0"/>
-          <w:sz w:val="22"/>
-          <w:szCs w:val="22"/>
-          <w:lang w:val="en-GB" w:eastAsia="zh-CN" w:bidi="hi-IN"/>
-        </w:rPr>
-        <w:t>i</w:t>
-      </w:r>
-      <w:r>
-        <w:rPr>
-          <w:rFonts w:eastAsia="Calibri" w:cs="Calibri"/>
-          <w:b w:val="false"/>
-          <w:bCs w:val="false"/>
-          <w:color w:val="auto"/>
-          <w:kern w:val="0"/>
-          <w:sz w:val="22"/>
-          <w:szCs w:val="22"/>
-          <w:lang w:val="en-GB" w:eastAsia="zh-CN" w:bidi="hi-IN"/>
-        </w:rPr>
-        <w:t xml:space="preserve"> pacchetti</w:t>
-      </w:r>
-      <w:r>
-        <w:rPr>
-          <w:rFonts w:eastAsia="Calibri" w:cs="Calibri"/>
-          <w:b w:val="false"/>
-          <w:bCs w:val="false"/>
-          <w:color w:val="auto"/>
-          <w:kern w:val="0"/>
-          <w:sz w:val="22"/>
-          <w:szCs w:val="22"/>
-          <w:lang w:val="en-GB" w:eastAsia="zh-CN" w:bidi="hi-IN"/>
-        </w:rPr>
-        <w:t xml:space="preserve"> dai </w:t>
+        <w:t xml:space="preserve">, riceverà tutti i pacchetti dai </w:t>
       </w:r>
       <w:r>
         <w:rPr>
@@ -1532,20 +1518,7 @@
           <w:szCs w:val="22"/>
           <w:lang w:val="en-GB" w:eastAsia="zh-CN" w:bidi="hi-IN"/>
         </w:rPr>
-        <w:t>, per il timeslot corrente</w:t>
-      </w:r>
-      <w:r>
-        <w:rPr>
-          <w:rFonts w:eastAsia="Calibri" w:cs="Calibri"/>
-          <w:b w:val="false"/>
-          <w:bCs w:val="false"/>
-          <w:color w:val="auto"/>
-          <w:kern w:val="0"/>
-          <w:sz w:val="22"/>
-          <w:szCs w:val="22"/>
-          <w:lang w:val="en-GB" w:eastAsia="zh-CN" w:bidi="hi-IN"/>
-        </w:rPr>
-        <w:t>.</w:t>
+        <w:t>, per il timeslot corrente.</w:t>
       </w:r>
     </w:p>
     <w:p>
@@ -1600,21 +1573,7 @@
           <w:b w:val="false"/>
           <w:bCs w:val="false"/>
         </w:rPr>
-        <w:t xml:space="preserve">avverrà sempre allo stesso istante (no propagation delay nei link), </w:t>
-      </w:r>
-      <w:r>
-        <w:rPr>
-          <w:b w:val="false"/>
-          <w:bCs w:val="false"/>
-        </w:rPr>
-        <w:t>sfruttando messaggi con priorità</w:t>
-      </w:r>
-      <w:r>
-        <w:rPr>
-          <w:b w:val="false"/>
-          <w:bCs w:val="false"/>
-        </w:rPr>
-        <w:t>.</w:t>
+        <w:t>avverrà sempre allo stesso istante (no propagation delay nei link), sfruttando messaggi con priorità.</w:t>
       </w:r>
     </w:p>
     <w:p>

</xml_diff>

<commit_message>
Added verification results (1)
</commit_message>
<xml_diff>
--- a/bozza documentazione.docx
+++ b/bozza documentazione.docx
@@ -1609,7 +1609,7 @@
           <w:numId w:val="0"/>
         </w:numPr>
         <w:spacing w:before="0" w:after="160"/>
-        <w:ind w:hanging="0"/>
+        <w:ind w:left="0" w:hanging="0"/>
         <w:rPr>
           <w:b/>
           <w:b/>
@@ -1638,38 +1638,25 @@
           <w:numId w:val="0"/>
         </w:numPr>
         <w:spacing w:before="0" w:after="160"/>
-        <w:ind w:hanging="0"/>
-        <w:rPr>
-          <w:b/>
-          <w:b/>
-          <w:bCs/>
-        </w:rPr>
-      </w:pPr>
-      <w:r>
-        <w:rPr>
-          <w:rFonts w:eastAsia="Calibri" w:cs="Calibri"/>
-          <w:b/>
-          <w:bCs/>
-          <w:color w:val="auto"/>
-          <w:kern w:val="0"/>
-          <w:sz w:val="22"/>
-          <w:szCs w:val="22"/>
-          <w:lang w:val="en-GB" w:eastAsia="zh-CN" w:bidi="hi-IN"/>
-        </w:rPr>
-        <w:t>**</w:t>
-      </w:r>
-      <w:r>
-        <w:rPr>
-          <w:rFonts w:eastAsia="Calibri" w:cs="Calibri"/>
-          <w:b/>
-          <w:bCs/>
-          <w:color w:val="auto"/>
-          <w:kern w:val="0"/>
-          <w:sz w:val="22"/>
-          <w:szCs w:val="22"/>
-          <w:lang w:val="en-GB" w:eastAsia="zh-CN" w:bidi="hi-IN"/>
-        </w:rPr>
-        <w:t>Modificare thoughput</w:t>
+        <w:ind w:left="0" w:hanging="0"/>
+        <w:rPr>
+          <w:b/>
+          <w:b/>
+          <w:bCs/>
+        </w:rPr>
+      </w:pPr>
+      <w:r>
+        <w:rPr>
+          <w:rFonts w:eastAsia="Calibri" w:cs="Calibri"/>
+          <w:b/>
+          <w:bCs/>
+          <w:color w:val="auto"/>
+          <w:kern w:val="0"/>
+          <w:sz w:val="22"/>
+          <w:szCs w:val="22"/>
+          <w:lang w:val="en-GB" w:eastAsia="zh-CN" w:bidi="hi-IN"/>
+        </w:rPr>
+        <w:t>**Modificare thoughput</w:t>
       </w:r>
     </w:p>
     <w:p>
@@ -1680,7 +1667,7 @@
           <w:numId w:val="0"/>
         </w:numPr>
         <w:spacing w:before="0" w:after="160"/>
-        <w:ind w:hanging="0"/>
+        <w:ind w:left="0" w:hanging="0"/>
         <w:rPr>
           <w:b/>
           <w:b/>
@@ -1726,7 +1713,33 @@
           <w:szCs w:val="22"/>
           <w:lang w:val="en-GB" w:eastAsia="zh-CN" w:bidi="hi-IN"/>
         </w:rPr>
-        <w:t>Un coppia tx-rx, un canale, Probabilità di trasmissione a 1, Interarrival time deterministico, buffer 5 slot</w:t>
+        <w:t xml:space="preserve">Un coppia tx-rx, un canale, Probabilità di trasmissione a 1, Interarrival time deterministico </w:t>
+      </w:r>
+      <w:r>
+        <w:rPr>
+          <w:rFonts w:eastAsia="Calibri" w:cs="Calibri"/>
+          <w:b/>
+          <w:bCs/>
+          <w:color w:val="auto"/>
+          <w:kern w:val="0"/>
+          <w:sz w:val="22"/>
+          <w:szCs w:val="22"/>
+          <w:lang w:val="en-GB" w:eastAsia="zh-CN" w:bidi="hi-IN"/>
+        </w:rPr>
+        <w:t>(&gt; timeslot)</w:t>
+      </w:r>
+      <w:r>
+        <w:rPr>
+          <w:rFonts w:eastAsia="Calibri" w:cs="Calibri"/>
+          <w:b/>
+          <w:bCs/>
+          <w:color w:val="auto"/>
+          <w:kern w:val="0"/>
+          <w:sz w:val="22"/>
+          <w:szCs w:val="22"/>
+          <w:lang w:val="en-GB" w:eastAsia="zh-CN" w:bidi="hi-IN"/>
+        </w:rPr>
+        <w:t>, buffer 5 slot</w:t>
       </w:r>
     </w:p>
     <w:p>
@@ -1754,7 +1767,33 @@
           <w:szCs w:val="22"/>
           <w:lang w:val="en-GB" w:eastAsia="zh-CN" w:bidi="hi-IN"/>
         </w:rPr>
-        <w:t>Una coppia tx-rx, 5 canali, Probabilità di trasmissione a 1, interarrival time deterministico (con pacchetto sempre nel buffer), buffer 5 slot</w:t>
+        <w:t xml:space="preserve">Una coppia tx-rx, 5 canali, Probabilità di trasmissione a 1, interarrival time deterministico (con pacchetto sempre nel buffer </w:t>
+      </w:r>
+      <w:r>
+        <w:rPr>
+          <w:rFonts w:eastAsia="Calibri" w:cs="Calibri"/>
+          <w:b/>
+          <w:bCs/>
+          <w:color w:val="auto"/>
+          <w:kern w:val="0"/>
+          <w:sz w:val="22"/>
+          <w:szCs w:val="22"/>
+          <w:lang w:val="en-GB" w:eastAsia="zh-CN" w:bidi="hi-IN"/>
+        </w:rPr>
+        <w:t>: &lt; timeslot</w:t>
+      </w:r>
+      <w:r>
+        <w:rPr>
+          <w:rFonts w:eastAsia="Calibri" w:cs="Calibri"/>
+          <w:b/>
+          <w:bCs/>
+          <w:color w:val="auto"/>
+          <w:kern w:val="0"/>
+          <w:sz w:val="22"/>
+          <w:szCs w:val="22"/>
+          <w:lang w:val="en-GB" w:eastAsia="zh-CN" w:bidi="hi-IN"/>
+        </w:rPr>
+        <w:t>), buffer 5 slot</w:t>
       </w:r>
     </w:p>
     <w:p>
@@ -1782,7 +1821,33 @@
           <w:szCs w:val="22"/>
           <w:lang w:val="en-GB" w:eastAsia="zh-CN" w:bidi="hi-IN"/>
         </w:rPr>
-        <w:t>Un coppia, un canale, probabilità di trasmissione a 0.5, interarrival time deterministico, buffer 5 slot</w:t>
+        <w:t xml:space="preserve">Un coppia, un canale, probabilità di trasmissione a 0.5, interarrival time deterministico </w:t>
+      </w:r>
+      <w:r>
+        <w:rPr>
+          <w:rFonts w:eastAsia="Calibri" w:cs="Calibri"/>
+          <w:b/>
+          <w:bCs/>
+          <w:color w:val="auto"/>
+          <w:kern w:val="0"/>
+          <w:sz w:val="22"/>
+          <w:szCs w:val="22"/>
+          <w:lang w:val="en-GB" w:eastAsia="zh-CN" w:bidi="hi-IN"/>
+        </w:rPr>
+        <w:t>(&gt; timeslot)</w:t>
+      </w:r>
+      <w:r>
+        <w:rPr>
+          <w:rFonts w:eastAsia="Calibri" w:cs="Calibri"/>
+          <w:b/>
+          <w:bCs/>
+          <w:color w:val="auto"/>
+          <w:kern w:val="0"/>
+          <w:sz w:val="22"/>
+          <w:szCs w:val="22"/>
+          <w:lang w:val="en-GB" w:eastAsia="zh-CN" w:bidi="hi-IN"/>
+        </w:rPr>
+        <w:t>, buffer 5 slot</w:t>
       </w:r>
     </w:p>
     <w:p>
@@ -1862,20 +1927,7 @@
           <w:szCs w:val="22"/>
           <w:lang w:val="en-GB" w:eastAsia="zh-CN" w:bidi="hi-IN"/>
         </w:rPr>
-        <w:t xml:space="preserve">Degeneracy test (Probabilità trasmissione a </w:t>
-      </w:r>
-      <w:r>
-        <w:rPr>
-          <w:rFonts w:eastAsia="Calibri" w:cs="Calibri"/>
-          <w:b/>
-          <w:bCs/>
-          <w:color w:val="auto"/>
-          <w:kern w:val="0"/>
-          <w:sz w:val="22"/>
-          <w:szCs w:val="22"/>
-          <w:lang w:val="en-GB" w:eastAsia="zh-CN" w:bidi="hi-IN"/>
-        </w:rPr>
-        <w:t>0, 0 coppie tx-rx</w:t>
+        <w:t>Degeneracy test (Probabilità trasmissione a 0, 0 coppie tx-rx</w:t>
       </w:r>
     </w:p>
     <w:p>
@@ -1899,20 +1951,7 @@
           <w:szCs w:val="22"/>
           <w:lang w:val="en-GB" w:eastAsia="zh-CN" w:bidi="hi-IN"/>
         </w:rPr>
-        <w:t>C</w:t>
-      </w:r>
-      <w:r>
-        <w:rPr>
-          <w:rFonts w:eastAsia="Calibri" w:cs="Calibri"/>
-          <w:b/>
-          <w:bCs/>
-          <w:color w:val="auto"/>
-          <w:kern w:val="0"/>
-          <w:sz w:val="22"/>
-          <w:szCs w:val="22"/>
-          <w:lang w:val="en-GB" w:eastAsia="zh-CN" w:bidi="hi-IN"/>
-        </w:rPr>
-        <w:t>onsistency test (1 coppia, 1 canale, interarrival deterministico a k vs 2 coppie 500 canali, interarrival deterministico a 2k)</w:t>
+        <w:t>Consistency test (1 coppia, 1 canale, interarrival deterministico a k vs 2 coppie 500 canali, interarrival deterministico a 2k)</w:t>
       </w:r>
     </w:p>
     <w:p>

</xml_diff>

<commit_message>
Removed limited buffer in the doc
</commit_message>
<xml_diff>
--- a/bozza documentazione.docx
+++ b/bozza documentazione.docx
@@ -87,7 +87,7 @@
       </w:pPr>
       <w:r>
         <w:rPr/>
-        <w:t>percentage of loss packets (due to overflow in the queues)</w:t>
+        <w:t>packets in buffer over time</w:t>
       </w:r>
     </w:p>
     <w:p>
@@ -268,14 +268,18 @@
       </w:pPr>
       <w:r>
         <w:rPr/>
-        <w:t xml:space="preserve">Tx and Rx </w:t>
-      </w:r>
-      <w:r>
-        <w:rPr>
-          <w:b/>
-          <w:bCs/>
-        </w:rPr>
-        <w:t>buffer size</w:t>
+        <w:t>(</w:t>
+      </w:r>
+      <w:r>
+        <w:rPr>
+          <w:b/>
+          <w:bCs/>
+        </w:rPr>
+        <w:t xml:space="preserve">Deadline </w:t>
+      </w:r>
+      <w:r>
+        <w:rPr/>
+        <w:t>for real-time application)</w:t>
       </w:r>
     </w:p>
     <w:p>
@@ -284,6 +288,49 @@
         <w:numPr>
           <w:ilvl w:val="0"/>
           <w:numId w:val="2"/>
+        </w:numPr>
+        <w:ind w:left="720" w:hanging="360"/>
+        <w:rPr>
+          <w:u w:val="none"/>
+        </w:rPr>
+      </w:pPr>
+      <w:r>
+        <w:rPr>
+          <w:b/>
+          <w:bCs/>
+        </w:rPr>
+        <w:t>time slot</w:t>
+      </w:r>
+      <w:r>
+        <w:rPr>
+          <w:u w:val="none"/>
+        </w:rPr>
+        <w:t xml:space="preserve"> </w:t>
+      </w:r>
+    </w:p>
+    <w:p>
+      <w:pPr>
+        <w:pStyle w:val="LOnormal"/>
+        <w:rPr/>
+      </w:pPr>
+      <w:r>
+        <w:rPr>
+          <w:b/>
+          <w:bCs/>
+        </w:rPr>
+        <w:t>Assumptions</w:t>
+      </w:r>
+      <w:r>
+        <w:rPr/>
+        <w:t xml:space="preserve">: </w:t>
+      </w:r>
+    </w:p>
+    <w:p>
+      <w:pPr>
+        <w:pStyle w:val="LOnormal"/>
+        <w:numPr>
+          <w:ilvl w:val="0"/>
+          <w:numId w:val="5"/>
         </w:numPr>
         <w:spacing w:before="0" w:afterAutospacing="0" w:after="0"/>
         <w:ind w:left="720" w:hanging="360"/>
@@ -293,69 +340,15 @@
       </w:pPr>
       <w:r>
         <w:rPr/>
-        <w:t>(</w:t>
-      </w:r>
-      <w:r>
-        <w:rPr>
-          <w:b/>
-          <w:bCs/>
-        </w:rPr>
-        <w:t xml:space="preserve">Deadline </w:t>
-      </w:r>
-      <w:r>
-        <w:rPr/>
-        <w:t>for real-time application)</w:t>
-      </w:r>
-    </w:p>
-    <w:p>
-      <w:pPr>
-        <w:pStyle w:val="LOnormal"/>
-        <w:numPr>
-          <w:ilvl w:val="0"/>
-          <w:numId w:val="2"/>
-        </w:numPr>
-        <w:ind w:left="720" w:hanging="360"/>
-        <w:rPr>
-          <w:u w:val="none"/>
-        </w:rPr>
-      </w:pPr>
-      <w:r>
-        <w:rPr>
-          <w:b/>
-          <w:bCs/>
-        </w:rPr>
-        <w:t>time slot</w:t>
-      </w:r>
-      <w:r>
-        <w:rPr>
-          <w:u w:val="none"/>
-        </w:rPr>
-        <w:t xml:space="preserve"> </w:t>
-      </w:r>
-    </w:p>
-    <w:p>
-      <w:pPr>
-        <w:pStyle w:val="LOnormal"/>
-        <w:rPr/>
-      </w:pPr>
-      <w:r>
-        <w:rPr>
-          <w:b/>
-          <w:bCs/>
-        </w:rPr>
-        <w:t>Assumptions</w:t>
-      </w:r>
-      <w:r>
-        <w:rPr/>
-        <w:t xml:space="preserve">: </w:t>
-      </w:r>
-    </w:p>
-    <w:p>
-      <w:pPr>
-        <w:pStyle w:val="LOnormal"/>
-        <w:numPr>
-          <w:ilvl w:val="0"/>
-          <w:numId w:val="5"/>
+        <w:t xml:space="preserve">Pure Slotted (packets can only be sent at the beginning of the time-slot), </w:t>
+      </w:r>
+    </w:p>
+    <w:p>
+      <w:pPr>
+        <w:pStyle w:val="LOnormal"/>
+        <w:numPr>
+          <w:ilvl w:val="0"/>
+          <w:numId w:val="1"/>
         </w:numPr>
         <w:spacing w:before="0" w:afterAutospacing="0" w:after="0"/>
         <w:ind w:left="720" w:hanging="360"/>
@@ -365,7 +358,7 @@
       </w:pPr>
       <w:r>
         <w:rPr/>
-        <w:t xml:space="preserve">Pure Slotted (packets can only be sent at the beginning of the time-slot), </w:t>
+        <w:t xml:space="preserve">One slot Packet Length, </w:t>
       </w:r>
     </w:p>
     <w:p>
@@ -383,7 +376,7 @@
       </w:pPr>
       <w:r>
         <w:rPr/>
-        <w:t xml:space="preserve">One slot Packet Length, </w:t>
+        <w:t xml:space="preserve">No bit errors in the channel, </w:t>
       </w:r>
     </w:p>
     <w:p>
@@ -401,7 +394,7 @@
       </w:pPr>
       <w:r>
         <w:rPr/>
-        <w:t xml:space="preserve">No bit errors in the channel, </w:t>
+        <w:t>No trasmission delay in the channel (=&gt; speed of an electromagnetic wave on air is very close to c. With a distance of 2km from the transmitter to the receiver, the transmission delay is in the order of some ns, so we choose to not considere trasmission delay)</w:t>
       </w:r>
     </w:p>
     <w:p>
@@ -419,7 +412,13 @@
       </w:pPr>
       <w:r>
         <w:rPr/>
-        <w:t>No trasmission delay in the channel (=&gt; speed of an electromagnetic wave on air is very close to c. With a distance of 2km from the transmitter to the receiver, the transmission delay is in the order of some ns, so we choose to not considere trasmission delay)</w:t>
+        <w:t>FIFO queues with unlimited capacity</w:t>
+      </w:r>
+      <w:r>
+        <w:rPr>
+          <w:u w:val="none"/>
+        </w:rPr>
+        <w:t xml:space="preserve"> (=&gt; maybe M/M/1/C)</w:t>
       </w:r>
     </w:p>
     <w:p>
@@ -437,13 +436,13 @@
       </w:pPr>
       <w:r>
         <w:rPr/>
-        <w:t>FIFO queues with limited capacity</w:t>
+        <w:t>Tx and Rx always synchronized</w:t>
       </w:r>
       <w:r>
         <w:rPr>
           <w:u w:val="none"/>
         </w:rPr>
-        <w:t xml:space="preserve"> (=&gt; maybe M/M/1/C)</w:t>
+        <w:t xml:space="preserve"> </w:t>
       </w:r>
     </w:p>
     <w:p>
@@ -461,21 +460,64 @@
       </w:pPr>
       <w:r>
         <w:rPr/>
-        <w:t>Tx and Rx always synchronized</w:t>
-      </w:r>
-      <w:r>
+        <w:t>After an eventual collision the packet will change its channel choice randomly</w:t>
+      </w:r>
+    </w:p>
+    <w:p>
+      <w:pPr>
+        <w:pStyle w:val="LOnormal"/>
+        <w:numPr>
+          <w:ilvl w:val="0"/>
+          <w:numId w:val="0"/>
+        </w:numPr>
+        <w:spacing w:before="0" w:afterAutospacing="0" w:after="0"/>
+        <w:ind w:left="1080" w:hanging="0"/>
         <w:rPr>
           <w:u w:val="none"/>
         </w:rPr>
-        <w:t xml:space="preserve"> </w:t>
-      </w:r>
-    </w:p>
-    <w:p>
-      <w:pPr>
-        <w:pStyle w:val="LOnormal"/>
-        <w:numPr>
-          <w:ilvl w:val="0"/>
-          <w:numId w:val="1"/>
+      </w:pPr>
+      <w:r>
+        <w:rPr>
+          <w:u w:val="none"/>
+        </w:rPr>
+      </w:r>
+    </w:p>
+    <w:p>
+      <w:pPr>
+        <w:pStyle w:val="LOnormal"/>
+        <w:rPr/>
+      </w:pPr>
+      <w:r>
+        <w:rPr>
+          <w:rFonts w:eastAsia="Calibri" w:cs="Calibri"/>
+          <w:b/>
+          <w:bCs/>
+          <w:color w:val="auto"/>
+          <w:kern w:val="0"/>
+          <w:sz w:val="22"/>
+          <w:szCs w:val="22"/>
+          <w:lang w:val="en-GB" w:eastAsia="zh-CN" w:bidi="hi-IN"/>
+        </w:rPr>
+        <w:t>Implementation</w:t>
+      </w:r>
+      <w:r>
+        <w:rPr>
+          <w:b/>
+          <w:bCs/>
+        </w:rPr>
+        <w:t xml:space="preserve"> in Omnet++</w:t>
+      </w:r>
+      <w:r>
+        <w:rPr/>
+        <w:t>:</w:t>
+      </w:r>
+    </w:p>
+    <w:p>
+      <w:pPr>
+        <w:pStyle w:val="LOnormal"/>
+        <w:numPr>
+          <w:ilvl w:val="0"/>
+          <w:numId w:val="3"/>
         </w:numPr>
         <w:spacing w:before="0" w:afterAutospacing="0" w:after="0"/>
         <w:ind w:left="720" w:hanging="360"/>
@@ -484,73 +526,6 @@
         </w:rPr>
       </w:pPr>
       <w:r>
-        <w:rPr/>
-        <w:t>After an eventual collision the packet will change its channel choice randomly</w:t>
-      </w:r>
-    </w:p>
-    <w:p>
-      <w:pPr>
-        <w:pStyle w:val="LOnormal"/>
-        <w:numPr>
-          <w:ilvl w:val="0"/>
-          <w:numId w:val="0"/>
-        </w:numPr>
-        <w:spacing w:before="0" w:afterAutospacing="0" w:after="0"/>
-        <w:ind w:left="1080" w:hanging="0"/>
-        <w:rPr>
-          <w:u w:val="none"/>
-        </w:rPr>
-      </w:pPr>
-      <w:r>
-        <w:rPr>
-          <w:u w:val="none"/>
-        </w:rPr>
-      </w:r>
-    </w:p>
-    <w:p>
-      <w:pPr>
-        <w:pStyle w:val="LOnormal"/>
-        <w:rPr/>
-      </w:pPr>
-      <w:r>
-        <w:rPr>
-          <w:rFonts w:eastAsia="Calibri" w:cs="Calibri"/>
-          <w:b/>
-          <w:bCs/>
-          <w:color w:val="auto"/>
-          <w:kern w:val="0"/>
-          <w:sz w:val="22"/>
-          <w:szCs w:val="22"/>
-          <w:lang w:val="en-GB" w:eastAsia="zh-CN" w:bidi="hi-IN"/>
-        </w:rPr>
-        <w:t>Implementation</w:t>
-      </w:r>
-      <w:r>
-        <w:rPr>
-          <w:b/>
-          <w:bCs/>
-        </w:rPr>
-        <w:t xml:space="preserve"> in Omnet++</w:t>
-      </w:r>
-      <w:r>
-        <w:rPr/>
-        <w:t>:</w:t>
-      </w:r>
-    </w:p>
-    <w:p>
-      <w:pPr>
-        <w:pStyle w:val="LOnormal"/>
-        <w:numPr>
-          <w:ilvl w:val="0"/>
-          <w:numId w:val="3"/>
-        </w:numPr>
-        <w:spacing w:before="0" w:afterAutospacing="0" w:after="0"/>
-        <w:ind w:left="720" w:hanging="360"/>
-        <w:rPr>
-          <w:u w:val="none"/>
-        </w:rPr>
-      </w:pPr>
-      <w:r>
         <w:rPr>
           <w:b/>
           <w:bCs/>
@@ -1713,33 +1688,7 @@
           <w:szCs w:val="22"/>
           <w:lang w:val="en-GB" w:eastAsia="zh-CN" w:bidi="hi-IN"/>
         </w:rPr>
-        <w:t xml:space="preserve">Un coppia tx-rx, un canale, Probabilità di trasmissione a 1, Interarrival time deterministico </w:t>
-      </w:r>
-      <w:r>
-        <w:rPr>
-          <w:rFonts w:eastAsia="Calibri" w:cs="Calibri"/>
-          <w:b/>
-          <w:bCs/>
-          <w:color w:val="auto"/>
-          <w:kern w:val="0"/>
-          <w:sz w:val="22"/>
-          <w:szCs w:val="22"/>
-          <w:lang w:val="en-GB" w:eastAsia="zh-CN" w:bidi="hi-IN"/>
-        </w:rPr>
-        <w:t>(&gt; timeslot)</w:t>
-      </w:r>
-      <w:r>
-        <w:rPr>
-          <w:rFonts w:eastAsia="Calibri" w:cs="Calibri"/>
-          <w:b/>
-          <w:bCs/>
-          <w:color w:val="auto"/>
-          <w:kern w:val="0"/>
-          <w:sz w:val="22"/>
-          <w:szCs w:val="22"/>
-          <w:lang w:val="en-GB" w:eastAsia="zh-CN" w:bidi="hi-IN"/>
-        </w:rPr>
-        <w:t>, buffer 5 slot</w:t>
+        <w:t>Un coppia tx-rx, un canale, Probabilità di trasmissione a 1, Interarrival time deterministico (&gt; timeslot), buffer 5 slot</w:t>
       </w:r>
     </w:p>
     <w:p>
@@ -1767,33 +1716,7 @@
           <w:szCs w:val="22"/>
           <w:lang w:val="en-GB" w:eastAsia="zh-CN" w:bidi="hi-IN"/>
         </w:rPr>
-        <w:t xml:space="preserve">Una coppia tx-rx, 5 canali, Probabilità di trasmissione a 1, interarrival time deterministico (con pacchetto sempre nel buffer </w:t>
-      </w:r>
-      <w:r>
-        <w:rPr>
-          <w:rFonts w:eastAsia="Calibri" w:cs="Calibri"/>
-          <w:b/>
-          <w:bCs/>
-          <w:color w:val="auto"/>
-          <w:kern w:val="0"/>
-          <w:sz w:val="22"/>
-          <w:szCs w:val="22"/>
-          <w:lang w:val="en-GB" w:eastAsia="zh-CN" w:bidi="hi-IN"/>
-        </w:rPr>
-        <w:t>: &lt; timeslot</w:t>
-      </w:r>
-      <w:r>
-        <w:rPr>
-          <w:rFonts w:eastAsia="Calibri" w:cs="Calibri"/>
-          <w:b/>
-          <w:bCs/>
-          <w:color w:val="auto"/>
-          <w:kern w:val="0"/>
-          <w:sz w:val="22"/>
-          <w:szCs w:val="22"/>
-          <w:lang w:val="en-GB" w:eastAsia="zh-CN" w:bidi="hi-IN"/>
-        </w:rPr>
-        <w:t>), buffer 5 slot</w:t>
+        <w:t>Una coppia tx-rx, 5 canali, Probabilità di trasmissione a 1, interarrival time deterministico (con pacchetto sempre nel buffer : &lt; timeslot), buffer 5 slot</w:t>
       </w:r>
     </w:p>
     <w:p>
@@ -1821,33 +1744,7 @@
           <w:szCs w:val="22"/>
           <w:lang w:val="en-GB" w:eastAsia="zh-CN" w:bidi="hi-IN"/>
         </w:rPr>
-        <w:t xml:space="preserve">Un coppia, un canale, probabilità di trasmissione a 0.5, interarrival time deterministico </w:t>
-      </w:r>
-      <w:r>
-        <w:rPr>
-          <w:rFonts w:eastAsia="Calibri" w:cs="Calibri"/>
-          <w:b/>
-          <w:bCs/>
-          <w:color w:val="auto"/>
-          <w:kern w:val="0"/>
-          <w:sz w:val="22"/>
-          <w:szCs w:val="22"/>
-          <w:lang w:val="en-GB" w:eastAsia="zh-CN" w:bidi="hi-IN"/>
-        </w:rPr>
-        <w:t>(&gt; timeslot)</w:t>
-      </w:r>
-      <w:r>
-        <w:rPr>
-          <w:rFonts w:eastAsia="Calibri" w:cs="Calibri"/>
-          <w:b/>
-          <w:bCs/>
-          <w:color w:val="auto"/>
-          <w:kern w:val="0"/>
-          <w:sz w:val="22"/>
-          <w:szCs w:val="22"/>
-          <w:lang w:val="en-GB" w:eastAsia="zh-CN" w:bidi="hi-IN"/>
-        </w:rPr>
-        <w:t>, buffer 5 slot</w:t>
+        <w:t>Un coppia, un canale, probabilità di trasmissione a 0.5, interarrival time deterministico (&gt; timeslot), buffer 5 slot</w:t>
       </w:r>
     </w:p>
     <w:p>

</xml_diff>

<commit_message>
updated draft with verification work
</commit_message>
<xml_diff>
--- a/bozza documentazione.docx
+++ b/bozza documentazione.docx
@@ -5,34 +5,44 @@
     <w:p>
       <w:pPr>
         <w:pStyle w:val="LOnormal"/>
-        <w:rPr/>
-      </w:pPr>
-      <w:r>
-        <w:rPr>
-          <w:b/>
-          <w:bCs/>
+        <w:rPr>
+          <w:strike/>
+        </w:rPr>
+      </w:pPr>
+      <w:r>
+        <w:rPr>
+          <w:b/>
+          <w:bCs/>
+          <w:strike/>
         </w:rPr>
         <w:t>SMART Objective</w:t>
       </w:r>
       <w:r>
-        <w:rPr/>
+        <w:rPr>
+          <w:strike/>
+        </w:rPr>
         <w:t>: Effectiveness of the Slotted Random-Access Network Protocol</w:t>
       </w:r>
     </w:p>
     <w:p>
       <w:pPr>
         <w:pStyle w:val="LOnormal"/>
-        <w:rPr/>
-      </w:pPr>
-      <w:r>
-        <w:rPr>
-          <w:b/>
-          <w:bCs/>
+        <w:rPr>
+          <w:strike/>
+        </w:rPr>
+      </w:pPr>
+      <w:r>
+        <w:rPr>
+          <w:b/>
+          <w:bCs/>
+          <w:strike/>
         </w:rPr>
         <w:t>KPI</w:t>
       </w:r>
       <w:r>
-        <w:rPr/>
+        <w:rPr>
+          <w:strike/>
+        </w:rPr>
         <w:t xml:space="preserve"> (what defines the performances of the protocol): </w:t>
       </w:r>
     </w:p>
@@ -46,11 +56,13 @@
         <w:spacing w:before="0" w:afterAutospacing="0" w:after="0"/>
         <w:ind w:left="720" w:hanging="360"/>
         <w:rPr>
-          <w:u w:val="none"/>
-        </w:rPr>
-      </w:pPr>
-      <w:r>
-        <w:rPr/>
+          <w:strike/>
+        </w:rPr>
+      </w:pPr>
+      <w:r>
+        <w:rPr>
+          <w:strike/>
+        </w:rPr>
         <w:t xml:space="preserve">throughput, </w:t>
       </w:r>
     </w:p>
@@ -64,11 +76,13 @@
         <w:spacing w:before="0" w:afterAutospacing="0" w:after="0"/>
         <w:ind w:left="720" w:hanging="360"/>
         <w:rPr>
-          <w:u w:val="none"/>
-        </w:rPr>
-      </w:pPr>
-      <w:r>
-        <w:rPr/>
+          <w:strike/>
+        </w:rPr>
+      </w:pPr>
+      <w:r>
+        <w:rPr>
+          <w:strike/>
+        </w:rPr>
         <w:t xml:space="preserve">packet delay, </w:t>
       </w:r>
     </w:p>
@@ -82,11 +96,13 @@
         <w:spacing w:before="0" w:afterAutospacing="0" w:after="0"/>
         <w:ind w:left="720" w:hanging="360"/>
         <w:rPr>
-          <w:u w:val="none"/>
-        </w:rPr>
-      </w:pPr>
-      <w:r>
-        <w:rPr/>
+          <w:strike/>
+        </w:rPr>
+      </w:pPr>
+      <w:r>
+        <w:rPr>
+          <w:strike/>
+        </w:rPr>
         <w:t>packets in buffer over time</w:t>
       </w:r>
     </w:p>
@@ -100,11 +116,13 @@
         <w:spacing w:before="0" w:afterAutospacing="0" w:after="0"/>
         <w:ind w:left="720" w:hanging="360"/>
         <w:rPr>
-          <w:u w:val="none"/>
-        </w:rPr>
-      </w:pPr>
-      <w:r>
-        <w:rPr/>
+          <w:strike/>
+        </w:rPr>
+      </w:pPr>
+      <w:r>
+        <w:rPr>
+          <w:strike/>
+        </w:rPr>
         <w:t>network traffic</w:t>
       </w:r>
     </w:p>
@@ -117,28 +135,35 @@
         </w:numPr>
         <w:ind w:left="720" w:hanging="360"/>
         <w:rPr>
-          <w:u w:val="none"/>
-        </w:rPr>
-      </w:pPr>
-      <w:r>
-        <w:rPr/>
+          <w:strike/>
+        </w:rPr>
+      </w:pPr>
+      <w:r>
+        <w:rPr>
+          <w:strike/>
+        </w:rPr>
         <w:t>(compatibility with real-time Application = percentage of deadline not respected)</w:t>
       </w:r>
     </w:p>
     <w:p>
       <w:pPr>
         <w:pStyle w:val="LOnormal"/>
-        <w:rPr/>
-      </w:pPr>
-      <w:r>
-        <w:rPr>
-          <w:b/>
-          <w:bCs/>
+        <w:rPr>
+          <w:strike/>
+        </w:rPr>
+      </w:pPr>
+      <w:r>
+        <w:rPr>
+          <w:b/>
+          <w:bCs/>
+          <w:strike/>
         </w:rPr>
         <w:t>Factors</w:t>
       </w:r>
       <w:r>
-        <w:rPr/>
+        <w:rPr>
+          <w:strike/>
+        </w:rPr>
         <w:t xml:space="preserve">: </w:t>
       </w:r>
     </w:p>
@@ -152,18 +177,21 @@
         <w:spacing w:before="0" w:afterAutospacing="0" w:after="0"/>
         <w:ind w:left="720" w:hanging="360"/>
         <w:rPr>
-          <w:u w:val="none"/>
-        </w:rPr>
-      </w:pPr>
-      <w:r>
-        <w:rPr>
-          <w:b/>
-          <w:bCs/>
+          <w:strike/>
+        </w:rPr>
+      </w:pPr>
+      <w:r>
+        <w:rPr>
+          <w:b/>
+          <w:bCs/>
+          <w:strike/>
         </w:rPr>
         <w:t>N couples</w:t>
       </w:r>
       <w:r>
-        <w:rPr/>
+        <w:rPr>
+          <w:strike/>
+        </w:rPr>
         <w:t xml:space="preserve"> of Tx-Rx,</w:t>
       </w:r>
     </w:p>
@@ -177,18 +205,21 @@
         <w:spacing w:before="0" w:afterAutospacing="0" w:after="0"/>
         <w:ind w:left="720" w:hanging="360"/>
         <w:rPr>
-          <w:u w:val="none"/>
-        </w:rPr>
-      </w:pPr>
-      <w:r>
-        <w:rPr>
-          <w:b/>
-          <w:bCs/>
+          <w:strike/>
+        </w:rPr>
+      </w:pPr>
+      <w:r>
+        <w:rPr>
+          <w:b/>
+          <w:bCs/>
+          <w:strike/>
         </w:rPr>
         <w:t>C number of channels</w:t>
       </w:r>
       <w:r>
-        <w:rPr/>
+        <w:rPr>
+          <w:strike/>
+        </w:rPr>
         <w:t xml:space="preserve">, </w:t>
       </w:r>
     </w:p>
@@ -202,17 +233,20 @@
         <w:spacing w:before="0" w:afterAutospacing="0" w:after="0"/>
         <w:ind w:left="720" w:hanging="360"/>
         <w:rPr>
-          <w:u w:val="none"/>
-        </w:rPr>
-      </w:pPr>
-      <w:r>
-        <w:rPr/>
+          <w:strike/>
+        </w:rPr>
+      </w:pPr>
+      <w:r>
+        <w:rPr>
+          <w:strike/>
+        </w:rPr>
         <w:t xml:space="preserve">probability </w:t>
       </w:r>
       <w:r>
         <w:rPr>
           <w:b/>
           <w:bCs/>
+          <w:strike/>
         </w:rPr>
         <w:t xml:space="preserve">p </w:t>
       </w:r>
@@ -220,11 +254,14 @@
         <w:rPr>
           <w:b w:val="false"/>
           <w:bCs w:val="false"/>
+          <w:strike/>
         </w:rPr>
         <w:t>(probability of sending a packet in the current timeslot)</w:t>
       </w:r>
       <w:r>
-        <w:rPr/>
+        <w:rPr>
+          <w:strike/>
+        </w:rPr>
         <w:t>,</w:t>
       </w:r>
     </w:p>
@@ -238,18 +275,21 @@
         <w:spacing w:before="0" w:afterAutospacing="0" w:after="0"/>
         <w:ind w:left="720" w:hanging="360"/>
         <w:rPr>
-          <w:u w:val="none"/>
-        </w:rPr>
-      </w:pPr>
-      <w:r>
-        <w:rPr>
-          <w:b/>
-          <w:bCs/>
+          <w:strike/>
+        </w:rPr>
+      </w:pPr>
+      <w:r>
+        <w:rPr>
+          <w:b/>
+          <w:bCs/>
+          <w:strike/>
         </w:rPr>
         <w:t xml:space="preserve">lambda rate </w:t>
       </w:r>
       <w:r>
-        <w:rPr/>
+        <w:rPr>
+          <w:strike/>
+        </w:rPr>
         <w:t>of the exponential distribution,</w:t>
       </w:r>
     </w:p>
@@ -263,65 +303,77 @@
         <w:spacing w:before="0" w:afterAutospacing="0" w:after="0"/>
         <w:ind w:left="720" w:hanging="360"/>
         <w:rPr>
+          <w:strike/>
+        </w:rPr>
+      </w:pPr>
+      <w:r>
+        <w:rPr>
+          <w:strike/>
+        </w:rPr>
+        <w:t>(</w:t>
+      </w:r>
+      <w:r>
+        <w:rPr>
+          <w:b/>
+          <w:bCs/>
+          <w:strike/>
+        </w:rPr>
+        <w:t xml:space="preserve">Deadline </w:t>
+      </w:r>
+      <w:r>
+        <w:rPr>
+          <w:strike/>
+        </w:rPr>
+        <w:t>for real-time application)</w:t>
+      </w:r>
+    </w:p>
+    <w:p>
+      <w:pPr>
+        <w:pStyle w:val="LOnormal"/>
+        <w:numPr>
+          <w:ilvl w:val="0"/>
+          <w:numId w:val="2"/>
+        </w:numPr>
+        <w:ind w:left="720" w:hanging="360"/>
+        <w:rPr>
+          <w:strike/>
+        </w:rPr>
+      </w:pPr>
+      <w:r>
+        <w:rPr>
+          <w:b/>
+          <w:bCs/>
+          <w:strike/>
+        </w:rPr>
+        <w:t>time slot</w:t>
+      </w:r>
+      <w:r>
+        <w:rPr>
+          <w:strike/>
           <w:u w:val="none"/>
         </w:rPr>
-      </w:pPr>
-      <w:r>
-        <w:rPr/>
-        <w:t>(</w:t>
-      </w:r>
-      <w:r>
-        <w:rPr>
-          <w:b/>
-          <w:bCs/>
-        </w:rPr>
-        <w:t xml:space="preserve">Deadline </w:t>
-      </w:r>
-      <w:r>
-        <w:rPr/>
-        <w:t>for real-time application)</w:t>
-      </w:r>
-    </w:p>
-    <w:p>
-      <w:pPr>
-        <w:pStyle w:val="LOnormal"/>
-        <w:numPr>
-          <w:ilvl w:val="0"/>
-          <w:numId w:val="2"/>
-        </w:numPr>
-        <w:ind w:left="720" w:hanging="360"/>
-        <w:rPr>
-          <w:u w:val="none"/>
-        </w:rPr>
-      </w:pPr>
-      <w:r>
-        <w:rPr>
-          <w:b/>
-          <w:bCs/>
-        </w:rPr>
-        <w:t>time slot</w:t>
-      </w:r>
-      <w:r>
-        <w:rPr>
-          <w:u w:val="none"/>
-        </w:rPr>
         <w:t xml:space="preserve"> </w:t>
       </w:r>
     </w:p>
     <w:p>
       <w:pPr>
         <w:pStyle w:val="LOnormal"/>
-        <w:rPr/>
-      </w:pPr>
-      <w:r>
-        <w:rPr>
-          <w:b/>
-          <w:bCs/>
+        <w:rPr>
+          <w:strike/>
+        </w:rPr>
+      </w:pPr>
+      <w:r>
+        <w:rPr>
+          <w:b/>
+          <w:bCs/>
+          <w:strike/>
         </w:rPr>
         <w:t>Assumptions</w:t>
       </w:r>
       <w:r>
-        <w:rPr/>
+        <w:rPr>
+          <w:strike/>
+        </w:rPr>
         <w:t xml:space="preserve">: </w:t>
       </w:r>
     </w:p>
@@ -335,11 +387,13 @@
         <w:spacing w:before="0" w:afterAutospacing="0" w:after="0"/>
         <w:ind w:left="720" w:hanging="360"/>
         <w:rPr>
-          <w:u w:val="none"/>
-        </w:rPr>
-      </w:pPr>
-      <w:r>
-        <w:rPr/>
+          <w:strike/>
+        </w:rPr>
+      </w:pPr>
+      <w:r>
+        <w:rPr>
+          <w:strike/>
+        </w:rPr>
         <w:t xml:space="preserve">Pure Slotted (packets can only be sent at the beginning of the time-slot), </w:t>
       </w:r>
     </w:p>
@@ -353,11 +407,13 @@
         <w:spacing w:before="0" w:afterAutospacing="0" w:after="0"/>
         <w:ind w:left="720" w:hanging="360"/>
         <w:rPr>
-          <w:u w:val="none"/>
-        </w:rPr>
-      </w:pPr>
-      <w:r>
-        <w:rPr/>
+          <w:strike/>
+        </w:rPr>
+      </w:pPr>
+      <w:r>
+        <w:rPr>
+          <w:strike/>
+        </w:rPr>
         <w:t xml:space="preserve">One slot Packet Length, </w:t>
       </w:r>
     </w:p>
@@ -371,11 +427,13 @@
         <w:spacing w:before="0" w:afterAutospacing="0" w:after="0"/>
         <w:ind w:left="720" w:hanging="360"/>
         <w:rPr>
-          <w:u w:val="none"/>
-        </w:rPr>
-      </w:pPr>
-      <w:r>
-        <w:rPr/>
+          <w:strike/>
+        </w:rPr>
+      </w:pPr>
+      <w:r>
+        <w:rPr>
+          <w:strike/>
+        </w:rPr>
         <w:t xml:space="preserve">No bit errors in the channel, </w:t>
       </w:r>
     </w:p>
@@ -389,11 +447,13 @@
         <w:spacing w:before="0" w:afterAutospacing="0" w:after="0"/>
         <w:ind w:left="720" w:hanging="360"/>
         <w:rPr>
-          <w:u w:val="none"/>
-        </w:rPr>
-      </w:pPr>
-      <w:r>
-        <w:rPr/>
+          <w:strike/>
+        </w:rPr>
+      </w:pPr>
+      <w:r>
+        <w:rPr>
+          <w:strike/>
+        </w:rPr>
         <w:t>No trasmission delay in the channel (=&gt; speed of an electromagnetic wave on air is very close to c. With a distance of 2km from the transmitter to the receiver, the transmission delay is in the order of some ns, so we choose to not considere trasmission delay)</w:t>
       </w:r>
     </w:p>
@@ -407,15 +467,18 @@
         <w:spacing w:before="0" w:afterAutospacing="0" w:after="0"/>
         <w:ind w:left="720" w:hanging="360"/>
         <w:rPr>
-          <w:u w:val="none"/>
-        </w:rPr>
-      </w:pPr>
-      <w:r>
-        <w:rPr/>
+          <w:strike/>
+        </w:rPr>
+      </w:pPr>
+      <w:r>
+        <w:rPr>
+          <w:strike/>
+        </w:rPr>
         <w:t>FIFO queues with unlimited capacity</w:t>
       </w:r>
       <w:r>
         <w:rPr>
+          <w:strike/>
           <w:u w:val="none"/>
         </w:rPr>
         <w:t xml:space="preserve"> (=&gt; maybe M/M/1/C)</w:t>
@@ -431,15 +494,18 @@
         <w:spacing w:before="0" w:afterAutospacing="0" w:after="0"/>
         <w:ind w:left="720" w:hanging="360"/>
         <w:rPr>
-          <w:u w:val="none"/>
-        </w:rPr>
-      </w:pPr>
-      <w:r>
-        <w:rPr/>
+          <w:strike/>
+        </w:rPr>
+      </w:pPr>
+      <w:r>
+        <w:rPr>
+          <w:strike/>
+        </w:rPr>
         <w:t>Tx and Rx always synchronized</w:t>
       </w:r>
       <w:r>
         <w:rPr>
+          <w:strike/>
           <w:u w:val="none"/>
         </w:rPr>
         <w:t xml:space="preserve"> </w:t>
@@ -455,11 +521,13 @@
         <w:spacing w:before="0" w:afterAutospacing="0" w:after="0"/>
         <w:ind w:left="720" w:hanging="360"/>
         <w:rPr>
-          <w:u w:val="none"/>
-        </w:rPr>
-      </w:pPr>
-      <w:r>
-        <w:rPr/>
+          <w:strike/>
+        </w:rPr>
+      </w:pPr>
+      <w:r>
+        <w:rPr>
+          <w:strike/>
+        </w:rPr>
         <w:t>After an eventual collision the packet will change its channel choice randomly</w:t>
       </w:r>
     </w:p>
@@ -473,11 +541,13 @@
         <w:spacing w:before="0" w:afterAutospacing="0" w:after="0"/>
         <w:ind w:left="1080" w:hanging="0"/>
         <w:rPr>
+          <w:strike/>
           <w:u w:val="none"/>
         </w:rPr>
       </w:pPr>
       <w:r>
         <w:rPr>
+          <w:strike/>
           <w:u w:val="none"/>
         </w:rPr>
       </w:r>
@@ -485,13 +555,16 @@
     <w:p>
       <w:pPr>
         <w:pStyle w:val="LOnormal"/>
-        <w:rPr/>
-      </w:pPr>
-      <w:r>
-        <w:rPr>
-          <w:rFonts w:eastAsia="Calibri" w:cs="Calibri"/>
-          <w:b/>
-          <w:bCs/>
+        <w:rPr>
+          <w:strike/>
+        </w:rPr>
+      </w:pPr>
+      <w:r>
+        <w:rPr>
+          <w:rFonts w:eastAsia="Calibri" w:cs="Calibri"/>
+          <w:b/>
+          <w:bCs/>
+          <w:strike/>
           <w:color w:val="auto"/>
           <w:kern w:val="0"/>
           <w:sz w:val="22"/>
@@ -504,11 +577,14 @@
         <w:rPr>
           <w:b/>
           <w:bCs/>
+          <w:strike/>
         </w:rPr>
         <w:t xml:space="preserve"> in Omnet++</w:t>
       </w:r>
       <w:r>
-        <w:rPr/>
+        <w:rPr>
+          <w:strike/>
+        </w:rPr>
         <w:t>:</w:t>
       </w:r>
     </w:p>
@@ -522,18 +598,21 @@
         <w:spacing w:before="0" w:afterAutospacing="0" w:after="0"/>
         <w:ind w:left="720" w:hanging="360"/>
         <w:rPr>
-          <w:u w:val="none"/>
-        </w:rPr>
-      </w:pPr>
-      <w:r>
-        <w:rPr>
-          <w:b/>
-          <w:bCs/>
+          <w:strike/>
+        </w:rPr>
+      </w:pPr>
+      <w:r>
+        <w:rPr>
+          <w:b/>
+          <w:bCs/>
+          <w:strike/>
         </w:rPr>
         <w:t>Transmitter</w:t>
       </w:r>
       <w:r>
-        <w:rPr/>
+        <w:rPr>
+          <w:strike/>
+        </w:rPr>
         <w:t>: campo nextArrivalTime per capire se arriverà pacchetto nel prossimo time slot. Campo verrà ricalcolato nel caso di più pacchetti nello stesso time slot</w:t>
       </w:r>
     </w:p>
@@ -547,16 +626,19 @@
         <w:spacing w:before="0" w:after="160"/>
         <w:ind w:left="720" w:hanging="360"/>
         <w:rPr>
-          <w:u w:val="none"/>
-        </w:rPr>
-      </w:pPr>
-      <w:r>
-        <w:rPr/>
+          <w:strike/>
+        </w:rPr>
+      </w:pPr>
+      <w:r>
+        <w:rPr>
+          <w:strike/>
+        </w:rPr>
         <w:t>Channel: vector&lt;</w:t>
       </w:r>
       <w:r>
         <w:rPr>
           <w:rFonts w:eastAsia="Calibri" w:cs="Calibri"/>
+          <w:strike/>
           <w:color w:val="auto"/>
           <w:kern w:val="0"/>
           <w:sz w:val="22"/>
@@ -566,7 +648,9 @@
         <w:t>PacketMsg*</w:t>
       </w:r>
       <w:r>
-        <w:rPr/>
+        <w:rPr>
+          <w:strike/>
+        </w:rPr>
         <w:t>&gt; per capire se c’è stata collisione in un canale</w:t>
       </w:r>
     </w:p>
@@ -580,15 +664,14 @@
         <w:spacing w:before="0" w:after="160"/>
         <w:ind w:left="720" w:hanging="0"/>
         <w:rPr>
-          <w:b/>
-          <w:b/>
-          <w:bCs/>
-        </w:rPr>
-      </w:pPr>
-      <w:r>
-        <w:rPr>
-          <w:b/>
-          <w:bCs/>
+          <w:strike/>
+        </w:rPr>
+      </w:pPr>
+      <w:r>
+        <w:rPr>
+          <w:b/>
+          <w:bCs/>
+          <w:strike/>
         </w:rPr>
         <w:t>Implementazione protocollo</w:t>
       </w:r>
@@ -603,15 +686,14 @@
         <w:spacing w:before="0" w:after="160"/>
         <w:ind w:left="1440" w:hanging="0"/>
         <w:rPr>
-          <w:b/>
-          <w:b/>
-          <w:bCs/>
-        </w:rPr>
-      </w:pPr>
-      <w:r>
-        <w:rPr>
-          <w:b/>
-          <w:bCs/>
+          <w:strike/>
+        </w:rPr>
+      </w:pPr>
+      <w:r>
+        <w:rPr>
+          <w:b/>
+          <w:bCs/>
+          <w:strike/>
         </w:rPr>
         <w:t>TRANSMITTER</w:t>
       </w:r>
@@ -625,101 +707,195 @@
         </w:numPr>
         <w:spacing w:before="0" w:after="160"/>
         <w:rPr>
-          <w:b w:val="false"/>
+          <w:strike/>
+        </w:rPr>
+      </w:pPr>
+      <w:r>
+        <w:rPr>
           <w:b w:val="false"/>
           <w:bCs w:val="false"/>
-        </w:rPr>
-      </w:pPr>
+          <w:strike/>
+        </w:rPr>
+        <w:t xml:space="preserve">Il </w:t>
+      </w:r>
+      <w:r>
+        <w:rPr>
+          <w:b/>
+          <w:bCs/>
+          <w:strike/>
+        </w:rPr>
+        <w:t xml:space="preserve">Transmitter </w:t>
+      </w:r>
       <w:r>
         <w:rPr>
           <w:b w:val="false"/>
           <w:bCs w:val="false"/>
-        </w:rPr>
-        <w:t xml:space="preserve">Il </w:t>
-      </w:r>
-      <w:r>
-        <w:rPr>
-          <w:b/>
-          <w:bCs/>
-        </w:rPr>
-        <w:t xml:space="preserve">Transmitter </w:t>
+          <w:strike/>
+        </w:rPr>
+        <w:t xml:space="preserve">viene riattivato </w:t>
+      </w:r>
+      <w:r>
+        <w:rPr>
+          <w:b/>
+          <w:bCs/>
+          <w:strike/>
+        </w:rPr>
+        <w:t>all’inizio di ogni timeslot</w:t>
       </w:r>
       <w:r>
         <w:rPr>
           <w:b w:val="false"/>
           <w:bCs w:val="false"/>
-        </w:rPr>
-        <w:t xml:space="preserve">viene riattivato </w:t>
-      </w:r>
-      <w:r>
-        <w:rPr>
-          <w:b/>
-          <w:bCs/>
-        </w:rPr>
-        <w:t>all’inizio di ogni timeslot</w:t>
+          <w:strike/>
+        </w:rPr>
+        <w:t xml:space="preserve"> da parte del </w:t>
+      </w:r>
+      <w:r>
+        <w:rPr>
+          <w:b/>
+          <w:bCs/>
+          <w:strike/>
+        </w:rPr>
+        <w:t xml:space="preserve">Channel </w:t>
       </w:r>
       <w:r>
         <w:rPr>
           <w:b w:val="false"/>
           <w:bCs w:val="false"/>
-        </w:rPr>
-        <w:t xml:space="preserve"> da parte del </w:t>
-      </w:r>
-      <w:r>
-        <w:rPr>
-          <w:b/>
-          <w:bCs/>
-        </w:rPr>
-        <w:t xml:space="preserve">Channel </w:t>
+          <w:strike/>
+        </w:rPr>
+        <w:t xml:space="preserve">tramite dei messaggi di </w:t>
+      </w:r>
+      <w:r>
+        <w:rPr>
+          <w:b/>
+          <w:bCs/>
+          <w:strike/>
+        </w:rPr>
+        <w:t>ACK</w:t>
       </w:r>
       <w:r>
         <w:rPr>
           <w:b w:val="false"/>
           <w:bCs w:val="false"/>
-        </w:rPr>
-        <w:t xml:space="preserve">tramite dei messaggi di </w:t>
-      </w:r>
-      <w:r>
-        <w:rPr>
-          <w:b/>
-          <w:bCs/>
-        </w:rPr>
-        <w:t>ACK</w:t>
+          <w:strike/>
+        </w:rPr>
+        <w:t>/</w:t>
+      </w:r>
+      <w:r>
+        <w:rPr>
+          <w:b/>
+          <w:bCs/>
+          <w:strike/>
+        </w:rPr>
+        <w:t xml:space="preserve">NACK </w:t>
       </w:r>
       <w:r>
         <w:rPr>
           <w:b w:val="false"/>
           <w:bCs w:val="false"/>
-        </w:rPr>
-        <w:t>/</w:t>
-      </w:r>
-      <w:r>
-        <w:rPr>
-          <w:b/>
-          <w:bCs/>
-        </w:rPr>
-        <w:t xml:space="preserve">NACK </w:t>
+          <w:strike/>
+        </w:rPr>
+        <w:t xml:space="preserve">(nel caso in cui il Transmitter abbia inviato un pacchetto nel timeslot precedente al Channel), oppure semplici </w:t>
+      </w:r>
+      <w:r>
+        <w:rPr>
+          <w:b/>
+          <w:bCs/>
+          <w:strike/>
+        </w:rPr>
+        <w:t>messaggi di sincronizzazione</w:t>
       </w:r>
       <w:r>
         <w:rPr>
           <w:b w:val="false"/>
           <w:bCs w:val="false"/>
-        </w:rPr>
-        <w:t xml:space="preserve">(nel caso in cui il Transmitter abbia inviato un pacchetto nel timeslot precedente al Channel), oppure semplici </w:t>
-      </w:r>
-      <w:r>
-        <w:rPr>
-          <w:b/>
-          <w:bCs/>
-        </w:rPr>
-        <w:t>messaggi di sincronizzazione</w:t>
-      </w:r>
-      <w:r>
-        <w:rPr>
+          <w:strike/>
+        </w:rPr>
+        <w:t xml:space="preserve">. Esso pertanto effettuerà le seguenti azioni: </w:t>
+      </w:r>
+    </w:p>
+    <w:p>
+      <w:pPr>
+        <w:pStyle w:val="LOnormal"/>
+        <w:numPr>
+          <w:ilvl w:val="1"/>
+          <w:numId w:val="6"/>
+        </w:numPr>
+        <w:spacing w:before="0" w:after="160"/>
+        <w:rPr>
+          <w:strike/>
+        </w:rPr>
+      </w:pPr>
+      <w:r>
+        <w:rPr>
+          <w:rFonts w:eastAsia="Calibri" w:cs="Calibri"/>
           <w:b w:val="false"/>
           <w:bCs w:val="false"/>
-        </w:rPr>
-        <w:t xml:space="preserve">. Esso pertanto effettuerà le seguenti azioni: </w:t>
+          <w:strike/>
+          <w:color w:val="auto"/>
+          <w:kern w:val="0"/>
+          <w:sz w:val="22"/>
+          <w:szCs w:val="22"/>
+          <w:lang w:val="en-GB" w:eastAsia="zh-CN" w:bidi="hi-IN"/>
+        </w:rPr>
+        <w:t xml:space="preserve">Nel caso abbia ricevuto un </w:t>
+      </w:r>
+      <w:r>
+        <w:rPr>
+          <w:rFonts w:eastAsia="Calibri" w:cs="Calibri"/>
+          <w:b/>
+          <w:bCs/>
+          <w:strike/>
+          <w:color w:val="auto"/>
+          <w:kern w:val="0"/>
+          <w:sz w:val="22"/>
+          <w:szCs w:val="22"/>
+          <w:lang w:val="en-GB" w:eastAsia="zh-CN" w:bidi="hi-IN"/>
+        </w:rPr>
+        <w:t>ACK</w:t>
+      </w:r>
+      <w:r>
+        <w:rPr>
+          <w:rFonts w:eastAsia="Calibri" w:cs="Calibri"/>
+          <w:b w:val="false"/>
+          <w:bCs w:val="false"/>
+          <w:strike/>
+          <w:color w:val="auto"/>
+          <w:kern w:val="0"/>
+          <w:sz w:val="22"/>
+          <w:szCs w:val="22"/>
+          <w:lang w:val="en-GB" w:eastAsia="zh-CN" w:bidi="hi-IN"/>
+        </w:rPr>
+        <w:t xml:space="preserve"> può cancellare dalla propria coda il messaggio in testa. Nel caso abbia ricevuto un </w:t>
+      </w:r>
+      <w:r>
+        <w:rPr>
+          <w:rFonts w:eastAsia="Calibri" w:cs="Calibri"/>
+          <w:b/>
+          <w:bCs/>
+          <w:strike/>
+          <w:color w:val="auto"/>
+          <w:kern w:val="0"/>
+          <w:sz w:val="22"/>
+          <w:szCs w:val="22"/>
+          <w:lang w:val="en-GB" w:eastAsia="zh-CN" w:bidi="hi-IN"/>
+        </w:rPr>
+        <w:t xml:space="preserve">NACK → backoff: </w:t>
+      </w:r>
+      <w:r>
+        <w:rPr>
+          <w:rFonts w:eastAsia="Calibri" w:cs="Calibri"/>
+          <w:b w:val="false"/>
+          <w:bCs w:val="false"/>
+          <w:strike/>
+          <w:color w:val="auto"/>
+          <w:kern w:val="0"/>
+          <w:sz w:val="22"/>
+          <w:szCs w:val="22"/>
+          <w:lang w:val="en-GB" w:eastAsia="zh-CN" w:bidi="hi-IN"/>
+        </w:rPr>
+        <w:t>il Transmitter non tenterà più di inviare pacchetti per un determinato tempo, ma continuerà a ricevere pacchetti da mandare al Channel.</w:t>
       </w:r>
     </w:p>
     <w:p>
@@ -730,72 +906,327 @@
           <w:numId w:val="6"/>
         </w:numPr>
         <w:spacing w:before="0" w:after="160"/>
-        <w:rPr/>
+        <w:rPr>
+          <w:strike/>
+        </w:rPr>
       </w:pPr>
       <w:r>
         <w:rPr>
           <w:rFonts w:eastAsia="Calibri" w:cs="Calibri"/>
           <w:b w:val="false"/>
           <w:bCs w:val="false"/>
-          <w:color w:val="auto"/>
-          <w:kern w:val="0"/>
-          <w:sz w:val="22"/>
-          <w:szCs w:val="22"/>
-          <w:lang w:val="en-GB" w:eastAsia="zh-CN" w:bidi="hi-IN"/>
-        </w:rPr>
-        <w:t xml:space="preserve">Nel caso abbia ricevuto un </w:t>
-      </w:r>
-      <w:r>
-        <w:rPr>
-          <w:rFonts w:eastAsia="Calibri" w:cs="Calibri"/>
-          <w:b/>
-          <w:bCs/>
-          <w:color w:val="auto"/>
-          <w:kern w:val="0"/>
-          <w:sz w:val="22"/>
-          <w:szCs w:val="22"/>
-          <w:lang w:val="en-GB" w:eastAsia="zh-CN" w:bidi="hi-IN"/>
-        </w:rPr>
-        <w:t>ACK</w:t>
+          <w:strike/>
+          <w:color w:val="auto"/>
+          <w:kern w:val="0"/>
+          <w:sz w:val="22"/>
+          <w:szCs w:val="22"/>
+          <w:lang w:val="en-GB" w:eastAsia="zh-CN" w:bidi="hi-IN"/>
+        </w:rPr>
+        <w:t xml:space="preserve">Schedula gli istanti di arrivo dei nuovi pacchetti a </w:t>
+      </w:r>
+      <w:r>
+        <w:rPr>
+          <w:rFonts w:eastAsia="Calibri" w:cs="Calibri"/>
+          <w:b/>
+          <w:bCs/>
+          <w:strike/>
+          <w:color w:val="auto"/>
+          <w:kern w:val="0"/>
+          <w:sz w:val="22"/>
+          <w:szCs w:val="22"/>
+          <w:lang w:val="en-GB" w:eastAsia="zh-CN" w:bidi="hi-IN"/>
+        </w:rPr>
+        <w:t xml:space="preserve">partire dall’istante di ultima ricezione </w:t>
       </w:r>
       <w:r>
         <w:rPr>
           <w:rFonts w:eastAsia="Calibri" w:cs="Calibri"/>
           <w:b w:val="false"/>
           <w:bCs w:val="false"/>
-          <w:color w:val="auto"/>
-          <w:kern w:val="0"/>
-          <w:sz w:val="22"/>
-          <w:szCs w:val="22"/>
-          <w:lang w:val="en-GB" w:eastAsia="zh-CN" w:bidi="hi-IN"/>
-        </w:rPr>
-        <w:t xml:space="preserve"> può cancellare dalla propria coda il messaggio in testa. Nel caso abbia ricevuto un </w:t>
-      </w:r>
-      <w:r>
-        <w:rPr>
-          <w:rFonts w:eastAsia="Calibri" w:cs="Calibri"/>
-          <w:b/>
-          <w:bCs/>
-          <w:color w:val="auto"/>
-          <w:kern w:val="0"/>
-          <w:sz w:val="22"/>
-          <w:szCs w:val="22"/>
-          <w:lang w:val="en-GB" w:eastAsia="zh-CN" w:bidi="hi-IN"/>
-        </w:rPr>
-        <w:t xml:space="preserve">NACK → backoff: </w:t>
-      </w:r>
+          <w:strike/>
+          <w:color w:val="auto"/>
+          <w:kern w:val="0"/>
+          <w:sz w:val="22"/>
+          <w:szCs w:val="22"/>
+          <w:lang w:val="en-GB" w:eastAsia="zh-CN" w:bidi="hi-IN"/>
+        </w:rPr>
+        <w:t>finchè l’istante di arrivo del nuovo pacchetto non supererà il tempo corrente (ovvero l’inizio del timeslot). Se gli istanti di arrivo sono precedenti al tempo corrente, I pacchetti verranno effettivamente inseriti (se lo spazio lo permette) nella coda.</w:t>
+      </w:r>
+    </w:p>
+    <w:p>
+      <w:pPr>
+        <w:pStyle w:val="LOnormal"/>
+        <w:numPr>
+          <w:ilvl w:val="1"/>
+          <w:numId w:val="6"/>
+        </w:numPr>
+        <w:spacing w:before="0" w:after="160"/>
+        <w:rPr>
+          <w:strike/>
+        </w:rPr>
+      </w:pPr>
       <w:r>
         <w:rPr>
           <w:rFonts w:eastAsia="Calibri" w:cs="Calibri"/>
           <w:b w:val="false"/>
           <w:bCs w:val="false"/>
-          <w:color w:val="auto"/>
-          <w:kern w:val="0"/>
-          <w:sz w:val="22"/>
-          <w:szCs w:val="22"/>
-          <w:lang w:val="en-GB" w:eastAsia="zh-CN" w:bidi="hi-IN"/>
-        </w:rPr>
-        <w:t>il Transmitter non tenterà più di inviare pacchetti per un determinato tempo, ma continuerà a ricevere pacchetti da mandare al Channel.</w:t>
+          <w:strike/>
+          <w:color w:val="auto"/>
+          <w:kern w:val="0"/>
+          <w:sz w:val="22"/>
+          <w:szCs w:val="22"/>
+          <w:lang w:val="en-GB" w:eastAsia="zh-CN" w:bidi="hi-IN"/>
+        </w:rPr>
+        <w:t>Nel caso</w:t>
+      </w:r>
+      <w:r>
+        <w:rPr>
+          <w:rFonts w:eastAsia="Calibri" w:cs="Calibri"/>
+          <w:b/>
+          <w:bCs/>
+          <w:strike/>
+          <w:color w:val="auto"/>
+          <w:kern w:val="0"/>
+          <w:sz w:val="22"/>
+          <w:szCs w:val="22"/>
+          <w:lang w:val="en-GB" w:eastAsia="zh-CN" w:bidi="hi-IN"/>
+        </w:rPr>
+        <w:t xml:space="preserve"> la coda sia non vuota e non sia in backoff</w:t>
+      </w:r>
+      <w:r>
+        <w:rPr>
+          <w:rFonts w:eastAsia="Calibri" w:cs="Calibri"/>
+          <w:b w:val="false"/>
+          <w:bCs w:val="false"/>
+          <w:strike/>
+          <w:color w:val="auto"/>
+          <w:kern w:val="0"/>
+          <w:sz w:val="22"/>
+          <w:szCs w:val="22"/>
+          <w:lang w:val="en-GB" w:eastAsia="zh-CN" w:bidi="hi-IN"/>
+        </w:rPr>
+        <w:t>, il</w:t>
+      </w:r>
+      <w:r>
+        <w:rPr>
+          <w:rFonts w:eastAsia="Calibri" w:cs="Calibri"/>
+          <w:b/>
+          <w:bCs/>
+          <w:strike/>
+          <w:color w:val="auto"/>
+          <w:kern w:val="0"/>
+          <w:sz w:val="22"/>
+          <w:szCs w:val="22"/>
+          <w:lang w:val="en-GB" w:eastAsia="zh-CN" w:bidi="hi-IN"/>
+        </w:rPr>
+        <w:t xml:space="preserve"> Transmitter</w:t>
+      </w:r>
+      <w:r>
+        <w:rPr>
+          <w:rFonts w:eastAsia="Calibri" w:cs="Calibri"/>
+          <w:b w:val="false"/>
+          <w:bCs w:val="false"/>
+          <w:strike/>
+          <w:color w:val="auto"/>
+          <w:kern w:val="0"/>
+          <w:sz w:val="22"/>
+          <w:szCs w:val="22"/>
+          <w:lang w:val="en-GB" w:eastAsia="zh-CN" w:bidi="hi-IN"/>
+        </w:rPr>
+        <w:t xml:space="preserve"> proverà ad inviare il pacchetto in testa alla coda nel canale.</w:t>
+      </w:r>
+    </w:p>
+    <w:p>
+      <w:pPr>
+        <w:pStyle w:val="LOnormal"/>
+        <w:numPr>
+          <w:ilvl w:val="2"/>
+          <w:numId w:val="6"/>
+        </w:numPr>
+        <w:spacing w:before="0" w:after="160"/>
+        <w:rPr>
+          <w:strike/>
+        </w:rPr>
+      </w:pPr>
+      <w:r>
+        <w:rPr>
+          <w:rFonts w:eastAsia="Calibri" w:cs="Calibri"/>
+          <w:b w:val="false"/>
+          <w:bCs w:val="false"/>
+          <w:strike/>
+          <w:color w:val="auto"/>
+          <w:kern w:val="0"/>
+          <w:sz w:val="22"/>
+          <w:szCs w:val="22"/>
+          <w:lang w:val="en-GB" w:eastAsia="zh-CN" w:bidi="hi-IN"/>
+        </w:rPr>
+        <w:t xml:space="preserve">In caso di successo nel tentativo di trasmissione, il </w:t>
+      </w:r>
+      <w:r>
+        <w:rPr>
+          <w:rFonts w:eastAsia="Calibri" w:cs="Calibri"/>
+          <w:b/>
+          <w:bCs/>
+          <w:strike/>
+          <w:color w:val="auto"/>
+          <w:kern w:val="0"/>
+          <w:sz w:val="22"/>
+          <w:szCs w:val="22"/>
+          <w:lang w:val="en-GB" w:eastAsia="zh-CN" w:bidi="hi-IN"/>
+        </w:rPr>
+        <w:t xml:space="preserve">Transmitter </w:t>
+      </w:r>
+      <w:r>
+        <w:rPr>
+          <w:rFonts w:eastAsia="Calibri" w:cs="Calibri"/>
+          <w:b w:val="false"/>
+          <w:bCs w:val="false"/>
+          <w:strike/>
+          <w:color w:val="auto"/>
+          <w:kern w:val="0"/>
+          <w:sz w:val="22"/>
+          <w:szCs w:val="22"/>
+          <w:lang w:val="en-GB" w:eastAsia="zh-CN" w:bidi="hi-IN"/>
+        </w:rPr>
+        <w:t xml:space="preserve">invierà effettivamente il pacchetto al </w:t>
+      </w:r>
+      <w:r>
+        <w:rPr>
+          <w:rFonts w:eastAsia="Calibri" w:cs="Calibri"/>
+          <w:b/>
+          <w:bCs/>
+          <w:strike/>
+          <w:color w:val="auto"/>
+          <w:kern w:val="0"/>
+          <w:sz w:val="22"/>
+          <w:szCs w:val="22"/>
+          <w:lang w:val="en-GB" w:eastAsia="zh-CN" w:bidi="hi-IN"/>
+        </w:rPr>
+        <w:t>Channel</w:t>
+      </w:r>
+      <w:r>
+        <w:rPr>
+          <w:rFonts w:eastAsia="Calibri" w:cs="Calibri"/>
+          <w:b w:val="false"/>
+          <w:bCs w:val="false"/>
+          <w:strike/>
+          <w:color w:val="auto"/>
+          <w:kern w:val="0"/>
+          <w:sz w:val="22"/>
+          <w:szCs w:val="22"/>
+          <w:lang w:val="en-GB" w:eastAsia="zh-CN" w:bidi="hi-IN"/>
+        </w:rPr>
+        <w:t xml:space="preserve"> ed attenderà una risposta da esso nel timeslot successivo. </w:t>
+      </w:r>
+    </w:p>
+    <w:p>
+      <w:pPr>
+        <w:pStyle w:val="LOnormal"/>
+        <w:numPr>
+          <w:ilvl w:val="2"/>
+          <w:numId w:val="6"/>
+        </w:numPr>
+        <w:spacing w:before="0" w:after="160"/>
+        <w:rPr>
+          <w:strike/>
+        </w:rPr>
+      </w:pPr>
+      <w:r>
+        <w:rPr>
+          <w:rFonts w:eastAsia="Calibri" w:cs="Calibri"/>
+          <w:b w:val="false"/>
+          <w:bCs w:val="false"/>
+          <w:strike/>
+          <w:color w:val="auto"/>
+          <w:kern w:val="0"/>
+          <w:sz w:val="22"/>
+          <w:szCs w:val="22"/>
+          <w:lang w:val="en-GB" w:eastAsia="zh-CN" w:bidi="hi-IN"/>
+        </w:rPr>
+        <w:t>Altrimenti ritenterà il rinvio al successivo time slot.</w:t>
+      </w:r>
+    </w:p>
+    <w:p>
+      <w:pPr>
+        <w:pStyle w:val="LOnormal"/>
+        <w:numPr>
+          <w:ilvl w:val="0"/>
+          <w:numId w:val="6"/>
+        </w:numPr>
+        <w:spacing w:before="0" w:after="160"/>
+        <w:rPr>
+          <w:strike/>
+        </w:rPr>
+      </w:pPr>
+      <w:r>
+        <w:rPr>
+          <w:rFonts w:eastAsia="Calibri" w:cs="Calibri"/>
+          <w:b w:val="false"/>
+          <w:bCs w:val="false"/>
+          <w:strike/>
+          <w:color w:val="auto"/>
+          <w:kern w:val="0"/>
+          <w:sz w:val="22"/>
+          <w:szCs w:val="22"/>
+          <w:lang w:val="en-GB" w:eastAsia="zh-CN" w:bidi="hi-IN"/>
+        </w:rPr>
+        <w:t xml:space="preserve">Il </w:t>
+      </w:r>
+      <w:r>
+        <w:rPr>
+          <w:rFonts w:eastAsia="Calibri" w:cs="Calibri"/>
+          <w:b/>
+          <w:bCs/>
+          <w:strike/>
+          <w:color w:val="auto"/>
+          <w:kern w:val="0"/>
+          <w:sz w:val="22"/>
+          <w:szCs w:val="22"/>
+          <w:lang w:val="en-GB" w:eastAsia="zh-CN" w:bidi="hi-IN"/>
+        </w:rPr>
+        <w:t xml:space="preserve">Transmitter </w:t>
+      </w:r>
+      <w:r>
+        <w:rPr>
+          <w:rFonts w:eastAsia="Calibri" w:cs="Calibri"/>
+          <w:b w:val="false"/>
+          <w:bCs w:val="false"/>
+          <w:strike/>
+          <w:color w:val="auto"/>
+          <w:kern w:val="0"/>
+          <w:sz w:val="22"/>
+          <w:szCs w:val="22"/>
+          <w:lang w:val="en-GB" w:eastAsia="zh-CN" w:bidi="hi-IN"/>
+        </w:rPr>
+        <w:t xml:space="preserve">può essere anche risvegliato dagli </w:t>
+      </w:r>
+      <w:r>
+        <w:rPr>
+          <w:rFonts w:eastAsia="Calibri" w:cs="Calibri"/>
+          <w:b/>
+          <w:bCs/>
+          <w:strike/>
+          <w:color w:val="auto"/>
+          <w:kern w:val="0"/>
+          <w:sz w:val="22"/>
+          <w:szCs w:val="22"/>
+          <w:lang w:val="en-GB" w:eastAsia="zh-CN" w:bidi="hi-IN"/>
+        </w:rPr>
+        <w:t>arrivi dei pacchetti in qualsiasi istante</w:t>
+      </w:r>
+      <w:r>
+        <w:rPr>
+          <w:rFonts w:eastAsia="Calibri" w:cs="Calibri"/>
+          <w:b w:val="false"/>
+          <w:bCs w:val="false"/>
+          <w:strike/>
+          <w:color w:val="auto"/>
+          <w:kern w:val="0"/>
+          <w:sz w:val="22"/>
+          <w:szCs w:val="22"/>
+          <w:lang w:val="en-GB" w:eastAsia="zh-CN" w:bidi="hi-IN"/>
+        </w:rPr>
+        <w:t>, il Transmitter effettuerà le seguenti azioni</w:t>
       </w:r>
     </w:p>
     <w:p>
@@ -822,22 +1253,21 @@
           <w:szCs w:val="22"/>
           <w:lang w:val="en-GB" w:eastAsia="zh-CN" w:bidi="hi-IN"/>
         </w:rPr>
-        <w:t xml:space="preserve">Schedula gli istanti di arrivo dei nuovi pacchetti a </w:t>
-      </w:r>
-      <w:r>
-        <w:rPr>
-          <w:rFonts w:eastAsia="Calibri" w:cs="Calibri"/>
-          <w:b/>
-          <w:bCs/>
-          <w:strike/>
-          <w:color w:val="auto"/>
-          <w:kern w:val="0"/>
-          <w:sz w:val="22"/>
-          <w:szCs w:val="22"/>
-          <w:lang w:val="en-GB" w:eastAsia="zh-CN" w:bidi="hi-IN"/>
-        </w:rPr>
-        <w:t xml:space="preserve">partire dall’istante di ultima ricezione </w:t>
-      </w:r>
+        <w:t>Tenterà di memorizzare il pacchetto in caso ci sia spazio nel buffer</w:t>
+      </w:r>
+    </w:p>
+    <w:p>
+      <w:pPr>
+        <w:pStyle w:val="LOnormal"/>
+        <w:numPr>
+          <w:ilvl w:val="1"/>
+          <w:numId w:val="6"/>
+        </w:numPr>
+        <w:spacing w:before="0" w:after="160"/>
+        <w:rPr>
+          <w:strike/>
+        </w:rPr>
+      </w:pPr>
       <w:r>
         <w:rPr>
           <w:rFonts w:eastAsia="Calibri" w:cs="Calibri"/>
@@ -850,15 +1280,858 @@
           <w:szCs w:val="22"/>
           <w:lang w:val="en-GB" w:eastAsia="zh-CN" w:bidi="hi-IN"/>
         </w:rPr>
-        <w:t>finchè l’istante di arrivo del nuovo pacchetto non supererà il tempo corrente (ovvero l’inizio del timeslot). Se gli istanti di arrivo sono precedenti al tempo corrente, I pacchetti verranno effettivamente inseriti (se lo spazio lo permette) nella coda.</w:t>
-      </w:r>
-    </w:p>
-    <w:p>
-      <w:pPr>
-        <w:pStyle w:val="LOnormal"/>
-        <w:numPr>
-          <w:ilvl w:val="1"/>
-          <w:numId w:val="6"/>
+        <w:t xml:space="preserve">Schedulerà l’arrivo del prossimo pacchetto </w:t>
+      </w:r>
+    </w:p>
+    <w:p>
+      <w:pPr>
+        <w:pStyle w:val="LOnormal"/>
+        <w:spacing w:before="0" w:after="160"/>
+        <w:rPr>
+          <w:strike/>
+        </w:rPr>
+      </w:pPr>
+      <w:r>
+        <w:rPr>
+          <w:rFonts w:eastAsia="Calibri" w:cs="Calibri"/>
+          <w:b/>
+          <w:bCs/>
+          <w:strike/>
+          <w:color w:val="auto"/>
+          <w:kern w:val="0"/>
+          <w:sz w:val="22"/>
+          <w:szCs w:val="22"/>
+          <w:lang w:val="en-GB" w:eastAsia="zh-CN" w:bidi="hi-IN"/>
+        </w:rPr>
+        <w:t>CHANNEL</w:t>
+      </w:r>
+    </w:p>
+    <w:p>
+      <w:pPr>
+        <w:pStyle w:val="LOnormal"/>
+        <w:numPr>
+          <w:ilvl w:val="0"/>
+          <w:numId w:val="7"/>
+        </w:numPr>
+        <w:spacing w:before="0" w:after="160"/>
+        <w:rPr>
+          <w:strike/>
+        </w:rPr>
+      </w:pPr>
+      <w:r>
+        <w:rPr>
+          <w:rFonts w:eastAsia="Calibri" w:cs="Calibri"/>
+          <w:b w:val="false"/>
+          <w:bCs w:val="false"/>
+          <w:strike/>
+          <w:color w:val="auto"/>
+          <w:kern w:val="0"/>
+          <w:sz w:val="22"/>
+          <w:szCs w:val="22"/>
+          <w:lang w:val="en-GB" w:eastAsia="zh-CN" w:bidi="hi-IN"/>
+        </w:rPr>
+        <w:t xml:space="preserve">Il </w:t>
+      </w:r>
+      <w:r>
+        <w:rPr>
+          <w:rFonts w:eastAsia="Calibri" w:cs="Calibri"/>
+          <w:b/>
+          <w:bCs/>
+          <w:strike/>
+          <w:color w:val="auto"/>
+          <w:kern w:val="0"/>
+          <w:sz w:val="22"/>
+          <w:szCs w:val="22"/>
+          <w:lang w:val="en-GB" w:eastAsia="zh-CN" w:bidi="hi-IN"/>
+        </w:rPr>
+        <w:t>Channel</w:t>
+      </w:r>
+      <w:r>
+        <w:rPr>
+          <w:rFonts w:eastAsia="Calibri" w:cs="Calibri"/>
+          <w:b w:val="false"/>
+          <w:bCs w:val="false"/>
+          <w:strike/>
+          <w:color w:val="auto"/>
+          <w:kern w:val="0"/>
+          <w:sz w:val="22"/>
+          <w:szCs w:val="22"/>
+          <w:lang w:val="en-GB" w:eastAsia="zh-CN" w:bidi="hi-IN"/>
+        </w:rPr>
+        <w:t xml:space="preserve"> viene risvegliato all’inizio di ogni timeslot. Il </w:t>
+      </w:r>
+      <w:r>
+        <w:rPr>
+          <w:rFonts w:eastAsia="Calibri" w:cs="Calibri"/>
+          <w:b/>
+          <w:bCs/>
+          <w:strike/>
+          <w:color w:val="auto"/>
+          <w:kern w:val="0"/>
+          <w:sz w:val="22"/>
+          <w:szCs w:val="22"/>
+          <w:lang w:val="en-GB" w:eastAsia="zh-CN" w:bidi="hi-IN"/>
+        </w:rPr>
+        <w:t>Channel</w:t>
+      </w:r>
+      <w:r>
+        <w:rPr>
+          <w:rFonts w:eastAsia="Calibri" w:cs="Calibri"/>
+          <w:b w:val="false"/>
+          <w:bCs w:val="false"/>
+          <w:strike/>
+          <w:color w:val="auto"/>
+          <w:kern w:val="0"/>
+          <w:sz w:val="22"/>
+          <w:szCs w:val="22"/>
+          <w:lang w:val="en-GB" w:eastAsia="zh-CN" w:bidi="hi-IN"/>
+        </w:rPr>
+        <w:t xml:space="preserve">, basandosi sulle sue strutture dati, invierà </w:t>
+      </w:r>
+      <w:r>
+        <w:rPr>
+          <w:rFonts w:eastAsia="Calibri" w:cs="Calibri"/>
+          <w:b/>
+          <w:bCs/>
+          <w:strike/>
+          <w:color w:val="auto"/>
+          <w:kern w:val="0"/>
+          <w:sz w:val="22"/>
+          <w:szCs w:val="22"/>
+          <w:lang w:val="en-GB" w:eastAsia="zh-CN" w:bidi="hi-IN"/>
+        </w:rPr>
+        <w:t>NACK/ACK,</w:t>
+      </w:r>
+      <w:r>
+        <w:rPr>
+          <w:rFonts w:eastAsia="Calibri" w:cs="Calibri"/>
+          <w:b w:val="false"/>
+          <w:bCs w:val="false"/>
+          <w:strike/>
+          <w:color w:val="auto"/>
+          <w:kern w:val="0"/>
+          <w:sz w:val="22"/>
+          <w:szCs w:val="22"/>
+          <w:lang w:val="en-GB" w:eastAsia="zh-CN" w:bidi="hi-IN"/>
+        </w:rPr>
+        <w:t xml:space="preserve"> ai</w:t>
+      </w:r>
+      <w:r>
+        <w:rPr>
+          <w:rFonts w:eastAsia="Calibri" w:cs="Calibri"/>
+          <w:b/>
+          <w:bCs/>
+          <w:strike/>
+          <w:color w:val="auto"/>
+          <w:kern w:val="0"/>
+          <w:sz w:val="22"/>
+          <w:szCs w:val="22"/>
+          <w:lang w:val="en-GB" w:eastAsia="zh-CN" w:bidi="hi-IN"/>
+        </w:rPr>
+        <w:t xml:space="preserve"> Transmitter</w:t>
+      </w:r>
+      <w:r>
+        <w:rPr>
+          <w:rFonts w:eastAsia="Calibri" w:cs="Calibri"/>
+          <w:b w:val="false"/>
+          <w:bCs w:val="false"/>
+          <w:strike/>
+          <w:color w:val="auto"/>
+          <w:kern w:val="0"/>
+          <w:sz w:val="22"/>
+          <w:szCs w:val="22"/>
+          <w:lang w:val="en-GB" w:eastAsia="zh-CN" w:bidi="hi-IN"/>
+        </w:rPr>
+        <w:t xml:space="preserve"> che hanno inviato un pacchetto nello scorso timeslot, o un semplice </w:t>
+      </w:r>
+      <w:r>
+        <w:rPr>
+          <w:rFonts w:eastAsia="Calibri" w:cs="Calibri"/>
+          <w:b/>
+          <w:bCs/>
+          <w:strike/>
+          <w:color w:val="auto"/>
+          <w:kern w:val="0"/>
+          <w:sz w:val="22"/>
+          <w:szCs w:val="22"/>
+          <w:lang w:val="en-GB" w:eastAsia="zh-CN" w:bidi="hi-IN"/>
+        </w:rPr>
+        <w:t xml:space="preserve">messaggio di sincronizzazione </w:t>
+      </w:r>
+      <w:r>
+        <w:rPr>
+          <w:rFonts w:eastAsia="Calibri" w:cs="Calibri"/>
+          <w:b w:val="false"/>
+          <w:bCs w:val="false"/>
+          <w:strike/>
+          <w:color w:val="auto"/>
+          <w:kern w:val="0"/>
+          <w:sz w:val="22"/>
+          <w:szCs w:val="22"/>
+          <w:lang w:val="en-GB" w:eastAsia="zh-CN" w:bidi="hi-IN"/>
+        </w:rPr>
+        <w:t xml:space="preserve">nel caso opposto. </w:t>
+      </w:r>
+      <w:r>
+        <w:rPr>
+          <w:rFonts w:eastAsia="Calibri" w:cs="Calibri"/>
+          <w:b/>
+          <w:bCs/>
+          <w:strike/>
+          <w:color w:val="auto"/>
+          <w:kern w:val="0"/>
+          <w:sz w:val="22"/>
+          <w:szCs w:val="22"/>
+          <w:lang w:val="en-GB" w:eastAsia="zh-CN" w:bidi="hi-IN"/>
+        </w:rPr>
+        <w:t xml:space="preserve"> </w:t>
+      </w:r>
+    </w:p>
+    <w:p>
+      <w:pPr>
+        <w:pStyle w:val="LOnormal"/>
+        <w:numPr>
+          <w:ilvl w:val="0"/>
+          <w:numId w:val="7"/>
+        </w:numPr>
+        <w:spacing w:before="0" w:after="160"/>
+        <w:rPr>
+          <w:strike/>
+        </w:rPr>
+      </w:pPr>
+      <w:r>
+        <w:rPr>
+          <w:rFonts w:eastAsia="Calibri" w:cs="Calibri"/>
+          <w:b w:val="false"/>
+          <w:bCs w:val="false"/>
+          <w:strike/>
+          <w:color w:val="auto"/>
+          <w:kern w:val="0"/>
+          <w:sz w:val="22"/>
+          <w:szCs w:val="22"/>
+          <w:lang w:val="en-GB" w:eastAsia="zh-CN" w:bidi="hi-IN"/>
+        </w:rPr>
+        <w:t xml:space="preserve">ll </w:t>
+      </w:r>
+      <w:r>
+        <w:rPr>
+          <w:rFonts w:eastAsia="Calibri" w:cs="Calibri"/>
+          <w:b/>
+          <w:bCs/>
+          <w:strike/>
+          <w:color w:val="auto"/>
+          <w:kern w:val="0"/>
+          <w:sz w:val="22"/>
+          <w:szCs w:val="22"/>
+          <w:lang w:val="en-GB" w:eastAsia="zh-CN" w:bidi="hi-IN"/>
+        </w:rPr>
+        <w:t xml:space="preserve">Channel </w:t>
+      </w:r>
+      <w:r>
+        <w:rPr>
+          <w:rFonts w:eastAsia="Calibri" w:cs="Calibri"/>
+          <w:b w:val="false"/>
+          <w:bCs w:val="false"/>
+          <w:strike/>
+          <w:color w:val="auto"/>
+          <w:kern w:val="0"/>
+          <w:sz w:val="22"/>
+          <w:szCs w:val="22"/>
+          <w:lang w:val="en-GB" w:eastAsia="zh-CN" w:bidi="hi-IN"/>
+        </w:rPr>
+        <w:t xml:space="preserve">eliminerà I pacchetti ricevuti nei canali con collisioni e manderà I pacchetti “buoni” al </w:t>
+      </w:r>
+      <w:r>
+        <w:rPr>
+          <w:rFonts w:eastAsia="Calibri" w:cs="Calibri"/>
+          <w:b/>
+          <w:bCs/>
+          <w:strike/>
+          <w:color w:val="auto"/>
+          <w:kern w:val="0"/>
+          <w:sz w:val="22"/>
+          <w:szCs w:val="22"/>
+          <w:lang w:val="en-GB" w:eastAsia="zh-CN" w:bidi="hi-IN"/>
+        </w:rPr>
+        <w:t xml:space="preserve">Receiver, </w:t>
+      </w:r>
+      <w:r>
+        <w:rPr>
+          <w:rFonts w:eastAsia="Calibri" w:cs="Calibri"/>
+          <w:b w:val="false"/>
+          <w:bCs w:val="false"/>
+          <w:strike/>
+          <w:color w:val="auto"/>
+          <w:kern w:val="0"/>
+          <w:sz w:val="22"/>
+          <w:szCs w:val="22"/>
+          <w:lang w:val="en-GB" w:eastAsia="zh-CN" w:bidi="hi-IN"/>
+        </w:rPr>
+        <w:t xml:space="preserve">il tutto riferito al timeslot precedente. </w:t>
+      </w:r>
+    </w:p>
+    <w:p>
+      <w:pPr>
+        <w:pStyle w:val="LOnormal"/>
+        <w:numPr>
+          <w:ilvl w:val="0"/>
+          <w:numId w:val="7"/>
+        </w:numPr>
+        <w:spacing w:before="0" w:after="160"/>
+        <w:rPr>
+          <w:strike/>
+        </w:rPr>
+      </w:pPr>
+      <w:r>
+        <w:rPr>
+          <w:rFonts w:eastAsia="Calibri" w:cs="Calibri"/>
+          <w:b w:val="false"/>
+          <w:bCs w:val="false"/>
+          <w:strike/>
+          <w:color w:val="auto"/>
+          <w:kern w:val="0"/>
+          <w:sz w:val="22"/>
+          <w:szCs w:val="22"/>
+          <w:lang w:val="en-GB" w:eastAsia="zh-CN" w:bidi="hi-IN"/>
+        </w:rPr>
+        <w:t xml:space="preserve">Il </w:t>
+      </w:r>
+      <w:r>
+        <w:rPr>
+          <w:rFonts w:eastAsia="Calibri" w:cs="Calibri"/>
+          <w:b/>
+          <w:bCs/>
+          <w:strike/>
+          <w:color w:val="auto"/>
+          <w:kern w:val="0"/>
+          <w:sz w:val="22"/>
+          <w:szCs w:val="22"/>
+          <w:lang w:val="en-GB" w:eastAsia="zh-CN" w:bidi="hi-IN"/>
+        </w:rPr>
+        <w:t>Channel</w:t>
+      </w:r>
+      <w:r>
+        <w:rPr>
+          <w:rFonts w:eastAsia="Calibri" w:cs="Calibri"/>
+          <w:b w:val="false"/>
+          <w:bCs w:val="false"/>
+          <w:strike/>
+          <w:color w:val="auto"/>
+          <w:kern w:val="0"/>
+          <w:sz w:val="22"/>
+          <w:szCs w:val="22"/>
+          <w:lang w:val="en-GB" w:eastAsia="zh-CN" w:bidi="hi-IN"/>
+        </w:rPr>
+        <w:t xml:space="preserve">, riceverà tutti i pacchetti dai </w:t>
+      </w:r>
+      <w:r>
+        <w:rPr>
+          <w:rFonts w:eastAsia="Calibri" w:cs="Calibri"/>
+          <w:b/>
+          <w:bCs/>
+          <w:strike/>
+          <w:color w:val="auto"/>
+          <w:kern w:val="0"/>
+          <w:sz w:val="22"/>
+          <w:szCs w:val="22"/>
+          <w:lang w:val="en-GB" w:eastAsia="zh-CN" w:bidi="hi-IN"/>
+        </w:rPr>
+        <w:t>Transmitter</w:t>
+      </w:r>
+      <w:r>
+        <w:rPr>
+          <w:rFonts w:eastAsia="Calibri" w:cs="Calibri"/>
+          <w:b w:val="false"/>
+          <w:bCs w:val="false"/>
+          <w:strike/>
+          <w:color w:val="auto"/>
+          <w:kern w:val="0"/>
+          <w:sz w:val="22"/>
+          <w:szCs w:val="22"/>
+          <w:lang w:val="en-GB" w:eastAsia="zh-CN" w:bidi="hi-IN"/>
+        </w:rPr>
+        <w:t>, per il timeslot corrente.</w:t>
+      </w:r>
+    </w:p>
+    <w:p>
+      <w:pPr>
+        <w:pStyle w:val="LOnormal"/>
+        <w:spacing w:before="0" w:after="160"/>
+        <w:rPr>
+          <w:strike/>
+        </w:rPr>
+      </w:pPr>
+      <w:r>
+        <w:rPr>
+          <w:b/>
+          <w:bCs/>
+          <w:strike/>
+        </w:rPr>
+        <w:t xml:space="preserve">Nota: </w:t>
+      </w:r>
+      <w:r>
+        <w:rPr>
+          <w:b w:val="false"/>
+          <w:bCs w:val="false"/>
+          <w:strike/>
+        </w:rPr>
+        <w:t xml:space="preserve">Gran parte della comunicazione tra </w:t>
+      </w:r>
+      <w:r>
+        <w:rPr>
+          <w:b/>
+          <w:bCs/>
+          <w:strike/>
+        </w:rPr>
+        <w:t xml:space="preserve">Transmitter e </w:t>
+      </w:r>
+      <w:r>
+        <w:rPr>
+          <w:rFonts w:eastAsia="Calibri" w:cs="Calibri"/>
+          <w:b/>
+          <w:bCs/>
+          <w:strike/>
+          <w:color w:val="auto"/>
+          <w:kern w:val="0"/>
+          <w:sz w:val="22"/>
+          <w:szCs w:val="22"/>
+          <w:lang w:val="en-GB" w:eastAsia="zh-CN" w:bidi="hi-IN"/>
+        </w:rPr>
+        <w:t>Channel</w:t>
+      </w:r>
+      <w:r>
+        <w:rPr>
+          <w:b/>
+          <w:bCs/>
+          <w:strike/>
+        </w:rPr>
+        <w:t xml:space="preserve"> </w:t>
+      </w:r>
+      <w:r>
+        <w:rPr>
+          <w:b w:val="false"/>
+          <w:bCs w:val="false"/>
+          <w:strike/>
+        </w:rPr>
+        <w:t>avverrà sempre allo stesso istante (no propagation delay nei link), sfruttando messaggi con priorità.</w:t>
+      </w:r>
+    </w:p>
+    <w:p>
+      <w:pPr>
+        <w:pStyle w:val="LOnormal"/>
+        <w:numPr>
+          <w:ilvl w:val="0"/>
+          <w:numId w:val="0"/>
+        </w:numPr>
+        <w:spacing w:before="0" w:after="160"/>
+        <w:ind w:left="720" w:hanging="0"/>
+        <w:rPr>
+          <w:strike/>
+        </w:rPr>
+      </w:pPr>
+      <w:r>
+        <w:rPr>
+          <w:rFonts w:eastAsia="Calibri" w:cs="Calibri"/>
+          <w:b w:val="false"/>
+          <w:bCs w:val="false"/>
+          <w:strike/>
+          <w:color w:val="auto"/>
+          <w:kern w:val="0"/>
+          <w:sz w:val="22"/>
+          <w:szCs w:val="22"/>
+          <w:lang w:val="en-GB" w:eastAsia="zh-CN" w:bidi="hi-IN"/>
+        </w:rPr>
+        <w:t xml:space="preserve"> </w:t>
+      </w:r>
+    </w:p>
+    <w:p>
+      <w:pPr>
+        <w:pStyle w:val="LOnormal"/>
+        <w:numPr>
+          <w:ilvl w:val="0"/>
+          <w:numId w:val="0"/>
+        </w:numPr>
+        <w:spacing w:before="0" w:after="160"/>
+        <w:ind w:left="0" w:hanging="0"/>
+        <w:rPr>
+          <w:b/>
+          <w:b/>
+          <w:bCs/>
+        </w:rPr>
+      </w:pPr>
+      <w:r>
+        <w:rPr>
+          <w:rFonts w:eastAsia="Calibri" w:cs="Calibri"/>
+          <w:b/>
+          <w:bCs/>
+          <w:color w:val="auto"/>
+          <w:kern w:val="0"/>
+          <w:sz w:val="22"/>
+          <w:szCs w:val="22"/>
+          <w:lang w:val="en-GB" w:eastAsia="zh-CN" w:bidi="hi-IN"/>
+        </w:rPr>
+        <w:t>VERIFICATION EXPERIMENTS:</w:t>
+      </w:r>
+    </w:p>
+    <w:p>
+      <w:pPr>
+        <w:pStyle w:val="LOnormal"/>
+        <w:numPr>
+          <w:ilvl w:val="0"/>
+          <w:numId w:val="0"/>
+        </w:numPr>
+        <w:spacing w:before="0" w:after="160"/>
+        <w:ind w:left="0" w:hanging="0"/>
+        <w:rPr>
+          <w:b/>
+          <w:b/>
+          <w:bCs/>
+        </w:rPr>
+      </w:pPr>
+      <w:r>
+        <w:rPr>
+          <w:rFonts w:eastAsia="Calibri" w:cs="Calibri"/>
+          <w:b/>
+          <w:bCs/>
+          <w:color w:val="auto"/>
+          <w:kern w:val="0"/>
+          <w:sz w:val="22"/>
+          <w:szCs w:val="22"/>
+          <w:lang w:val="en-GB" w:eastAsia="zh-CN" w:bidi="hi-IN"/>
+        </w:rPr>
+        <w:t>**Modificare thoughput</w:t>
+      </w:r>
+    </w:p>
+    <w:p>
+      <w:pPr>
+        <w:pStyle w:val="LOnormal"/>
+        <w:numPr>
+          <w:ilvl w:val="0"/>
+          <w:numId w:val="0"/>
+        </w:numPr>
+        <w:spacing w:before="0" w:after="160"/>
+        <w:ind w:left="0" w:hanging="0"/>
+        <w:rPr>
+          <w:b/>
+          <w:b/>
+          <w:bCs/>
+        </w:rPr>
+      </w:pPr>
+      <w:r>
+        <w:rPr>
+          <w:rFonts w:eastAsia="Calibri" w:cs="Calibri"/>
+          <w:b/>
+          <w:bCs/>
+          <w:color w:val="auto"/>
+          <w:kern w:val="0"/>
+          <w:sz w:val="22"/>
+          <w:szCs w:val="22"/>
+          <w:lang w:val="en-GB" w:eastAsia="zh-CN" w:bidi="hi-IN"/>
+        </w:rPr>
+        <w:tab/>
+      </w:r>
+      <w:r>
+        <w:rPr>
+          <w:rFonts w:eastAsia="Calibri" w:cs="Calibri"/>
+          <w:b/>
+          <w:bCs/>
+          <w:color w:val="auto"/>
+          <w:kern w:val="0"/>
+          <w:sz w:val="22"/>
+          <w:szCs w:val="22"/>
+          <w:lang w:val="en-GB" w:eastAsia="zh-CN" w:bidi="hi-IN"/>
+        </w:rPr>
+        <w:t xml:space="preserve">1) Solo deterministici </w:t>
+      </w:r>
+    </w:p>
+    <w:p>
+      <w:pPr>
+        <w:pStyle w:val="LOnormal"/>
+        <w:numPr>
+          <w:ilvl w:val="0"/>
+          <w:numId w:val="8"/>
+        </w:numPr>
+        <w:spacing w:before="0" w:after="160"/>
+        <w:rPr>
+          <w:b/>
+          <w:b/>
+          <w:bCs/>
+        </w:rPr>
+      </w:pPr>
+      <w:r>
+        <w:rPr>
+          <w:rFonts w:eastAsia="Calibri" w:cs="Calibri"/>
+          <w:b/>
+          <w:bCs/>
+          <w:color w:val="auto"/>
+          <w:kern w:val="0"/>
+          <w:sz w:val="22"/>
+          <w:szCs w:val="22"/>
+          <w:lang w:val="en-GB" w:eastAsia="zh-CN" w:bidi="hi-IN"/>
+        </w:rPr>
+        <w:t>Un coppia tx-rx, un canale, Probabilità di trasmissione a 1, Interarrival time deterministico (&gt; timeslot)</w:t>
+      </w:r>
+    </w:p>
+    <w:p>
+      <w:pPr>
+        <w:pStyle w:val="LOnormal"/>
+        <w:numPr>
+          <w:ilvl w:val="0"/>
+          <w:numId w:val="0"/>
+        </w:numPr>
+        <w:spacing w:before="0" w:after="160"/>
+        <w:ind w:left="720" w:hanging="0"/>
+        <w:rPr>
+          <w:b/>
+          <w:b/>
+          <w:bCs/>
+        </w:rPr>
+      </w:pPr>
+      <w:r>
+        <w:rPr>
+          <w:rFonts w:eastAsia="Calibri" w:cs="Calibri"/>
+          <w:b/>
+          <w:bCs/>
+          <w:color w:val="auto"/>
+          <w:kern w:val="0"/>
+          <w:sz w:val="22"/>
+          <w:szCs w:val="22"/>
+          <w:lang w:val="en-GB" w:eastAsia="zh-CN" w:bidi="hi-IN"/>
+        </w:rPr>
+        <w:t>2) Scelta canale casuale</w:t>
+      </w:r>
+    </w:p>
+    <w:p>
+      <w:pPr>
+        <w:pStyle w:val="LOnormal"/>
+        <w:numPr>
+          <w:ilvl w:val="0"/>
+          <w:numId w:val="8"/>
+        </w:numPr>
+        <w:spacing w:before="0" w:after="160"/>
+        <w:rPr>
+          <w:b/>
+          <w:b/>
+          <w:bCs/>
+        </w:rPr>
+      </w:pPr>
+      <w:r>
+        <w:rPr>
+          <w:rFonts w:eastAsia="Calibri" w:cs="Calibri"/>
+          <w:b/>
+          <w:bCs/>
+          <w:color w:val="auto"/>
+          <w:kern w:val="0"/>
+          <w:sz w:val="22"/>
+          <w:szCs w:val="22"/>
+          <w:lang w:val="en-GB" w:eastAsia="zh-CN" w:bidi="hi-IN"/>
+        </w:rPr>
+        <w:t>Una coppia tx-rx, 5 canali, Probabilità di trasmissione a 1, interarrival time deterministico (con pacchetto sempre nel buffer : &lt; timeslot)</w:t>
+      </w:r>
+    </w:p>
+    <w:p>
+      <w:pPr>
+        <w:pStyle w:val="LOnormal"/>
+        <w:numPr>
+          <w:ilvl w:val="0"/>
+          <w:numId w:val="0"/>
+        </w:numPr>
+        <w:spacing w:before="0" w:after="160"/>
+        <w:ind w:left="720" w:hanging="0"/>
+        <w:rPr>
+          <w:b/>
+          <w:b/>
+          <w:bCs/>
+        </w:rPr>
+      </w:pPr>
+      <w:r>
+        <w:rPr>
+          <w:rFonts w:eastAsia="Calibri" w:cs="Calibri"/>
+          <w:b/>
+          <w:bCs/>
+          <w:color w:val="auto"/>
+          <w:kern w:val="0"/>
+          <w:sz w:val="22"/>
+          <w:szCs w:val="22"/>
+          <w:lang w:val="en-GB" w:eastAsia="zh-CN" w:bidi="hi-IN"/>
+        </w:rPr>
+        <w:t>3) P trasmissione casuale</w:t>
+      </w:r>
+    </w:p>
+    <w:p>
+      <w:pPr>
+        <w:pStyle w:val="LOnormal"/>
+        <w:numPr>
+          <w:ilvl w:val="0"/>
+          <w:numId w:val="8"/>
+        </w:numPr>
+        <w:spacing w:before="0" w:after="160"/>
+        <w:rPr>
+          <w:b/>
+          <w:b/>
+          <w:bCs/>
+        </w:rPr>
+      </w:pPr>
+      <w:r>
+        <w:rPr>
+          <w:rFonts w:eastAsia="Calibri" w:cs="Calibri"/>
+          <w:b/>
+          <w:bCs/>
+          <w:color w:val="auto"/>
+          <w:kern w:val="0"/>
+          <w:sz w:val="22"/>
+          <w:szCs w:val="22"/>
+          <w:lang w:val="en-GB" w:eastAsia="zh-CN" w:bidi="hi-IN"/>
+        </w:rPr>
+        <w:t xml:space="preserve">Un coppia, un canale, probabilità di trasmissione a 0.5, interarrival time deterministico (&gt; timeslot) </w:t>
+      </w:r>
+      <w:r>
+        <w:rPr>
+          <w:rFonts w:eastAsia="Calibri" w:cs="Calibri"/>
+          <w:b/>
+          <w:bCs/>
+          <w:color w:val="auto"/>
+          <w:kern w:val="0"/>
+          <w:sz w:val="22"/>
+          <w:szCs w:val="22"/>
+          <w:lang w:val="en-GB" w:eastAsia="zh-CN" w:bidi="hi-IN"/>
+        </w:rPr>
+        <w:t>=&gt; modello con Binomial distribution per packet sent</w:t>
+      </w:r>
+    </w:p>
+    <w:p>
+      <w:pPr>
+        <w:pStyle w:val="LOnormal"/>
+        <w:numPr>
+          <w:ilvl w:val="0"/>
+          <w:numId w:val="0"/>
+        </w:numPr>
+        <w:spacing w:before="0" w:after="160"/>
+        <w:ind w:left="720" w:hanging="0"/>
+        <w:rPr>
+          <w:b/>
+          <w:b/>
+          <w:bCs/>
+        </w:rPr>
+      </w:pPr>
+      <w:r>
+        <w:rPr>
+          <w:rFonts w:eastAsia="Calibri" w:cs="Calibri"/>
+          <w:b/>
+          <w:bCs/>
+          <w:color w:val="auto"/>
+          <w:kern w:val="0"/>
+          <w:sz w:val="22"/>
+          <w:szCs w:val="22"/>
+          <w:lang w:val="en-GB" w:eastAsia="zh-CN" w:bidi="hi-IN"/>
+        </w:rPr>
+        <w:t>3</w:t>
+      </w:r>
+      <w:r>
+        <w:rPr>
+          <w:rFonts w:eastAsia="Calibri" w:cs="Calibri"/>
+          <w:b/>
+          <w:bCs/>
+          <w:color w:val="auto"/>
+          <w:kern w:val="0"/>
+          <w:sz w:val="22"/>
+          <w:szCs w:val="22"/>
+          <w:lang w:val="en-GB" w:eastAsia="zh-CN" w:bidi="hi-IN"/>
+        </w:rPr>
+        <w:t>) Più coppie → collisioni possibili</w:t>
+      </w:r>
+    </w:p>
+    <w:p>
+      <w:pPr>
+        <w:pStyle w:val="LOnormal"/>
+        <w:numPr>
+          <w:ilvl w:val="0"/>
+          <w:numId w:val="8"/>
+        </w:numPr>
+        <w:spacing w:before="0" w:after="160"/>
+        <w:rPr>
+          <w:b/>
+          <w:b/>
+          <w:bCs/>
+        </w:rPr>
+      </w:pPr>
+      <w:r>
+        <w:rPr>
+          <w:rFonts w:eastAsia="Calibri" w:cs="Calibri"/>
+          <w:b/>
+          <w:bCs/>
+          <w:color w:val="auto"/>
+          <w:kern w:val="0"/>
+          <w:sz w:val="22"/>
+          <w:szCs w:val="22"/>
+          <w:lang w:val="en-GB" w:eastAsia="zh-CN" w:bidi="hi-IN"/>
+        </w:rPr>
+        <w:t>Due coppie, 1 canale, Probabilità di trasmissione a 1, interarrival time deterministico, buffer 5 slot =&gt; deve rispettare slotted aloha</w:t>
+      </w:r>
+    </w:p>
+    <w:p>
+      <w:pPr>
+        <w:pStyle w:val="LOnormal"/>
+        <w:numPr>
+          <w:ilvl w:val="0"/>
+          <w:numId w:val="8"/>
+        </w:numPr>
+        <w:spacing w:before="0" w:after="160"/>
+        <w:rPr>
+          <w:b/>
+          <w:b/>
+          <w:bCs/>
+        </w:rPr>
+      </w:pPr>
+      <w:r>
+        <w:rPr>
+          <w:rFonts w:eastAsia="Calibri" w:cs="Calibri"/>
+          <w:b/>
+          <w:bCs/>
+          <w:color w:val="auto"/>
+          <w:kern w:val="0"/>
+          <w:sz w:val="22"/>
+          <w:szCs w:val="22"/>
+          <w:lang w:val="en-GB" w:eastAsia="zh-CN" w:bidi="hi-IN"/>
+        </w:rPr>
+        <w:t>Tre coppie, 2 canali, Probabilità di trasmissione a 1, interarrival time deterministico, buffer 5 slot =&gt; deve rispettare slotted aloha</w:t>
+      </w:r>
+    </w:p>
+    <w:p>
+      <w:pPr>
+        <w:pStyle w:val="LOnormal"/>
+        <w:numPr>
+          <w:ilvl w:val="0"/>
+          <w:numId w:val="0"/>
+        </w:numPr>
+        <w:spacing w:before="0" w:after="160"/>
+        <w:ind w:left="720" w:hanging="0"/>
+        <w:rPr>
+          <w:b/>
+          <w:b/>
+          <w:bCs/>
+        </w:rPr>
+      </w:pPr>
+      <w:r>
+        <w:rPr>
+          <w:rFonts w:eastAsia="Calibri" w:cs="Calibri"/>
+          <w:b/>
+          <w:bCs/>
+          <w:color w:val="auto"/>
+          <w:kern w:val="0"/>
+          <w:sz w:val="22"/>
+          <w:szCs w:val="22"/>
+          <w:lang w:val="en-GB" w:eastAsia="zh-CN" w:bidi="hi-IN"/>
+        </w:rPr>
+        <w:t>5) Test casi limite</w:t>
+      </w:r>
+    </w:p>
+    <w:p>
+      <w:pPr>
+        <w:pStyle w:val="LOnormal"/>
+        <w:numPr>
+          <w:ilvl w:val="0"/>
+          <w:numId w:val="8"/>
         </w:numPr>
         <w:spacing w:before="0" w:after="160"/>
         <w:rPr/>
@@ -866,75 +2139,23 @@
       <w:r>
         <w:rPr>
           <w:rFonts w:eastAsia="Calibri" w:cs="Calibri"/>
-          <w:b w:val="false"/>
-          <w:bCs w:val="false"/>
-          <w:color w:val="auto"/>
-          <w:kern w:val="0"/>
-          <w:sz w:val="22"/>
-          <w:szCs w:val="22"/>
-          <w:lang w:val="en-GB" w:eastAsia="zh-CN" w:bidi="hi-IN"/>
-        </w:rPr>
-        <w:t>Nel caso</w:t>
-      </w:r>
-      <w:r>
-        <w:rPr>
-          <w:rFonts w:eastAsia="Calibri" w:cs="Calibri"/>
-          <w:b/>
-          <w:bCs/>
-          <w:color w:val="auto"/>
-          <w:kern w:val="0"/>
-          <w:sz w:val="22"/>
-          <w:szCs w:val="22"/>
-          <w:lang w:val="en-GB" w:eastAsia="zh-CN" w:bidi="hi-IN"/>
-        </w:rPr>
-        <w:t xml:space="preserve"> la coda sia non vuota e non sia in backoff</w:t>
-      </w:r>
-      <w:r>
-        <w:rPr>
-          <w:rFonts w:eastAsia="Calibri" w:cs="Calibri"/>
-          <w:b w:val="false"/>
-          <w:bCs w:val="false"/>
-          <w:color w:val="auto"/>
-          <w:kern w:val="0"/>
-          <w:sz w:val="22"/>
-          <w:szCs w:val="22"/>
-          <w:lang w:val="en-GB" w:eastAsia="zh-CN" w:bidi="hi-IN"/>
-        </w:rPr>
-        <w:t>, il</w:t>
-      </w:r>
-      <w:r>
-        <w:rPr>
-          <w:rFonts w:eastAsia="Calibri" w:cs="Calibri"/>
-          <w:b/>
-          <w:bCs/>
-          <w:color w:val="auto"/>
-          <w:kern w:val="0"/>
-          <w:sz w:val="22"/>
-          <w:szCs w:val="22"/>
-          <w:lang w:val="en-GB" w:eastAsia="zh-CN" w:bidi="hi-IN"/>
-        </w:rPr>
-        <w:t xml:space="preserve"> Transmitter</w:t>
-      </w:r>
-      <w:r>
-        <w:rPr>
-          <w:rFonts w:eastAsia="Calibri" w:cs="Calibri"/>
-          <w:b w:val="false"/>
-          <w:bCs w:val="false"/>
-          <w:color w:val="auto"/>
-          <w:kern w:val="0"/>
-          <w:sz w:val="22"/>
-          <w:szCs w:val="22"/>
-          <w:lang w:val="en-GB" w:eastAsia="zh-CN" w:bidi="hi-IN"/>
-        </w:rPr>
-        <w:t xml:space="preserve"> proverà ad inviare il pacchetto in testa alla coda nel canale.</w:t>
-      </w:r>
-    </w:p>
-    <w:p>
-      <w:pPr>
-        <w:pStyle w:val="LOnormal"/>
-        <w:numPr>
-          <w:ilvl w:val="2"/>
-          <w:numId w:val="6"/>
+          <w:b/>
+          <w:bCs/>
+          <w:color w:val="auto"/>
+          <w:kern w:val="0"/>
+          <w:sz w:val="22"/>
+          <w:szCs w:val="22"/>
+          <w:lang w:val="en-GB" w:eastAsia="zh-CN" w:bidi="hi-IN"/>
+        </w:rPr>
+        <w:t>Degeneracy test (Probabilità trasmissione a 0, 0 coppie tx-rx</w:t>
+      </w:r>
+    </w:p>
+    <w:p>
+      <w:pPr>
+        <w:pStyle w:val="LOnormal"/>
+        <w:numPr>
+          <w:ilvl w:val="0"/>
+          <w:numId w:val="8"/>
         </w:numPr>
         <w:spacing w:before="0" w:after="160"/>
         <w:rPr/>
@@ -942,75 +2163,23 @@
       <w:r>
         <w:rPr>
           <w:rFonts w:eastAsia="Calibri" w:cs="Calibri"/>
-          <w:b w:val="false"/>
-          <w:bCs w:val="false"/>
-          <w:color w:val="auto"/>
-          <w:kern w:val="0"/>
-          <w:sz w:val="22"/>
-          <w:szCs w:val="22"/>
-          <w:lang w:val="en-GB" w:eastAsia="zh-CN" w:bidi="hi-IN"/>
-        </w:rPr>
-        <w:t xml:space="preserve">In caso di successo nel tentativo di trasmissione, il </w:t>
-      </w:r>
-      <w:r>
-        <w:rPr>
-          <w:rFonts w:eastAsia="Calibri" w:cs="Calibri"/>
-          <w:b/>
-          <w:bCs/>
-          <w:color w:val="auto"/>
-          <w:kern w:val="0"/>
-          <w:sz w:val="22"/>
-          <w:szCs w:val="22"/>
-          <w:lang w:val="en-GB" w:eastAsia="zh-CN" w:bidi="hi-IN"/>
-        </w:rPr>
-        <w:t xml:space="preserve">Transmitter </w:t>
-      </w:r>
-      <w:r>
-        <w:rPr>
-          <w:rFonts w:eastAsia="Calibri" w:cs="Calibri"/>
-          <w:b w:val="false"/>
-          <w:bCs w:val="false"/>
-          <w:color w:val="auto"/>
-          <w:kern w:val="0"/>
-          <w:sz w:val="22"/>
-          <w:szCs w:val="22"/>
-          <w:lang w:val="en-GB" w:eastAsia="zh-CN" w:bidi="hi-IN"/>
-        </w:rPr>
-        <w:t xml:space="preserve">invierà effettivamente il pacchetto al </w:t>
-      </w:r>
-      <w:r>
-        <w:rPr>
-          <w:rFonts w:eastAsia="Calibri" w:cs="Calibri"/>
-          <w:b/>
-          <w:bCs/>
-          <w:color w:val="auto"/>
-          <w:kern w:val="0"/>
-          <w:sz w:val="22"/>
-          <w:szCs w:val="22"/>
-          <w:lang w:val="en-GB" w:eastAsia="zh-CN" w:bidi="hi-IN"/>
-        </w:rPr>
-        <w:t>Channel</w:t>
-      </w:r>
-      <w:r>
-        <w:rPr>
-          <w:rFonts w:eastAsia="Calibri" w:cs="Calibri"/>
-          <w:b w:val="false"/>
-          <w:bCs w:val="false"/>
-          <w:color w:val="auto"/>
-          <w:kern w:val="0"/>
-          <w:sz w:val="22"/>
-          <w:szCs w:val="22"/>
-          <w:lang w:val="en-GB" w:eastAsia="zh-CN" w:bidi="hi-IN"/>
-        </w:rPr>
-        <w:t xml:space="preserve"> ed attenderà una risposta da esso nel timeslot successivo. </w:t>
-      </w:r>
-    </w:p>
-    <w:p>
-      <w:pPr>
-        <w:pStyle w:val="LOnormal"/>
-        <w:numPr>
-          <w:ilvl w:val="2"/>
-          <w:numId w:val="6"/>
+          <w:b/>
+          <w:bCs/>
+          <w:color w:val="auto"/>
+          <w:kern w:val="0"/>
+          <w:sz w:val="22"/>
+          <w:szCs w:val="22"/>
+          <w:lang w:val="en-GB" w:eastAsia="zh-CN" w:bidi="hi-IN"/>
+        </w:rPr>
+        <w:t>Consistency test (1 coppia, 1 canale, interarrival deterministico a k vs 2 coppie 500 canali, interarrival deterministico a 2k)</w:t>
+      </w:r>
+    </w:p>
+    <w:p>
+      <w:pPr>
+        <w:pStyle w:val="LOnormal"/>
+        <w:numPr>
+          <w:ilvl w:val="0"/>
+          <w:numId w:val="8"/>
         </w:numPr>
         <w:spacing w:before="0" w:after="160"/>
         <w:rPr/>
@@ -1018,837 +2187,15 @@
       <w:r>
         <w:rPr>
           <w:rFonts w:eastAsia="Calibri" w:cs="Calibri"/>
-          <w:b w:val="false"/>
-          <w:bCs w:val="false"/>
-          <w:color w:val="auto"/>
-          <w:kern w:val="0"/>
-          <w:sz w:val="22"/>
-          <w:szCs w:val="22"/>
-          <w:lang w:val="en-GB" w:eastAsia="zh-CN" w:bidi="hi-IN"/>
-        </w:rPr>
-        <w:t>Altrimenti ritenterà il rinvio al successivo time slot.</w:t>
-      </w:r>
-    </w:p>
-    <w:p>
-      <w:pPr>
-        <w:pStyle w:val="LOnormal"/>
-        <w:numPr>
-          <w:ilvl w:val="0"/>
-          <w:numId w:val="6"/>
-        </w:numPr>
-        <w:spacing w:before="0" w:after="160"/>
-        <w:rPr/>
-      </w:pPr>
-      <w:r>
-        <w:rPr>
-          <w:rFonts w:eastAsia="Calibri" w:cs="Calibri"/>
-          <w:b w:val="false"/>
-          <w:bCs w:val="false"/>
-          <w:color w:val="auto"/>
-          <w:kern w:val="0"/>
-          <w:sz w:val="22"/>
-          <w:szCs w:val="22"/>
-          <w:lang w:val="en-GB" w:eastAsia="zh-CN" w:bidi="hi-IN"/>
-        </w:rPr>
-        <w:t xml:space="preserve">Il </w:t>
-      </w:r>
-      <w:r>
-        <w:rPr>
-          <w:rFonts w:eastAsia="Calibri" w:cs="Calibri"/>
-          <w:b/>
-          <w:bCs/>
-          <w:color w:val="auto"/>
-          <w:kern w:val="0"/>
-          <w:sz w:val="22"/>
-          <w:szCs w:val="22"/>
-          <w:lang w:val="en-GB" w:eastAsia="zh-CN" w:bidi="hi-IN"/>
-        </w:rPr>
-        <w:t xml:space="preserve">Transmitter </w:t>
-      </w:r>
-      <w:r>
-        <w:rPr>
-          <w:rFonts w:eastAsia="Calibri" w:cs="Calibri"/>
-          <w:b w:val="false"/>
-          <w:bCs w:val="false"/>
-          <w:color w:val="auto"/>
-          <w:kern w:val="0"/>
-          <w:sz w:val="22"/>
-          <w:szCs w:val="22"/>
-          <w:lang w:val="en-GB" w:eastAsia="zh-CN" w:bidi="hi-IN"/>
-        </w:rPr>
-        <w:t xml:space="preserve">può essere anche risvegliato dagli </w:t>
-      </w:r>
-      <w:r>
-        <w:rPr>
-          <w:rFonts w:eastAsia="Calibri" w:cs="Calibri"/>
-          <w:b/>
-          <w:bCs/>
-          <w:color w:val="auto"/>
-          <w:kern w:val="0"/>
-          <w:sz w:val="22"/>
-          <w:szCs w:val="22"/>
-          <w:lang w:val="en-GB" w:eastAsia="zh-CN" w:bidi="hi-IN"/>
-        </w:rPr>
-        <w:t>arrivi dei pacchetti in qualsiasi istante</w:t>
-      </w:r>
-      <w:r>
-        <w:rPr>
-          <w:rFonts w:eastAsia="Calibri" w:cs="Calibri"/>
-          <w:b w:val="false"/>
-          <w:bCs w:val="false"/>
-          <w:color w:val="auto"/>
-          <w:kern w:val="0"/>
-          <w:sz w:val="22"/>
-          <w:szCs w:val="22"/>
-          <w:lang w:val="en-GB" w:eastAsia="zh-CN" w:bidi="hi-IN"/>
-        </w:rPr>
-        <w:t>, il Transmitter effettuerà le seguenti azioni</w:t>
-      </w:r>
-    </w:p>
-    <w:p>
-      <w:pPr>
-        <w:pStyle w:val="LOnormal"/>
-        <w:numPr>
-          <w:ilvl w:val="1"/>
-          <w:numId w:val="6"/>
-        </w:numPr>
-        <w:spacing w:before="0" w:after="160"/>
-        <w:rPr/>
-      </w:pPr>
-      <w:r>
-        <w:rPr>
-          <w:rFonts w:eastAsia="Calibri" w:cs="Calibri"/>
-          <w:b w:val="false"/>
-          <w:bCs w:val="false"/>
-          <w:color w:val="auto"/>
-          <w:kern w:val="0"/>
-          <w:sz w:val="22"/>
-          <w:szCs w:val="22"/>
-          <w:lang w:val="en-GB" w:eastAsia="zh-CN" w:bidi="hi-IN"/>
-        </w:rPr>
-        <w:t>Tenterà di memorizzare il pacchetto in caso ci sia spazio nel buffer</w:t>
-      </w:r>
-    </w:p>
-    <w:p>
-      <w:pPr>
-        <w:pStyle w:val="LOnormal"/>
-        <w:numPr>
-          <w:ilvl w:val="1"/>
-          <w:numId w:val="6"/>
-        </w:numPr>
-        <w:spacing w:before="0" w:after="160"/>
-        <w:rPr/>
-      </w:pPr>
-      <w:r>
-        <w:rPr>
-          <w:rFonts w:eastAsia="Calibri" w:cs="Calibri"/>
-          <w:b w:val="false"/>
-          <w:bCs w:val="false"/>
-          <w:color w:val="auto"/>
-          <w:kern w:val="0"/>
-          <w:sz w:val="22"/>
-          <w:szCs w:val="22"/>
-          <w:lang w:val="en-GB" w:eastAsia="zh-CN" w:bidi="hi-IN"/>
-        </w:rPr>
-        <w:t xml:space="preserve">Schedulerà l’arrivo del prossimo pacchetto </w:t>
-      </w:r>
-    </w:p>
-    <w:p>
-      <w:pPr>
-        <w:pStyle w:val="LOnormal"/>
-        <w:spacing w:before="0" w:after="160"/>
-        <w:rPr>
-          <w:b/>
-          <w:b/>
-          <w:bCs/>
-        </w:rPr>
-      </w:pPr>
-      <w:r>
-        <w:rPr>
-          <w:rFonts w:eastAsia="Calibri" w:cs="Calibri"/>
-          <w:b/>
-          <w:bCs/>
-          <w:color w:val="auto"/>
-          <w:kern w:val="0"/>
-          <w:sz w:val="22"/>
-          <w:szCs w:val="22"/>
-          <w:lang w:val="en-GB" w:eastAsia="zh-CN" w:bidi="hi-IN"/>
-        </w:rPr>
-        <w:t>CHANNEL</w:t>
-      </w:r>
-    </w:p>
-    <w:p>
-      <w:pPr>
-        <w:pStyle w:val="LOnormal"/>
-        <w:numPr>
-          <w:ilvl w:val="0"/>
-          <w:numId w:val="7"/>
-        </w:numPr>
-        <w:spacing w:before="0" w:after="160"/>
-        <w:rPr/>
-      </w:pPr>
-      <w:r>
-        <w:rPr>
-          <w:rFonts w:eastAsia="Calibri" w:cs="Calibri"/>
-          <w:b w:val="false"/>
-          <w:bCs w:val="false"/>
-          <w:color w:val="auto"/>
-          <w:kern w:val="0"/>
-          <w:sz w:val="22"/>
-          <w:szCs w:val="22"/>
-          <w:lang w:val="en-GB" w:eastAsia="zh-CN" w:bidi="hi-IN"/>
-        </w:rPr>
-        <w:t xml:space="preserve">Il </w:t>
-      </w:r>
-      <w:r>
-        <w:rPr>
-          <w:rFonts w:eastAsia="Calibri" w:cs="Calibri"/>
-          <w:b/>
-          <w:bCs/>
-          <w:color w:val="auto"/>
-          <w:kern w:val="0"/>
-          <w:sz w:val="22"/>
-          <w:szCs w:val="22"/>
-          <w:lang w:val="en-GB" w:eastAsia="zh-CN" w:bidi="hi-IN"/>
-        </w:rPr>
-        <w:t>Channel</w:t>
-      </w:r>
-      <w:r>
-        <w:rPr>
-          <w:rFonts w:eastAsia="Calibri" w:cs="Calibri"/>
-          <w:b w:val="false"/>
-          <w:bCs w:val="false"/>
-          <w:color w:val="auto"/>
-          <w:kern w:val="0"/>
-          <w:sz w:val="22"/>
-          <w:szCs w:val="22"/>
-          <w:lang w:val="en-GB" w:eastAsia="zh-CN" w:bidi="hi-IN"/>
-        </w:rPr>
-        <w:t xml:space="preserve"> viene risvegliato all’inizio di ogni timeslot. Il </w:t>
-      </w:r>
-      <w:r>
-        <w:rPr>
-          <w:rFonts w:eastAsia="Calibri" w:cs="Calibri"/>
-          <w:b/>
-          <w:bCs/>
-          <w:color w:val="auto"/>
-          <w:kern w:val="0"/>
-          <w:sz w:val="22"/>
-          <w:szCs w:val="22"/>
-          <w:lang w:val="en-GB" w:eastAsia="zh-CN" w:bidi="hi-IN"/>
-        </w:rPr>
-        <w:t>Channel</w:t>
-      </w:r>
-      <w:r>
-        <w:rPr>
-          <w:rFonts w:eastAsia="Calibri" w:cs="Calibri"/>
-          <w:b w:val="false"/>
-          <w:bCs w:val="false"/>
-          <w:color w:val="auto"/>
-          <w:kern w:val="0"/>
-          <w:sz w:val="22"/>
-          <w:szCs w:val="22"/>
-          <w:lang w:val="en-GB" w:eastAsia="zh-CN" w:bidi="hi-IN"/>
-        </w:rPr>
-        <w:t xml:space="preserve">, basandosi sulle sue strutture dati, invierà </w:t>
-      </w:r>
-      <w:r>
-        <w:rPr>
-          <w:rFonts w:eastAsia="Calibri" w:cs="Calibri"/>
-          <w:b/>
-          <w:bCs/>
-          <w:color w:val="auto"/>
-          <w:kern w:val="0"/>
-          <w:sz w:val="22"/>
-          <w:szCs w:val="22"/>
-          <w:lang w:val="en-GB" w:eastAsia="zh-CN" w:bidi="hi-IN"/>
-        </w:rPr>
-        <w:t>NACK/ACK,</w:t>
-      </w:r>
-      <w:r>
-        <w:rPr>
-          <w:rFonts w:eastAsia="Calibri" w:cs="Calibri"/>
-          <w:b w:val="false"/>
-          <w:bCs w:val="false"/>
-          <w:color w:val="auto"/>
-          <w:kern w:val="0"/>
-          <w:sz w:val="22"/>
-          <w:szCs w:val="22"/>
-          <w:lang w:val="en-GB" w:eastAsia="zh-CN" w:bidi="hi-IN"/>
-        </w:rPr>
-        <w:t xml:space="preserve"> ai</w:t>
-      </w:r>
-      <w:r>
-        <w:rPr>
-          <w:rFonts w:eastAsia="Calibri" w:cs="Calibri"/>
-          <w:b/>
-          <w:bCs/>
-          <w:color w:val="auto"/>
-          <w:kern w:val="0"/>
-          <w:sz w:val="22"/>
-          <w:szCs w:val="22"/>
-          <w:lang w:val="en-GB" w:eastAsia="zh-CN" w:bidi="hi-IN"/>
-        </w:rPr>
-        <w:t xml:space="preserve"> Transmitter</w:t>
-      </w:r>
-      <w:r>
-        <w:rPr>
-          <w:rFonts w:eastAsia="Calibri" w:cs="Calibri"/>
-          <w:b w:val="false"/>
-          <w:bCs w:val="false"/>
-          <w:color w:val="auto"/>
-          <w:kern w:val="0"/>
-          <w:sz w:val="22"/>
-          <w:szCs w:val="22"/>
-          <w:lang w:val="en-GB" w:eastAsia="zh-CN" w:bidi="hi-IN"/>
-        </w:rPr>
-        <w:t xml:space="preserve"> che hanno inviato un pacchetto nello scorso timeslot, o un semplice </w:t>
-      </w:r>
-      <w:r>
-        <w:rPr>
-          <w:rFonts w:eastAsia="Calibri" w:cs="Calibri"/>
-          <w:b/>
-          <w:bCs/>
-          <w:color w:val="auto"/>
-          <w:kern w:val="0"/>
-          <w:sz w:val="22"/>
-          <w:szCs w:val="22"/>
-          <w:lang w:val="en-GB" w:eastAsia="zh-CN" w:bidi="hi-IN"/>
-        </w:rPr>
-        <w:t xml:space="preserve">messaggio di sincronizzazione </w:t>
-      </w:r>
-      <w:r>
-        <w:rPr>
-          <w:rFonts w:eastAsia="Calibri" w:cs="Calibri"/>
-          <w:b w:val="false"/>
-          <w:bCs w:val="false"/>
-          <w:color w:val="auto"/>
-          <w:kern w:val="0"/>
-          <w:sz w:val="22"/>
-          <w:szCs w:val="22"/>
-          <w:lang w:val="en-GB" w:eastAsia="zh-CN" w:bidi="hi-IN"/>
-        </w:rPr>
-        <w:t xml:space="preserve">nel caso opposto. </w:t>
-      </w:r>
-      <w:r>
-        <w:rPr>
-          <w:rFonts w:eastAsia="Calibri" w:cs="Calibri"/>
-          <w:b/>
-          <w:bCs/>
-          <w:color w:val="auto"/>
-          <w:kern w:val="0"/>
-          <w:sz w:val="22"/>
-          <w:szCs w:val="22"/>
-          <w:lang w:val="en-GB" w:eastAsia="zh-CN" w:bidi="hi-IN"/>
-        </w:rPr>
-        <w:t xml:space="preserve"> </w:t>
-      </w:r>
-    </w:p>
-    <w:p>
-      <w:pPr>
-        <w:pStyle w:val="LOnormal"/>
-        <w:numPr>
-          <w:ilvl w:val="0"/>
-          <w:numId w:val="7"/>
-        </w:numPr>
-        <w:spacing w:before="0" w:after="160"/>
-        <w:rPr/>
-      </w:pPr>
-      <w:r>
-        <w:rPr>
-          <w:rFonts w:eastAsia="Calibri" w:cs="Calibri"/>
-          <w:b w:val="false"/>
-          <w:bCs w:val="false"/>
-          <w:color w:val="auto"/>
-          <w:kern w:val="0"/>
-          <w:sz w:val="22"/>
-          <w:szCs w:val="22"/>
-          <w:lang w:val="en-GB" w:eastAsia="zh-CN" w:bidi="hi-IN"/>
-        </w:rPr>
-        <w:t xml:space="preserve">ll </w:t>
-      </w:r>
-      <w:r>
-        <w:rPr>
-          <w:rFonts w:eastAsia="Calibri" w:cs="Calibri"/>
-          <w:b/>
-          <w:bCs/>
-          <w:color w:val="auto"/>
-          <w:kern w:val="0"/>
-          <w:sz w:val="22"/>
-          <w:szCs w:val="22"/>
-          <w:lang w:val="en-GB" w:eastAsia="zh-CN" w:bidi="hi-IN"/>
-        </w:rPr>
-        <w:t xml:space="preserve">Channel </w:t>
-      </w:r>
-      <w:r>
-        <w:rPr>
-          <w:rFonts w:eastAsia="Calibri" w:cs="Calibri"/>
-          <w:b w:val="false"/>
-          <w:bCs w:val="false"/>
-          <w:color w:val="auto"/>
-          <w:kern w:val="0"/>
-          <w:sz w:val="22"/>
-          <w:szCs w:val="22"/>
-          <w:lang w:val="en-GB" w:eastAsia="zh-CN" w:bidi="hi-IN"/>
-        </w:rPr>
-        <w:t xml:space="preserve">eliminerà I pacchetti ricevuti nei canali con collisioni e manderà I pacchetti “buoni” al </w:t>
-      </w:r>
-      <w:r>
-        <w:rPr>
-          <w:rFonts w:eastAsia="Calibri" w:cs="Calibri"/>
-          <w:b/>
-          <w:bCs/>
-          <w:color w:val="auto"/>
-          <w:kern w:val="0"/>
-          <w:sz w:val="22"/>
-          <w:szCs w:val="22"/>
-          <w:lang w:val="en-GB" w:eastAsia="zh-CN" w:bidi="hi-IN"/>
-        </w:rPr>
-        <w:t xml:space="preserve">Receiver, </w:t>
-      </w:r>
-      <w:r>
-        <w:rPr>
-          <w:rFonts w:eastAsia="Calibri" w:cs="Calibri"/>
-          <w:b w:val="false"/>
-          <w:bCs w:val="false"/>
-          <w:color w:val="auto"/>
-          <w:kern w:val="0"/>
-          <w:sz w:val="22"/>
-          <w:szCs w:val="22"/>
-          <w:lang w:val="en-GB" w:eastAsia="zh-CN" w:bidi="hi-IN"/>
-        </w:rPr>
-        <w:t xml:space="preserve">il tutto riferito al timeslot precedente. </w:t>
-      </w:r>
-    </w:p>
-    <w:p>
-      <w:pPr>
-        <w:pStyle w:val="LOnormal"/>
-        <w:numPr>
-          <w:ilvl w:val="0"/>
-          <w:numId w:val="7"/>
-        </w:numPr>
-        <w:spacing w:before="0" w:after="160"/>
-        <w:rPr/>
-      </w:pPr>
-      <w:r>
-        <w:rPr>
-          <w:rFonts w:eastAsia="Calibri" w:cs="Calibri"/>
-          <w:b w:val="false"/>
-          <w:bCs w:val="false"/>
-          <w:color w:val="auto"/>
-          <w:kern w:val="0"/>
-          <w:sz w:val="22"/>
-          <w:szCs w:val="22"/>
-          <w:lang w:val="en-GB" w:eastAsia="zh-CN" w:bidi="hi-IN"/>
-        </w:rPr>
-        <w:t xml:space="preserve">Il </w:t>
-      </w:r>
-      <w:r>
-        <w:rPr>
-          <w:rFonts w:eastAsia="Calibri" w:cs="Calibri"/>
-          <w:b/>
-          <w:bCs/>
-          <w:color w:val="auto"/>
-          <w:kern w:val="0"/>
-          <w:sz w:val="22"/>
-          <w:szCs w:val="22"/>
-          <w:lang w:val="en-GB" w:eastAsia="zh-CN" w:bidi="hi-IN"/>
-        </w:rPr>
-        <w:t>Channel</w:t>
-      </w:r>
-      <w:r>
-        <w:rPr>
-          <w:rFonts w:eastAsia="Calibri" w:cs="Calibri"/>
-          <w:b w:val="false"/>
-          <w:bCs w:val="false"/>
-          <w:color w:val="auto"/>
-          <w:kern w:val="0"/>
-          <w:sz w:val="22"/>
-          <w:szCs w:val="22"/>
-          <w:lang w:val="en-GB" w:eastAsia="zh-CN" w:bidi="hi-IN"/>
-        </w:rPr>
-        <w:t xml:space="preserve">, riceverà tutti i pacchetti dai </w:t>
-      </w:r>
-      <w:r>
-        <w:rPr>
-          <w:rFonts w:eastAsia="Calibri" w:cs="Calibri"/>
-          <w:b/>
-          <w:bCs/>
-          <w:color w:val="auto"/>
-          <w:kern w:val="0"/>
-          <w:sz w:val="22"/>
-          <w:szCs w:val="22"/>
-          <w:lang w:val="en-GB" w:eastAsia="zh-CN" w:bidi="hi-IN"/>
-        </w:rPr>
-        <w:t>Transmitter</w:t>
-      </w:r>
-      <w:r>
-        <w:rPr>
-          <w:rFonts w:eastAsia="Calibri" w:cs="Calibri"/>
-          <w:b w:val="false"/>
-          <w:bCs w:val="false"/>
-          <w:color w:val="auto"/>
-          <w:kern w:val="0"/>
-          <w:sz w:val="22"/>
-          <w:szCs w:val="22"/>
-          <w:lang w:val="en-GB" w:eastAsia="zh-CN" w:bidi="hi-IN"/>
-        </w:rPr>
-        <w:t>, per il timeslot corrente.</w:t>
-      </w:r>
-    </w:p>
-    <w:p>
-      <w:pPr>
-        <w:pStyle w:val="LOnormal"/>
-        <w:spacing w:before="0" w:after="160"/>
-        <w:rPr/>
-      </w:pPr>
-      <w:r>
-        <w:rPr>
-          <w:b/>
-          <w:bCs/>
-        </w:rPr>
-        <w:t xml:space="preserve">Nota: </w:t>
-      </w:r>
-      <w:r>
-        <w:rPr>
-          <w:b w:val="false"/>
-          <w:bCs w:val="false"/>
-        </w:rPr>
-        <w:t xml:space="preserve">Gran parte della comunicazione tra </w:t>
-      </w:r>
-      <w:r>
-        <w:rPr>
-          <w:b/>
-          <w:bCs/>
-        </w:rPr>
-        <w:t xml:space="preserve">Transmitter e </w:t>
-      </w:r>
-      <w:r>
-        <w:rPr>
-          <w:rFonts w:eastAsia="Calibri" w:cs="Calibri"/>
-          <w:b/>
-          <w:bCs/>
-          <w:color w:val="auto"/>
-          <w:kern w:val="0"/>
-          <w:sz w:val="22"/>
-          <w:szCs w:val="22"/>
-          <w:lang w:val="en-GB" w:eastAsia="zh-CN" w:bidi="hi-IN"/>
-        </w:rPr>
-        <w:t>Channel</w:t>
-      </w:r>
-      <w:r>
-        <w:rPr>
-          <w:b/>
-          <w:bCs/>
-        </w:rPr>
-        <w:t xml:space="preserve"> </w:t>
-      </w:r>
-      <w:r>
-        <w:rPr>
-          <w:b w:val="false"/>
-          <w:bCs w:val="false"/>
-        </w:rPr>
-        <w:t>avverrà sempre allo stesso istante (no propagation delay nei link), sfruttando messaggi con priorità.</w:t>
-      </w:r>
-    </w:p>
-    <w:p>
-      <w:pPr>
-        <w:pStyle w:val="LOnormal"/>
-        <w:numPr>
-          <w:ilvl w:val="0"/>
-          <w:numId w:val="0"/>
-        </w:numPr>
-        <w:spacing w:before="0" w:after="160"/>
-        <w:ind w:left="720" w:hanging="0"/>
-        <w:rPr/>
-      </w:pPr>
-      <w:r>
-        <w:rPr>
-          <w:rFonts w:eastAsia="Calibri" w:cs="Calibri"/>
-          <w:b w:val="false"/>
-          <w:bCs w:val="false"/>
-          <w:color w:val="auto"/>
-          <w:kern w:val="0"/>
-          <w:sz w:val="22"/>
-          <w:szCs w:val="22"/>
-          <w:lang w:val="en-GB" w:eastAsia="zh-CN" w:bidi="hi-IN"/>
-        </w:rPr>
-        <w:t xml:space="preserve"> </w:t>
-      </w:r>
-    </w:p>
-    <w:p>
-      <w:pPr>
-        <w:pStyle w:val="LOnormal"/>
-        <w:numPr>
-          <w:ilvl w:val="0"/>
-          <w:numId w:val="0"/>
-        </w:numPr>
-        <w:spacing w:before="0" w:after="160"/>
-        <w:ind w:left="0" w:hanging="0"/>
-        <w:rPr>
-          <w:b/>
-          <w:b/>
-          <w:bCs/>
-        </w:rPr>
-      </w:pPr>
-      <w:r>
-        <w:rPr>
-          <w:rFonts w:eastAsia="Calibri" w:cs="Calibri"/>
-          <w:b/>
-          <w:bCs/>
-          <w:color w:val="auto"/>
-          <w:kern w:val="0"/>
-          <w:sz w:val="22"/>
-          <w:szCs w:val="22"/>
-          <w:lang w:val="en-GB" w:eastAsia="zh-CN" w:bidi="hi-IN"/>
-        </w:rPr>
-        <w:t>VERIFICATION EXPERIMENTS:</w:t>
-      </w:r>
-    </w:p>
-    <w:p>
-      <w:pPr>
-        <w:pStyle w:val="LOnormal"/>
-        <w:numPr>
-          <w:ilvl w:val="0"/>
-          <w:numId w:val="0"/>
-        </w:numPr>
-        <w:spacing w:before="0" w:after="160"/>
-        <w:ind w:left="0" w:hanging="0"/>
-        <w:rPr>
-          <w:b/>
-          <w:b/>
-          <w:bCs/>
-        </w:rPr>
-      </w:pPr>
-      <w:r>
-        <w:rPr>
-          <w:rFonts w:eastAsia="Calibri" w:cs="Calibri"/>
-          <w:b/>
-          <w:bCs/>
-          <w:color w:val="auto"/>
-          <w:kern w:val="0"/>
-          <w:sz w:val="22"/>
-          <w:szCs w:val="22"/>
-          <w:lang w:val="en-GB" w:eastAsia="zh-CN" w:bidi="hi-IN"/>
-        </w:rPr>
-        <w:t>**Modificare thoughput</w:t>
-      </w:r>
-    </w:p>
-    <w:p>
-      <w:pPr>
-        <w:pStyle w:val="LOnormal"/>
-        <w:numPr>
-          <w:ilvl w:val="0"/>
-          <w:numId w:val="0"/>
-        </w:numPr>
-        <w:spacing w:before="0" w:after="160"/>
-        <w:ind w:left="0" w:hanging="0"/>
-        <w:rPr>
-          <w:b/>
-          <w:b/>
-          <w:bCs/>
-        </w:rPr>
-      </w:pPr>
-      <w:r>
-        <w:rPr>
-          <w:rFonts w:eastAsia="Calibri" w:cs="Calibri"/>
-          <w:b/>
-          <w:bCs/>
-          <w:color w:val="auto"/>
-          <w:kern w:val="0"/>
-          <w:sz w:val="22"/>
-          <w:szCs w:val="22"/>
-          <w:lang w:val="en-GB" w:eastAsia="zh-CN" w:bidi="hi-IN"/>
-        </w:rPr>
-        <w:t>**Aggiungere controllo #packet &gt;= #discarder + #received</w:t>
-      </w:r>
-    </w:p>
-    <w:p>
-      <w:pPr>
-        <w:pStyle w:val="LOnormal"/>
-        <w:numPr>
-          <w:ilvl w:val="0"/>
-          <w:numId w:val="8"/>
-        </w:numPr>
-        <w:spacing w:before="0" w:after="160"/>
-        <w:rPr>
-          <w:b/>
-          <w:b/>
-          <w:bCs/>
-        </w:rPr>
-      </w:pPr>
-      <w:r>
-        <w:rPr>
-          <w:rFonts w:eastAsia="Calibri" w:cs="Calibri"/>
-          <w:b/>
-          <w:bCs/>
-          <w:color w:val="auto"/>
-          <w:kern w:val="0"/>
-          <w:sz w:val="22"/>
-          <w:szCs w:val="22"/>
-          <w:lang w:val="en-GB" w:eastAsia="zh-CN" w:bidi="hi-IN"/>
-        </w:rPr>
-        <w:t>Un coppia tx-rx, un canale, Probabilità di trasmissione a 1, Interarrival time deterministico (&gt; timeslot), buffer 5 slot</w:t>
-      </w:r>
-    </w:p>
-    <w:p>
-      <w:pPr>
-        <w:pStyle w:val="LOnormal"/>
-        <w:numPr>
-          <w:ilvl w:val="0"/>
-          <w:numId w:val="8"/>
-        </w:numPr>
-        <w:spacing w:before="0" w:after="160"/>
-        <w:rPr>
-          <w:b/>
-          <w:b/>
-          <w:bCs/>
-        </w:rPr>
-      </w:pPr>
-      <w:r>
-        <w:rPr>
-          <w:rFonts w:eastAsia="Calibri" w:cs="Calibri"/>
-          <w:b/>
-          <w:bCs/>
-          <w:color w:val="auto"/>
-          <w:kern w:val="0"/>
-          <w:sz w:val="22"/>
-          <w:szCs w:val="22"/>
-          <w:lang w:val="en-GB" w:eastAsia="zh-CN" w:bidi="hi-IN"/>
-        </w:rPr>
-        <w:t>Una coppia tx-rx, 5 canali, Probabilità di trasmissione a 1, interarrival time deterministico (con pacchetto sempre nel buffer : &lt; timeslot), buffer 5 slot</w:t>
-      </w:r>
-    </w:p>
-    <w:p>
-      <w:pPr>
-        <w:pStyle w:val="LOnormal"/>
-        <w:numPr>
-          <w:ilvl w:val="0"/>
-          <w:numId w:val="8"/>
-        </w:numPr>
-        <w:spacing w:before="0" w:after="160"/>
-        <w:rPr>
-          <w:b/>
-          <w:b/>
-          <w:bCs/>
-        </w:rPr>
-      </w:pPr>
-      <w:r>
-        <w:rPr>
-          <w:rFonts w:eastAsia="Calibri" w:cs="Calibri"/>
-          <w:b/>
-          <w:bCs/>
-          <w:color w:val="auto"/>
-          <w:kern w:val="0"/>
-          <w:sz w:val="22"/>
-          <w:szCs w:val="22"/>
-          <w:lang w:val="en-GB" w:eastAsia="zh-CN" w:bidi="hi-IN"/>
-        </w:rPr>
-        <w:t>Un coppia, un canale, probabilità di trasmissione a 0.5, interarrival time deterministico (&gt; timeslot), buffer 5 slot</w:t>
-      </w:r>
-    </w:p>
-    <w:p>
-      <w:pPr>
-        <w:pStyle w:val="LOnormal"/>
-        <w:numPr>
-          <w:ilvl w:val="0"/>
-          <w:numId w:val="8"/>
-        </w:numPr>
-        <w:spacing w:before="0" w:after="160"/>
-        <w:rPr>
-          <w:b/>
-          <w:b/>
-          <w:bCs/>
-        </w:rPr>
-      </w:pPr>
-      <w:r>
-        <w:rPr>
-          <w:rFonts w:eastAsia="Calibri" w:cs="Calibri"/>
-          <w:b/>
-          <w:bCs/>
-          <w:color w:val="auto"/>
-          <w:kern w:val="0"/>
-          <w:sz w:val="22"/>
-          <w:szCs w:val="22"/>
-          <w:lang w:val="en-GB" w:eastAsia="zh-CN" w:bidi="hi-IN"/>
-        </w:rPr>
-        <w:t>Due coppie, 1 canale, Probabilità di trasmissione a 1, interarrival time deterministico, buffer 5 slot =&gt; deve rispettare slotted aloha</w:t>
-      </w:r>
-    </w:p>
-    <w:p>
-      <w:pPr>
-        <w:pStyle w:val="LOnormal"/>
-        <w:numPr>
-          <w:ilvl w:val="0"/>
-          <w:numId w:val="8"/>
-        </w:numPr>
-        <w:spacing w:before="0" w:after="160"/>
-        <w:rPr>
-          <w:b/>
-          <w:b/>
-          <w:bCs/>
-        </w:rPr>
-      </w:pPr>
-      <w:r>
-        <w:rPr>
-          <w:rFonts w:eastAsia="Calibri" w:cs="Calibri"/>
-          <w:b/>
-          <w:bCs/>
-          <w:color w:val="auto"/>
-          <w:kern w:val="0"/>
-          <w:sz w:val="22"/>
-          <w:szCs w:val="22"/>
-          <w:lang w:val="en-GB" w:eastAsia="zh-CN" w:bidi="hi-IN"/>
-        </w:rPr>
-        <w:t>Tre coppie, 2 canali, Probabilità di trasmissione a 1, interarrival time deterministico, buffer 5 slot =&gt; deve rispettare slotted aloha</w:t>
-      </w:r>
-    </w:p>
-    <w:p>
-      <w:pPr>
-        <w:pStyle w:val="LOnormal"/>
-        <w:numPr>
-          <w:ilvl w:val="0"/>
-          <w:numId w:val="8"/>
-        </w:numPr>
-        <w:spacing w:before="0" w:after="160"/>
-        <w:rPr/>
-      </w:pPr>
-      <w:r>
-        <w:rPr>
-          <w:rFonts w:eastAsia="Calibri" w:cs="Calibri"/>
-          <w:b/>
-          <w:bCs/>
-          <w:color w:val="auto"/>
-          <w:kern w:val="0"/>
-          <w:sz w:val="22"/>
-          <w:szCs w:val="22"/>
-          <w:lang w:val="en-GB" w:eastAsia="zh-CN" w:bidi="hi-IN"/>
-        </w:rPr>
-        <w:t>Degeneracy test (Probabilità trasmissione a 0, 0 coppie tx-rx</w:t>
-      </w:r>
-    </w:p>
-    <w:p>
-      <w:pPr>
-        <w:pStyle w:val="LOnormal"/>
-        <w:numPr>
-          <w:ilvl w:val="0"/>
-          <w:numId w:val="8"/>
-        </w:numPr>
-        <w:spacing w:before="0" w:after="160"/>
-        <w:rPr/>
-      </w:pPr>
-      <w:r>
-        <w:rPr>
-          <w:rFonts w:eastAsia="Calibri" w:cs="Calibri"/>
-          <w:b/>
-          <w:bCs/>
-          <w:color w:val="auto"/>
-          <w:kern w:val="0"/>
-          <w:sz w:val="22"/>
-          <w:szCs w:val="22"/>
-          <w:lang w:val="en-GB" w:eastAsia="zh-CN" w:bidi="hi-IN"/>
-        </w:rPr>
-        <w:t>Consistency test (1 coppia, 1 canale, interarrival deterministico a k vs 2 coppie 500 canali, interarrival deterministico a 2k)</w:t>
+          <w:b/>
+          <w:bCs/>
+          <w:color w:val="auto"/>
+          <w:kern w:val="0"/>
+          <w:sz w:val="22"/>
+          <w:szCs w:val="22"/>
+          <w:lang w:val="en-GB" w:eastAsia="zh-CN" w:bidi="hi-IN"/>
+        </w:rPr>
+        <w:t xml:space="preserve">Continuity test </w:t>
       </w:r>
     </w:p>
     <w:p>

</xml_diff>

<commit_message>
Added excel file for Verification Binomial distribution
</commit_message>
<xml_diff>
--- a/bozza documentazione.docx
+++ b/bozza documentazione.docx
@@ -1829,18 +1829,6 @@
           <w:lang w:val="en-GB" w:eastAsia="zh-CN" w:bidi="hi-IN"/>
         </w:rPr>
         <w:tab/>
-      </w:r>
-      <w:r>
-        <w:rPr>
-          <w:rFonts w:eastAsia="Calibri" w:cs="Calibri"/>
-          <w:b/>
-          <w:bCs/>
-          <w:color w:val="auto"/>
-          <w:kern w:val="0"/>
-          <w:sz w:val="22"/>
-          <w:szCs w:val="22"/>
-          <w:lang w:val="en-GB" w:eastAsia="zh-CN" w:bidi="hi-IN"/>
-        </w:rPr>
         <w:t xml:space="preserve">1) Solo deterministici </w:t>
       </w:r>
     </w:p>
@@ -1955,7 +1943,20 @@
           <w:szCs w:val="22"/>
           <w:lang w:val="en-GB" w:eastAsia="zh-CN" w:bidi="hi-IN"/>
         </w:rPr>
-        <w:t>3) P trasmissione casuale</w:t>
+        <w:t xml:space="preserve">3) P trasmissione </w:t>
+      </w:r>
+      <w:r>
+        <w:rPr>
+          <w:rFonts w:eastAsia="Calibri" w:cs="Calibri"/>
+          <w:b/>
+          <w:bCs/>
+          <w:color w:val="auto"/>
+          <w:kern w:val="0"/>
+          <w:sz w:val="22"/>
+          <w:szCs w:val="22"/>
+          <w:lang w:val="en-GB" w:eastAsia="zh-CN" w:bidi="hi-IN"/>
+        </w:rPr>
+        <w:t>&lt; 1</w:t>
       </w:r>
     </w:p>
     <w:p>
@@ -1983,20 +1984,33 @@
           <w:szCs w:val="22"/>
           <w:lang w:val="en-GB" w:eastAsia="zh-CN" w:bidi="hi-IN"/>
         </w:rPr>
-        <w:t xml:space="preserve">Un coppia, un canale, probabilità di trasmissione a 0.5, interarrival time deterministico (&gt; timeslot) </w:t>
-      </w:r>
-      <w:r>
-        <w:rPr>
-          <w:rFonts w:eastAsia="Calibri" w:cs="Calibri"/>
-          <w:b/>
-          <w:bCs/>
-          <w:color w:val="auto"/>
-          <w:kern w:val="0"/>
-          <w:sz w:val="22"/>
-          <w:szCs w:val="22"/>
-          <w:lang w:val="en-GB" w:eastAsia="zh-CN" w:bidi="hi-IN"/>
-        </w:rPr>
-        <w:t>=&gt; modello con Binomial distribution per packet sent</w:t>
+        <w:t>Un coppia, un canale, probabilità di trasmissione a 0.5, interarrival time deterministico (</w:t>
+      </w:r>
+      <w:r>
+        <w:rPr>
+          <w:rFonts w:eastAsia="Calibri" w:cs="Calibri"/>
+          <w:b/>
+          <w:bCs/>
+          <w:color w:val="auto"/>
+          <w:kern w:val="0"/>
+          <w:sz w:val="22"/>
+          <w:szCs w:val="22"/>
+          <w:lang w:val="en-GB" w:eastAsia="zh-CN" w:bidi="hi-IN"/>
+        </w:rPr>
+        <w:t xml:space="preserve">&lt; </w:t>
+      </w:r>
+      <w:r>
+        <w:rPr>
+          <w:rFonts w:eastAsia="Calibri" w:cs="Calibri"/>
+          <w:b/>
+          <w:bCs/>
+          <w:color w:val="auto"/>
+          <w:kern w:val="0"/>
+          <w:sz w:val="22"/>
+          <w:szCs w:val="22"/>
+          <w:lang w:val="en-GB" w:eastAsia="zh-CN" w:bidi="hi-IN"/>
+        </w:rPr>
+        <w:t>timeslot) =&gt; modello con Binomial distribution per packet sent</w:t>
       </w:r>
     </w:p>
     <w:p>
@@ -2025,7 +2039,7 @@
           <w:szCs w:val="22"/>
           <w:lang w:val="en-GB" w:eastAsia="zh-CN" w:bidi="hi-IN"/>
         </w:rPr>
-        <w:t>3</w:t>
+        <w:t>4</w:t>
       </w:r>
       <w:r>
         <w:rPr>

</xml_diff>

<commit_message>
Added Plots of response time
</commit_message>
<xml_diff>
--- a/bozza documentazione.docx
+++ b/bozza documentazione.docx
@@ -2175,7 +2175,14 @@
       </w:pPr>
       <w:r>
         <w:rPr>
-          <w:strike/>
+          <w:rFonts w:eastAsia="Calibri" w:cs="Calibri"/>
+          <w:b/>
+          <w:bCs/>
+          <w:color w:val="auto"/>
+          <w:kern w:val="0"/>
+          <w:sz w:val="22"/>
+          <w:szCs w:val="22"/>
+          <w:lang w:val="en-GB" w:eastAsia="zh-CN" w:bidi="hi-IN"/>
         </w:rPr>
       </w:r>
     </w:p>
@@ -2401,9 +2408,7 @@
         </w:rPr>
       </w:pPr>
       <w:r>
-        <w:rPr>
-          <w:strike/>
-        </w:rPr>
+        <w:rPr/>
       </w:r>
     </w:p>
     <w:sectPr>

</xml_diff>